<commit_message>
UPDATE: modify report & slides
</commit_message>
<xml_diff>
--- a/report/Final Project OOP Report.docx
+++ b/report/Final Project OOP Report.docx
@@ -9277,6 +9277,7 @@
         </w:rPr>
         <w:t xml:space="preserve"> </w:t>
       </w:r>
+      <w:proofErr w:type="gramStart"/>
       <w:r>
         <w:rPr>
           <w:rFonts w:asciiTheme="majorHAnsi" w:hAnsiTheme="majorHAnsi" w:cstheme="majorHAnsi"/>
@@ -9285,7 +9286,18 @@
           <w:szCs w:val="26"/>
           <w:lang w:val="en-US"/>
         </w:rPr>
-        <w:t>Output package’s class diagram</w:t>
+        <w:t>takeEPI(</w:t>
+      </w:r>
+      <w:proofErr w:type="gramEnd"/>
+      <w:r>
+        <w:rPr>
+          <w:rFonts w:asciiTheme="majorHAnsi" w:hAnsiTheme="majorHAnsi" w:cstheme="majorHAnsi"/>
+          <w:i/>
+          <w:iCs/>
+          <w:szCs w:val="26"/>
+          <w:lang w:val="en-US"/>
+        </w:rPr>
+        <w:t>) implementation</w:t>
       </w:r>
     </w:p>
     <w:p>

</xml_diff>

<commit_message>
Feature/report: update the latest version of report and slides (#48)
</commit_message>
<xml_diff>
--- a/report/Final Project OOP Report.docx
+++ b/report/Final Project OOP Report.docx
@@ -9277,6 +9277,7 @@
         </w:rPr>
         <w:t xml:space="preserve"> </w:t>
       </w:r>
+      <w:proofErr w:type="gramStart"/>
       <w:r>
         <w:rPr>
           <w:rFonts w:asciiTheme="majorHAnsi" w:hAnsiTheme="majorHAnsi" w:cstheme="majorHAnsi"/>
@@ -9285,7 +9286,18 @@
           <w:szCs w:val="26"/>
           <w:lang w:val="en-US"/>
         </w:rPr>
-        <w:t>Output package’s class diagram</w:t>
+        <w:t>takeEPI(</w:t>
+      </w:r>
+      <w:proofErr w:type="gramEnd"/>
+      <w:r>
+        <w:rPr>
+          <w:rFonts w:asciiTheme="majorHAnsi" w:hAnsiTheme="majorHAnsi" w:cstheme="majorHAnsi"/>
+          <w:i/>
+          <w:iCs/>
+          <w:szCs w:val="26"/>
+          <w:lang w:val="en-US"/>
+        </w:rPr>
+        <w:t>) implementation</w:t>
       </w:r>
     </w:p>
     <w:p>

</xml_diff>

<commit_message>
update the output package diagram and its following changes
</commit_message>
<xml_diff>
--- a/report/Final Project OOP Report.docx
+++ b/report/Final Project OOP Report.docx
@@ -1,6 +1,6 @@
 
 <file path=word/document.xml><?xml version="1.0" encoding="utf-8"?>
-<w:document xmlns:wpc="http://schemas.microsoft.com/office/word/2010/wordprocessingCanvas" xmlns:cx="http://schemas.microsoft.com/office/drawing/2014/chartex" xmlns:cx1="http://schemas.microsoft.com/office/drawing/2015/9/8/chartex" xmlns:cx2="http://schemas.microsoft.com/office/drawing/2015/10/21/chartex" xmlns:cx3="http://schemas.microsoft.com/office/drawing/2016/5/9/chartex" xmlns:cx4="http://schemas.microsoft.com/office/drawing/2016/5/10/chartex" xmlns:cx5="http://schemas.microsoft.com/office/drawing/2016/5/11/chartex" xmlns:cx6="http://schemas.microsoft.com/office/drawing/2016/5/12/chartex" xmlns:cx7="http://schemas.microsoft.com/office/drawing/2016/5/13/chartex" xmlns:cx8="http://schemas.microsoft.com/office/drawing/2016/5/14/chartex" xmlns:mc="http://schemas.openxmlformats.org/markup-compatibility/2006" xmlns:aink="http://schemas.microsoft.com/office/drawing/2016/ink" xmlns:am3d="http://schemas.microsoft.com/office/drawing/2017/model3d" xmlns:o="urn:schemas-microsoft-com:office:office" xmlns:r="http://schemas.openxmlformats.org/officeDocument/2006/relationships" xmlns:m="http://schemas.openxmlformats.org/officeDocument/2006/math" xmlns:v="urn:schemas-microsoft-com:vml" xmlns:wp14="http://schemas.microsoft.com/office/word/2010/wordprocessingDrawing" xmlns:wp="http://schemas.openxmlformats.org/drawingml/2006/wordprocessingDrawing" xmlns:w10="urn:schemas-microsoft-com:office:word" xmlns:w="http://schemas.openxmlformats.org/wordprocessingml/2006/main" xmlns:w14="http://schemas.microsoft.com/office/word/2010/wordml" xmlns:w15="http://schemas.microsoft.com/office/word/2012/wordml" xmlns:w16cex="http://schemas.microsoft.com/office/word/2018/wordml/cex" xmlns:w16cid="http://schemas.microsoft.com/office/word/2016/wordml/cid" xmlns:w16="http://schemas.microsoft.com/office/word/2018/wordml" xmlns:w16sdtdh="http://schemas.microsoft.com/office/word/2020/wordml/sdtdatahash" xmlns:w16se="http://schemas.microsoft.com/office/word/2015/wordml/symex" xmlns:wpg="http://schemas.microsoft.com/office/word/2010/wordprocessingGroup" xmlns:wpi="http://schemas.microsoft.com/office/word/2010/wordprocessingInk" xmlns:wne="http://schemas.microsoft.com/office/word/2006/wordml" xmlns:wps="http://schemas.microsoft.com/office/word/2010/wordprocessingShape" mc:Ignorable="w14 w15 w16se w16cid w16 w16cex w16sdtdh wp14">
+<w:document xmlns:wpc="http://schemas.microsoft.com/office/word/2010/wordprocessingCanvas" xmlns:cx="http://schemas.microsoft.com/office/drawing/2014/chartex" xmlns:cx1="http://schemas.microsoft.com/office/drawing/2015/9/8/chartex" xmlns:cx2="http://schemas.microsoft.com/office/drawing/2015/10/21/chartex" xmlns:cx3="http://schemas.microsoft.com/office/drawing/2016/5/9/chartex" xmlns:cx4="http://schemas.microsoft.com/office/drawing/2016/5/10/chartex" xmlns:cx5="http://schemas.microsoft.com/office/drawing/2016/5/11/chartex" xmlns:cx6="http://schemas.microsoft.com/office/drawing/2016/5/12/chartex" xmlns:cx7="http://schemas.microsoft.com/office/drawing/2016/5/13/chartex" xmlns:cx8="http://schemas.microsoft.com/office/drawing/2016/5/14/chartex" xmlns:mc="http://schemas.openxmlformats.org/markup-compatibility/2006" xmlns:aink="http://schemas.microsoft.com/office/drawing/2016/ink" xmlns:am3d="http://schemas.microsoft.com/office/drawing/2017/model3d" xmlns:o="urn:schemas-microsoft-com:office:office" xmlns:r="http://schemas.openxmlformats.org/officeDocument/2006/relationships" xmlns:m="http://schemas.openxmlformats.org/officeDocument/2006/math" xmlns:v="urn:schemas-microsoft-com:vml" xmlns:wp14="http://schemas.microsoft.com/office/word/2010/wordprocessingDrawing" xmlns:wp="http://schemas.openxmlformats.org/drawingml/2006/wordprocessingDrawing" xmlns:w10="urn:schemas-microsoft-com:office:word" xmlns:w="http://schemas.openxmlformats.org/wordprocessingml/2006/main" xmlns:w14="http://schemas.microsoft.com/office/word/2010/wordml" xmlns:w15="http://schemas.microsoft.com/office/word/2012/wordml" xmlns:w16cex="http://schemas.microsoft.com/office/word/2018/wordml/cex" xmlns:w16cid="http://schemas.microsoft.com/office/word/2016/wordml/cid" xmlns:w16="http://schemas.microsoft.com/office/word/2018/wordml" xmlns:w16se="http://schemas.microsoft.com/office/word/2015/wordml/symex" xmlns:wpg="http://schemas.microsoft.com/office/word/2010/wordprocessingGroup" xmlns:wpi="http://schemas.microsoft.com/office/word/2010/wordprocessingInk" xmlns:wne="http://schemas.microsoft.com/office/word/2006/wordml" xmlns:wps="http://schemas.microsoft.com/office/word/2010/wordprocessingShape" mc:Ignorable="w14 w15 w16se w16cid w16 w16cex wp14">
   <w:body>
     <w:p>
       <w:pPr>
@@ -612,7 +612,7 @@
               </wp:anchor>
             </w:drawing>
           </mc:Choice>
-          <mc:Fallback>
+          <mc:Fallback xmlns:w16sdtdh="http://schemas.microsoft.com/office/word/2020/wordml/sdtdatahash">
             <w:pict>
               <v:shapetype w14:anchorId="55055E44" id="_x0000_t202" coordsize="21600,21600" o:spt="202" path="m,l,21600r21600,l21600,xe">
                 <v:stroke joinstyle="miter"/>
@@ -3170,8 +3170,18 @@
                 <w:szCs w:val="26"/>
                 <w:lang w:val="en-US"/>
               </w:rPr>
-              <w:t>Package: minterm</w:t>
-            </w:r>
+              <w:t xml:space="preserve">Package: </w:t>
+            </w:r>
+            <w:proofErr w:type="spellStart"/>
+            <w:r>
+              <w:rPr>
+                <w:rFonts w:asciiTheme="majorHAnsi" w:hAnsiTheme="majorHAnsi" w:cstheme="majorHAnsi"/>
+                <w:szCs w:val="26"/>
+                <w:lang w:val="en-US"/>
+              </w:rPr>
+              <w:t>minterm</w:t>
+            </w:r>
+            <w:proofErr w:type="spellEnd"/>
           </w:p>
           <w:p>
             <w:pPr>
@@ -3535,25 +3545,7 @@
           <w:szCs w:val="26"/>
           <w:lang w:val="en-US"/>
         </w:rPr>
-        <w:t xml:space="preserve">application accepts three-variable or four-variable inputs without </w:t>
-      </w:r>
-      <w:proofErr w:type="gramStart"/>
-      <w:r>
-        <w:rPr>
-          <w:rFonts w:asciiTheme="majorHAnsi" w:hAnsiTheme="majorHAnsi" w:cstheme="majorHAnsi"/>
-          <w:szCs w:val="26"/>
-          <w:lang w:val="en-US"/>
-        </w:rPr>
-        <w:t>don’t</w:t>
-      </w:r>
-      <w:proofErr w:type="gramEnd"/>
-      <w:r>
-        <w:rPr>
-          <w:rFonts w:asciiTheme="majorHAnsi" w:hAnsiTheme="majorHAnsi" w:cstheme="majorHAnsi"/>
-          <w:szCs w:val="26"/>
-          <w:lang w:val="en-US"/>
-        </w:rPr>
-        <w:t xml:space="preserve"> care terms.</w:t>
+        <w:t>application accepts three-variable or four-variable inputs without don’t care terms.</w:t>
       </w:r>
     </w:p>
     <w:p>
@@ -3591,7 +3583,25 @@
           <w:szCs w:val="26"/>
           <w:lang w:val="en-US"/>
         </w:rPr>
-        <w:t>This application receives a boolean expression from the user through an interface simulating a truth table. The user interface includes:</w:t>
+        <w:t xml:space="preserve">This application receives a </w:t>
+      </w:r>
+      <w:proofErr w:type="spellStart"/>
+      <w:r>
+        <w:rPr>
+          <w:rFonts w:asciiTheme="majorHAnsi" w:hAnsiTheme="majorHAnsi" w:cstheme="majorHAnsi"/>
+          <w:szCs w:val="26"/>
+          <w:lang w:val="en-US"/>
+        </w:rPr>
+        <w:t>boolean</w:t>
+      </w:r>
+      <w:proofErr w:type="spellEnd"/>
+      <w:r>
+        <w:rPr>
+          <w:rFonts w:asciiTheme="majorHAnsi" w:hAnsiTheme="majorHAnsi" w:cstheme="majorHAnsi"/>
+          <w:szCs w:val="26"/>
+          <w:lang w:val="en-US"/>
+        </w:rPr>
+        <w:t xml:space="preserve"> expression from the user through an interface simulating a truth table. The user interface includes:</w:t>
       </w:r>
     </w:p>
     <w:p>
@@ -4039,17 +4049,9 @@
         <w:rPr>
           <w:lang w:val="en-US"/>
         </w:rPr>
-        <w:t xml:space="preserve">Use case </w:t>
-      </w:r>
-      <w:proofErr w:type="gramStart"/>
-      <w:r>
-        <w:rPr>
-          <w:lang w:val="en-US"/>
-        </w:rPr>
-        <w:t>diagram</w:t>
+        <w:t>Use case diagram</w:t>
       </w:r>
       <w:bookmarkEnd w:id="4"/>
-      <w:proofErr w:type="gramEnd"/>
     </w:p>
     <w:p>
       <w:pPr>
@@ -4143,6 +4145,7 @@
         </w:rPr>
         <w:t>Input</w:t>
       </w:r>
+      <w:proofErr w:type="spellStart"/>
       <w:r>
         <w:rPr>
           <w:rFonts w:asciiTheme="majorHAnsi" w:hAnsiTheme="majorHAnsi" w:cstheme="majorHAnsi"/>
@@ -4151,6 +4154,7 @@
         </w:rPr>
         <w:t>ing</w:t>
       </w:r>
+      <w:proofErr w:type="spellEnd"/>
       <w:r>
         <w:rPr>
           <w:rFonts w:asciiTheme="majorHAnsi" w:hAnsiTheme="majorHAnsi" w:cstheme="majorHAnsi"/>
@@ -4368,19 +4372,8 @@
           <w:iCs/>
           <w:szCs w:val="26"/>
         </w:rPr>
-        <w:t xml:space="preserve">use case </w:t>
-      </w:r>
-      <w:proofErr w:type="gramStart"/>
-      <w:r>
-        <w:rPr>
-          <w:rFonts w:asciiTheme="majorHAnsi" w:hAnsiTheme="majorHAnsi" w:cstheme="majorHAnsi"/>
-          <w:i/>
-          <w:iCs/>
-          <w:szCs w:val="26"/>
-        </w:rPr>
-        <w:t>diagram</w:t>
-      </w:r>
-      <w:proofErr w:type="gramEnd"/>
+        <w:t>use case diagram</w:t>
+      </w:r>
     </w:p>
     <w:p/>
     <w:p/>
@@ -4564,8 +4557,16 @@
         <w:rPr>
           <w:lang w:val="en-US"/>
         </w:rPr>
-        <w:t xml:space="preserve"> packge</w:t>
-      </w:r>
+        <w:t xml:space="preserve"> </w:t>
+      </w:r>
+      <w:proofErr w:type="spellStart"/>
+      <w:r>
+        <w:rPr>
+          <w:lang w:val="en-US"/>
+        </w:rPr>
+        <w:t>packge</w:t>
+      </w:r>
+      <w:proofErr w:type="spellEnd"/>
       <w:r>
         <w:rPr>
           <w:lang w:val="en-US"/>
@@ -4973,18 +4974,8 @@
           <w:iCs/>
           <w:lang w:val="en-US"/>
         </w:rPr>
-        <w:t xml:space="preserve">Figure 4. Direct results and trigger View to show data </w:t>
-      </w:r>
-      <w:proofErr w:type="gramStart"/>
-      <w:r>
-        <w:rPr>
-          <w:i/>
-          <w:iCs/>
-          <w:lang w:val="en-US"/>
-        </w:rPr>
-        <w:t>visualization</w:t>
-      </w:r>
-      <w:proofErr w:type="gramEnd"/>
+        <w:t>Figure 4. Direct results and trigger View to show data visualization</w:t>
+      </w:r>
     </w:p>
     <w:p>
       <w:pPr>
@@ -5024,9 +5015,9 @@
           <w:noProof/>
         </w:rPr>
         <w:drawing>
-          <wp:inline distT="0" distB="0" distL="0" distR="0" wp14:anchorId="6D3DD0AF" wp14:editId="53A47F40">
-            <wp:extent cx="5731510" cy="4608195"/>
-            <wp:effectExtent l="0" t="0" r="2540" b="1905"/>
+          <wp:inline distT="0" distB="0" distL="0" distR="0" wp14:anchorId="6D3DD0AF" wp14:editId="5D718B18">
+            <wp:extent cx="5731510" cy="4604716"/>
+            <wp:effectExtent l="0" t="0" r="0" b="5715"/>
             <wp:docPr id="27" name="Picture 27"/>
             <wp:cNvGraphicFramePr>
               <a:graphicFrameLocks xmlns:a="http://schemas.openxmlformats.org/drawingml/2006/main" noChangeAspect="1"/>
@@ -5035,7 +5026,7 @@
               <a:graphicData uri="http://schemas.openxmlformats.org/drawingml/2006/picture">
                 <pic:pic xmlns:pic="http://schemas.openxmlformats.org/drawingml/2006/picture">
                   <pic:nvPicPr>
-                    <pic:cNvPr id="0" name="Picture 26"/>
+                    <pic:cNvPr id="27" name="Picture 27"/>
                     <pic:cNvPicPr>
                       <a:picLocks noChangeAspect="1" noChangeArrowheads="1"/>
                     </pic:cNvPicPr>
@@ -5048,7 +5039,6 @@
                         </a:ext>
                       </a:extLst>
                     </a:blip>
-                    <a:srcRect/>
                     <a:stretch>
                       <a:fillRect/>
                     </a:stretch>
@@ -5056,7 +5046,7 @@
                   <pic:spPr bwMode="auto">
                     <a:xfrm>
                       <a:off x="0" y="0"/>
-                      <a:ext cx="5731510" cy="4608195"/>
+                      <a:ext cx="5731510" cy="4604716"/>
                     </a:xfrm>
                     <a:prstGeom prst="rect">
                       <a:avLst/>
@@ -5153,7 +5143,79 @@
           <w:szCs w:val="26"/>
           <w:lang w:val="en-US"/>
         </w:rPr>
-        <w:t>A column possibly contains implicants, the intermediate table contains one or more columns. Based on that idea, the aggregation relationship is used among most of the classes, specially among the Implicant class, the Column class, the PITable and the IntermediateTable class. However, the IntermediateTable must contain at least one column, so the relationship between those two is a strong composite relationship.</w:t>
+        <w:t xml:space="preserve">A column possibly contains implicants, the intermediate table contains one or more columns. Based on that idea, the aggregation relationship is used among most of the classes, </w:t>
+      </w:r>
+      <w:proofErr w:type="spellStart"/>
+      <w:r>
+        <w:rPr>
+          <w:rFonts w:asciiTheme="majorHAnsi" w:hAnsiTheme="majorHAnsi" w:cstheme="majorHAnsi"/>
+          <w:szCs w:val="26"/>
+          <w:lang w:val="en-US"/>
+        </w:rPr>
+        <w:t>specially</w:t>
+      </w:r>
+      <w:proofErr w:type="spellEnd"/>
+      <w:r>
+        <w:rPr>
+          <w:rFonts w:asciiTheme="majorHAnsi" w:hAnsiTheme="majorHAnsi" w:cstheme="majorHAnsi"/>
+          <w:szCs w:val="26"/>
+          <w:lang w:val="en-US"/>
+        </w:rPr>
+        <w:t xml:space="preserve"> among the Implicant class, the Column class, the </w:t>
+      </w:r>
+      <w:proofErr w:type="spellStart"/>
+      <w:r>
+        <w:rPr>
+          <w:rFonts w:asciiTheme="majorHAnsi" w:hAnsiTheme="majorHAnsi" w:cstheme="majorHAnsi"/>
+          <w:szCs w:val="26"/>
+          <w:lang w:val="en-US"/>
+        </w:rPr>
+        <w:t>PITable</w:t>
+      </w:r>
+      <w:proofErr w:type="spellEnd"/>
+      <w:r>
+        <w:rPr>
+          <w:rFonts w:asciiTheme="majorHAnsi" w:hAnsiTheme="majorHAnsi" w:cstheme="majorHAnsi"/>
+          <w:szCs w:val="26"/>
+          <w:lang w:val="en-US"/>
+        </w:rPr>
+        <w:t xml:space="preserve"> and the </w:t>
+      </w:r>
+      <w:proofErr w:type="spellStart"/>
+      <w:r>
+        <w:rPr>
+          <w:rFonts w:asciiTheme="majorHAnsi" w:hAnsiTheme="majorHAnsi" w:cstheme="majorHAnsi"/>
+          <w:szCs w:val="26"/>
+          <w:lang w:val="en-US"/>
+        </w:rPr>
+        <w:t>IntermediateTable</w:t>
+      </w:r>
+      <w:proofErr w:type="spellEnd"/>
+      <w:r>
+        <w:rPr>
+          <w:rFonts w:asciiTheme="majorHAnsi" w:hAnsiTheme="majorHAnsi" w:cstheme="majorHAnsi"/>
+          <w:szCs w:val="26"/>
+          <w:lang w:val="en-US"/>
+        </w:rPr>
+        <w:t xml:space="preserve"> class. However, the </w:t>
+      </w:r>
+      <w:proofErr w:type="spellStart"/>
+      <w:r>
+        <w:rPr>
+          <w:rFonts w:asciiTheme="majorHAnsi" w:hAnsiTheme="majorHAnsi" w:cstheme="majorHAnsi"/>
+          <w:szCs w:val="26"/>
+          <w:lang w:val="en-US"/>
+        </w:rPr>
+        <w:t>IntermediateTable</w:t>
+      </w:r>
+      <w:proofErr w:type="spellEnd"/>
+      <w:r>
+        <w:rPr>
+          <w:rFonts w:asciiTheme="majorHAnsi" w:hAnsiTheme="majorHAnsi" w:cstheme="majorHAnsi"/>
+          <w:szCs w:val="26"/>
+          <w:lang w:val="en-US"/>
+        </w:rPr>
+        <w:t xml:space="preserve"> must contain at least one column, so the relationship between those two is a strong composite relationship.</w:t>
       </w:r>
     </w:p>
     <w:p>
@@ -5172,7 +5234,61 @@
           <w:szCs w:val="26"/>
           <w:lang w:val="en-US"/>
         </w:rPr>
-        <w:t xml:space="preserve">The Implicant class is a parent class which is inherited by the Minterm class and CombinedImplicant class since they have same atributes of an implicant. </w:t>
+        <w:t xml:space="preserve">The Implicant class is a parent class which is inherited by the </w:t>
+      </w:r>
+      <w:proofErr w:type="spellStart"/>
+      <w:r>
+        <w:rPr>
+          <w:rFonts w:asciiTheme="majorHAnsi" w:hAnsiTheme="majorHAnsi" w:cstheme="majorHAnsi"/>
+          <w:szCs w:val="26"/>
+          <w:lang w:val="en-US"/>
+        </w:rPr>
+        <w:t>Minterm</w:t>
+      </w:r>
+      <w:proofErr w:type="spellEnd"/>
+      <w:r>
+        <w:rPr>
+          <w:rFonts w:asciiTheme="majorHAnsi" w:hAnsiTheme="majorHAnsi" w:cstheme="majorHAnsi"/>
+          <w:szCs w:val="26"/>
+          <w:lang w:val="en-US"/>
+        </w:rPr>
+        <w:t xml:space="preserve"> class and </w:t>
+      </w:r>
+      <w:proofErr w:type="spellStart"/>
+      <w:r>
+        <w:rPr>
+          <w:rFonts w:asciiTheme="majorHAnsi" w:hAnsiTheme="majorHAnsi" w:cstheme="majorHAnsi"/>
+          <w:szCs w:val="26"/>
+          <w:lang w:val="en-US"/>
+        </w:rPr>
+        <w:t>CombinedImplicant</w:t>
+      </w:r>
+      <w:proofErr w:type="spellEnd"/>
+      <w:r>
+        <w:rPr>
+          <w:rFonts w:asciiTheme="majorHAnsi" w:hAnsiTheme="majorHAnsi" w:cstheme="majorHAnsi"/>
+          <w:szCs w:val="26"/>
+          <w:lang w:val="en-US"/>
+        </w:rPr>
+        <w:t xml:space="preserve"> class since they have same </w:t>
+      </w:r>
+      <w:proofErr w:type="spellStart"/>
+      <w:r>
+        <w:rPr>
+          <w:rFonts w:asciiTheme="majorHAnsi" w:hAnsiTheme="majorHAnsi" w:cstheme="majorHAnsi"/>
+          <w:szCs w:val="26"/>
+          <w:lang w:val="en-US"/>
+        </w:rPr>
+        <w:t>atributes</w:t>
+      </w:r>
+      <w:proofErr w:type="spellEnd"/>
+      <w:r>
+        <w:rPr>
+          <w:rFonts w:asciiTheme="majorHAnsi" w:hAnsiTheme="majorHAnsi" w:cstheme="majorHAnsi"/>
+          <w:szCs w:val="26"/>
+          <w:lang w:val="en-US"/>
+        </w:rPr>
+        <w:t xml:space="preserve"> of an implicant. </w:t>
       </w:r>
     </w:p>
     <w:p>
@@ -5191,7 +5307,43 @@
           <w:szCs w:val="26"/>
           <w:lang w:val="en-US"/>
         </w:rPr>
-        <w:t>There are also two types of tables, the IntermediateTable and PITable. Both inherit the Table class.</w:t>
+        <w:t xml:space="preserve">There are also two types of tables, the </w:t>
+      </w:r>
+      <w:proofErr w:type="spellStart"/>
+      <w:r>
+        <w:rPr>
+          <w:rFonts w:asciiTheme="majorHAnsi" w:hAnsiTheme="majorHAnsi" w:cstheme="majorHAnsi"/>
+          <w:szCs w:val="26"/>
+          <w:lang w:val="en-US"/>
+        </w:rPr>
+        <w:t>IntermediateTable</w:t>
+      </w:r>
+      <w:proofErr w:type="spellEnd"/>
+      <w:r>
+        <w:rPr>
+          <w:rFonts w:asciiTheme="majorHAnsi" w:hAnsiTheme="majorHAnsi" w:cstheme="majorHAnsi"/>
+          <w:szCs w:val="26"/>
+          <w:lang w:val="en-US"/>
+        </w:rPr>
+        <w:t xml:space="preserve"> and </w:t>
+      </w:r>
+      <w:proofErr w:type="spellStart"/>
+      <w:r>
+        <w:rPr>
+          <w:rFonts w:asciiTheme="majorHAnsi" w:hAnsiTheme="majorHAnsi" w:cstheme="majorHAnsi"/>
+          <w:szCs w:val="26"/>
+          <w:lang w:val="en-US"/>
+        </w:rPr>
+        <w:t>PITable</w:t>
+      </w:r>
+      <w:proofErr w:type="spellEnd"/>
+      <w:r>
+        <w:rPr>
+          <w:rFonts w:asciiTheme="majorHAnsi" w:hAnsiTheme="majorHAnsi" w:cstheme="majorHAnsi"/>
+          <w:szCs w:val="26"/>
+          <w:lang w:val="en-US"/>
+        </w:rPr>
+        <w:t>. Both inherit the Table class.</w:t>
       </w:r>
     </w:p>
     <w:p>
@@ -5237,7 +5389,25 @@
           <w:szCs w:val="26"/>
           <w:lang w:val="en-US"/>
         </w:rPr>
-        <w:t xml:space="preserve">, the SOP and POS class should inherit the OuputFunction class and itself override the method </w:t>
+        <w:t xml:space="preserve">, the SOP and POS class should inherit the </w:t>
+      </w:r>
+      <w:proofErr w:type="spellStart"/>
+      <w:r>
+        <w:rPr>
+          <w:rFonts w:asciiTheme="majorHAnsi" w:hAnsiTheme="majorHAnsi" w:cstheme="majorHAnsi"/>
+          <w:szCs w:val="26"/>
+          <w:lang w:val="en-US"/>
+        </w:rPr>
+        <w:t>OuputFunction</w:t>
+      </w:r>
+      <w:proofErr w:type="spellEnd"/>
+      <w:r>
+        <w:rPr>
+          <w:rFonts w:asciiTheme="majorHAnsi" w:hAnsiTheme="majorHAnsi" w:cstheme="majorHAnsi"/>
+          <w:szCs w:val="26"/>
+          <w:lang w:val="en-US"/>
+        </w:rPr>
+        <w:t xml:space="preserve"> class and itself override the method </w:t>
       </w:r>
       <w:proofErr w:type="gramStart"/>
       <w:r>
@@ -5365,11 +5535,19 @@
         </w:rPr>
       </w:pPr>
       <w:bookmarkStart w:id="9" w:name="_Toc73810080"/>
-      <w:r>
-        <w:rPr>
-          <w:lang w:val="en-US"/>
-        </w:rPr>
-        <w:t>Minterm package:</w:t>
+      <w:proofErr w:type="spellStart"/>
+      <w:r>
+        <w:rPr>
+          <w:lang w:val="en-US"/>
+        </w:rPr>
+        <w:t>Minterm</w:t>
+      </w:r>
+      <w:proofErr w:type="spellEnd"/>
+      <w:r>
+        <w:rPr>
+          <w:lang w:val="en-US"/>
+        </w:rPr>
+        <w:t xml:space="preserve"> package:</w:t>
       </w:r>
       <w:bookmarkEnd w:id="9"/>
     </w:p>
@@ -5500,7 +5678,29 @@
           <w:szCs w:val="26"/>
           <w:lang w:val="en-US"/>
         </w:rPr>
-        <w:t>. Minterm package’s class diagram</w:t>
+        <w:t xml:space="preserve">. </w:t>
+      </w:r>
+      <w:proofErr w:type="spellStart"/>
+      <w:r>
+        <w:rPr>
+          <w:rFonts w:asciiTheme="majorHAnsi" w:hAnsiTheme="majorHAnsi" w:cstheme="majorHAnsi"/>
+          <w:i/>
+          <w:iCs/>
+          <w:szCs w:val="26"/>
+          <w:lang w:val="en-US"/>
+        </w:rPr>
+        <w:t>Minterm</w:t>
+      </w:r>
+      <w:proofErr w:type="spellEnd"/>
+      <w:r>
+        <w:rPr>
+          <w:rFonts w:asciiTheme="majorHAnsi" w:hAnsiTheme="majorHAnsi" w:cstheme="majorHAnsi"/>
+          <w:i/>
+          <w:iCs/>
+          <w:szCs w:val="26"/>
+          <w:lang w:val="en-US"/>
+        </w:rPr>
+        <w:t xml:space="preserve"> package’s class diagram</w:t>
       </w:r>
     </w:p>
     <w:p>
@@ -5559,7 +5759,23 @@
           <w:rFonts w:asciiTheme="majorHAnsi" w:hAnsiTheme="majorHAnsi" w:cstheme="majorHAnsi"/>
           <w:lang w:val="en-US"/>
         </w:rPr>
-        <w:t xml:space="preserve">his is an abstract class defines the common behaviors shared between Minterm (the initial </w:t>
+        <w:t xml:space="preserve">his is an abstract class defines the common behaviors shared between </w:t>
+      </w:r>
+      <w:proofErr w:type="spellStart"/>
+      <w:r>
+        <w:rPr>
+          <w:rFonts w:asciiTheme="majorHAnsi" w:hAnsiTheme="majorHAnsi" w:cstheme="majorHAnsi"/>
+          <w:lang w:val="en-US"/>
+        </w:rPr>
+        <w:t>Minterm</w:t>
+      </w:r>
+      <w:proofErr w:type="spellEnd"/>
+      <w:r>
+        <w:rPr>
+          <w:rFonts w:asciiTheme="majorHAnsi" w:hAnsiTheme="majorHAnsi" w:cstheme="majorHAnsi"/>
+          <w:lang w:val="en-US"/>
+        </w:rPr>
+        <w:t xml:space="preserve"> (the initial </w:t>
       </w:r>
       <w:r>
         <w:rPr>
@@ -5580,8 +5796,17 @@
           <w:rFonts w:asciiTheme="majorHAnsi" w:hAnsiTheme="majorHAnsi" w:cstheme="majorHAnsi"/>
           <w:lang w:val="en-US"/>
         </w:rPr>
-        <w:t xml:space="preserve"> CombinedImplicant</w:t>
-      </w:r>
+        <w:t xml:space="preserve"> </w:t>
+      </w:r>
+      <w:proofErr w:type="spellStart"/>
+      <w:r>
+        <w:rPr>
+          <w:rFonts w:asciiTheme="majorHAnsi" w:hAnsiTheme="majorHAnsi" w:cstheme="majorHAnsi"/>
+          <w:lang w:val="en-US"/>
+        </w:rPr>
+        <w:t>CombinedImplicant</w:t>
+      </w:r>
+      <w:proofErr w:type="spellEnd"/>
       <w:r>
         <w:rPr>
           <w:rFonts w:asciiTheme="majorHAnsi" w:hAnsiTheme="majorHAnsi" w:cstheme="majorHAnsi"/>
@@ -5594,7 +5819,23 @@
           <w:rFonts w:asciiTheme="majorHAnsi" w:hAnsiTheme="majorHAnsi" w:cstheme="majorHAnsi"/>
           <w:lang w:val="en-US"/>
         </w:rPr>
-        <w:t xml:space="preserve"> implicant obtained from combining some Minterm pairs, represented by their binary expression and a symbol “-” where there is a change in one-bit position</w:t>
+        <w:t xml:space="preserve"> implicant obtained from combining some </w:t>
+      </w:r>
+      <w:proofErr w:type="spellStart"/>
+      <w:r>
+        <w:rPr>
+          <w:rFonts w:asciiTheme="majorHAnsi" w:hAnsiTheme="majorHAnsi" w:cstheme="majorHAnsi"/>
+          <w:lang w:val="en-US"/>
+        </w:rPr>
+        <w:t>Minterm</w:t>
+      </w:r>
+      <w:proofErr w:type="spellEnd"/>
+      <w:r>
+        <w:rPr>
+          <w:rFonts w:asciiTheme="majorHAnsi" w:hAnsiTheme="majorHAnsi" w:cstheme="majorHAnsi"/>
+          <w:lang w:val="en-US"/>
+        </w:rPr>
+        <w:t xml:space="preserve"> pairs, represented by their binary expression and a symbol “-” where there is a change in one-bit position</w:t>
       </w:r>
       <w:r>
         <w:rPr>
@@ -5608,7 +5849,39 @@
           <w:rFonts w:asciiTheme="majorHAnsi" w:hAnsiTheme="majorHAnsi" w:cstheme="majorHAnsi"/>
           <w:lang w:val="en-US"/>
         </w:rPr>
-        <w:t>. This class contains the constructor to create objects with Minterm and CombinedImplicant which will be used alongside the other two classes within this package throughout the program.</w:t>
+        <w:t xml:space="preserve">. This class contains the constructor to create objects with </w:t>
+      </w:r>
+      <w:proofErr w:type="spellStart"/>
+      <w:r>
+        <w:rPr>
+          <w:rFonts w:asciiTheme="majorHAnsi" w:hAnsiTheme="majorHAnsi" w:cstheme="majorHAnsi"/>
+          <w:lang w:val="en-US"/>
+        </w:rPr>
+        <w:t>Minterm</w:t>
+      </w:r>
+      <w:proofErr w:type="spellEnd"/>
+      <w:r>
+        <w:rPr>
+          <w:rFonts w:asciiTheme="majorHAnsi" w:hAnsiTheme="majorHAnsi" w:cstheme="majorHAnsi"/>
+          <w:lang w:val="en-US"/>
+        </w:rPr>
+        <w:t xml:space="preserve"> and </w:t>
+      </w:r>
+      <w:proofErr w:type="spellStart"/>
+      <w:r>
+        <w:rPr>
+          <w:rFonts w:asciiTheme="majorHAnsi" w:hAnsiTheme="majorHAnsi" w:cstheme="majorHAnsi"/>
+          <w:lang w:val="en-US"/>
+        </w:rPr>
+        <w:t>CombinedImplicant</w:t>
+      </w:r>
+      <w:proofErr w:type="spellEnd"/>
+      <w:r>
+        <w:rPr>
+          <w:rFonts w:asciiTheme="majorHAnsi" w:hAnsiTheme="majorHAnsi" w:cstheme="majorHAnsi"/>
+          <w:lang w:val="en-US"/>
+        </w:rPr>
+        <w:t xml:space="preserve"> which will be used alongside the other two classes within this package throughout the program.</w:t>
       </w:r>
       <w:r>
         <w:rPr>
@@ -5617,6 +5890,7 @@
         </w:rPr>
         <w:t xml:space="preserve"> This class implements the method </w:t>
       </w:r>
+      <w:proofErr w:type="spellStart"/>
       <w:proofErr w:type="gramStart"/>
       <w:r>
         <w:rPr>
@@ -5625,7 +5899,17 @@
           <w:bCs/>
           <w:lang w:val="en-US"/>
         </w:rPr>
-        <w:t>parityCheck(</w:t>
+        <w:t>parityCheck</w:t>
+      </w:r>
+      <w:proofErr w:type="spellEnd"/>
+      <w:r>
+        <w:rPr>
+          <w:rFonts w:asciiTheme="majorHAnsi" w:hAnsiTheme="majorHAnsi" w:cstheme="majorHAnsi"/>
+          <w:b/>
+          <w:bCs/>
+          <w:lang w:val="en-US"/>
+        </w:rPr>
+        <w:t>(</w:t>
       </w:r>
       <w:proofErr w:type="gramEnd"/>
       <w:r>
@@ -5730,12 +6014,21 @@
         <w:ind w:left="1080" w:right="-154"/>
         <w:jc w:val="both"/>
       </w:pPr>
-      <w:r>
-        <w:rPr>
-          <w:rFonts w:asciiTheme="majorHAnsi" w:hAnsiTheme="majorHAnsi" w:cstheme="majorHAnsi"/>
-          <w:lang w:val="en-US"/>
-        </w:rPr>
-        <w:t xml:space="preserve">Minterm class: </w:t>
+      <w:proofErr w:type="spellStart"/>
+      <w:r>
+        <w:rPr>
+          <w:rFonts w:asciiTheme="majorHAnsi" w:hAnsiTheme="majorHAnsi" w:cstheme="majorHAnsi"/>
+          <w:lang w:val="en-US"/>
+        </w:rPr>
+        <w:t>Minterm</w:t>
+      </w:r>
+      <w:proofErr w:type="spellEnd"/>
+      <w:r>
+        <w:rPr>
+          <w:rFonts w:asciiTheme="majorHAnsi" w:hAnsiTheme="majorHAnsi" w:cstheme="majorHAnsi"/>
+          <w:lang w:val="en-US"/>
+        </w:rPr>
+        <w:t xml:space="preserve"> class: </w:t>
       </w:r>
       <w:r>
         <w:rPr>
@@ -5765,7 +6058,23 @@
           <w:rFonts w:asciiTheme="majorHAnsi" w:hAnsiTheme="majorHAnsi" w:cstheme="majorHAnsi"/>
           <w:lang w:val="en-US"/>
         </w:rPr>
-        <w:t xml:space="preserve"> its methods. The Minterm class imp</w:t>
+        <w:t xml:space="preserve"> its methods. The </w:t>
+      </w:r>
+      <w:proofErr w:type="spellStart"/>
+      <w:r>
+        <w:rPr>
+          <w:rFonts w:asciiTheme="majorHAnsi" w:hAnsiTheme="majorHAnsi" w:cstheme="majorHAnsi"/>
+          <w:lang w:val="en-US"/>
+        </w:rPr>
+        <w:t>Minterm</w:t>
+      </w:r>
+      <w:proofErr w:type="spellEnd"/>
+      <w:r>
+        <w:rPr>
+          <w:rFonts w:asciiTheme="majorHAnsi" w:hAnsiTheme="majorHAnsi" w:cstheme="majorHAnsi"/>
+          <w:lang w:val="en-US"/>
+        </w:rPr>
+        <w:t xml:space="preserve"> class imp</w:t>
       </w:r>
       <w:r>
         <w:rPr>
@@ -5779,23 +6088,7 @@
           <w:rFonts w:asciiTheme="majorHAnsi" w:hAnsiTheme="majorHAnsi" w:cstheme="majorHAnsi"/>
           <w:lang w:val="en-US"/>
         </w:rPr>
-        <w:t xml:space="preserve">ements a method </w:t>
-      </w:r>
-      <w:proofErr w:type="gramStart"/>
-      <w:r>
-        <w:rPr>
-          <w:rFonts w:asciiTheme="majorHAnsi" w:hAnsiTheme="majorHAnsi" w:cstheme="majorHAnsi"/>
-          <w:lang w:val="en-US"/>
-        </w:rPr>
-        <w:t>called</w:t>
-      </w:r>
-      <w:proofErr w:type="gramEnd"/>
-      <w:r>
-        <w:rPr>
-          <w:rFonts w:asciiTheme="majorHAnsi" w:hAnsiTheme="majorHAnsi" w:cstheme="majorHAnsi"/>
-          <w:lang w:val="en-US"/>
-        </w:rPr>
-        <w:t xml:space="preserve"> </w:t>
+        <w:t xml:space="preserve">ements a method called </w:t>
       </w:r>
     </w:p>
     <w:p>
@@ -5808,6 +6101,7 @@
           <w:lang w:val="en-US"/>
         </w:rPr>
       </w:pPr>
+      <w:proofErr w:type="spellStart"/>
       <w:proofErr w:type="gramStart"/>
       <w:r>
         <w:rPr>
@@ -5817,9 +6111,9 @@
           <w:lang w:val="en-US"/>
         </w:rPr>
         <w:lastRenderedPageBreak/>
-        <w:t>toBinaryExpression(</w:t>
-      </w:r>
-      <w:proofErr w:type="gramEnd"/>
+        <w:t>toBinaryExpression</w:t>
+      </w:r>
+      <w:proofErr w:type="spellEnd"/>
       <w:r>
         <w:rPr>
           <w:rFonts w:asciiTheme="majorHAnsi" w:hAnsiTheme="majorHAnsi" w:cstheme="majorHAnsi"/>
@@ -5827,6 +6121,16 @@
           <w:bCs/>
           <w:lang w:val="en-US"/>
         </w:rPr>
+        <w:t>(</w:t>
+      </w:r>
+      <w:proofErr w:type="gramEnd"/>
+      <w:r>
+        <w:rPr>
+          <w:rFonts w:asciiTheme="majorHAnsi" w:hAnsiTheme="majorHAnsi" w:cstheme="majorHAnsi"/>
+          <w:b/>
+          <w:bCs/>
+          <w:lang w:val="en-US"/>
+        </w:rPr>
         <w:t>)</w:t>
       </w:r>
       <w:r>
@@ -5834,7 +6138,23 @@
           <w:rFonts w:asciiTheme="majorHAnsi" w:hAnsiTheme="majorHAnsi" w:cstheme="majorHAnsi"/>
           <w:lang w:val="en-US"/>
         </w:rPr>
-        <w:t>, which is used in the constructor of the Implicant class when Implicant is an instance of Minterm to convert the decimal input into its binary expression.</w:t>
+        <w:t xml:space="preserve">, which is used in the constructor of the Implicant class when Implicant is an instance of </w:t>
+      </w:r>
+      <w:proofErr w:type="spellStart"/>
+      <w:r>
+        <w:rPr>
+          <w:rFonts w:asciiTheme="majorHAnsi" w:hAnsiTheme="majorHAnsi" w:cstheme="majorHAnsi"/>
+          <w:lang w:val="en-US"/>
+        </w:rPr>
+        <w:t>Minterm</w:t>
+      </w:r>
+      <w:proofErr w:type="spellEnd"/>
+      <w:r>
+        <w:rPr>
+          <w:rFonts w:asciiTheme="majorHAnsi" w:hAnsiTheme="majorHAnsi" w:cstheme="majorHAnsi"/>
+          <w:lang w:val="en-US"/>
+        </w:rPr>
+        <w:t xml:space="preserve"> to convert the decimal input into its binary expression.</w:t>
       </w:r>
     </w:p>
     <w:p>
@@ -5924,6 +6244,7 @@
         </w:rPr>
         <w:t xml:space="preserve">Figure 7. </w:t>
       </w:r>
+      <w:proofErr w:type="spellStart"/>
       <w:proofErr w:type="gramStart"/>
       <w:r>
         <w:rPr>
@@ -5932,7 +6253,17 @@
           <w:iCs/>
           <w:lang w:val="en-US"/>
         </w:rPr>
-        <w:t>parityCheck(</w:t>
+        <w:t>parityCheck</w:t>
+      </w:r>
+      <w:proofErr w:type="spellEnd"/>
+      <w:r>
+        <w:rPr>
+          <w:rFonts w:asciiTheme="majorHAnsi" w:hAnsiTheme="majorHAnsi" w:cstheme="majorHAnsi"/>
+          <w:i/>
+          <w:iCs/>
+          <w:lang w:val="en-US"/>
+        </w:rPr>
+        <w:t>(</w:t>
       </w:r>
       <w:proofErr w:type="gramEnd"/>
       <w:r>
@@ -5955,12 +6286,21 @@
         <w:ind w:left="1080" w:right="-154"/>
         <w:jc w:val="both"/>
       </w:pPr>
-      <w:r>
-        <w:rPr>
-          <w:rFonts w:asciiTheme="majorHAnsi" w:hAnsiTheme="majorHAnsi" w:cstheme="majorHAnsi"/>
-          <w:lang w:val="en-US"/>
-        </w:rPr>
-        <w:t>CombinedImplicant class:</w:t>
+      <w:proofErr w:type="spellStart"/>
+      <w:r>
+        <w:rPr>
+          <w:rFonts w:asciiTheme="majorHAnsi" w:hAnsiTheme="majorHAnsi" w:cstheme="majorHAnsi"/>
+          <w:lang w:val="en-US"/>
+        </w:rPr>
+        <w:t>CombinedImplicant</w:t>
+      </w:r>
+      <w:proofErr w:type="spellEnd"/>
+      <w:r>
+        <w:rPr>
+          <w:rFonts w:asciiTheme="majorHAnsi" w:hAnsiTheme="majorHAnsi" w:cstheme="majorHAnsi"/>
+          <w:lang w:val="en-US"/>
+        </w:rPr>
+        <w:t xml:space="preserve"> class:</w:t>
       </w:r>
       <w:r>
         <w:rPr>
@@ -6185,6 +6525,7 @@
         </w:rPr>
         <w:t xml:space="preserve"> works. As mentioned before, we have two child classes of the parent class Implicant (these two classes are </w:t>
       </w:r>
+      <w:proofErr w:type="spellStart"/>
       <w:r>
         <w:rPr>
           <w:rFonts w:asciiTheme="majorHAnsi" w:hAnsiTheme="majorHAnsi" w:cstheme="majorHAnsi"/>
@@ -6194,6 +6535,7 @@
         </w:rPr>
         <w:t>Minterm</w:t>
       </w:r>
+      <w:proofErr w:type="spellEnd"/>
       <w:r>
         <w:rPr>
           <w:rFonts w:asciiTheme="majorHAnsi" w:hAnsiTheme="majorHAnsi" w:cstheme="majorHAnsi"/>
@@ -6201,6 +6543,7 @@
         </w:rPr>
         <w:t xml:space="preserve"> and </w:t>
       </w:r>
+      <w:proofErr w:type="spellStart"/>
       <w:r>
         <w:rPr>
           <w:rFonts w:asciiTheme="majorHAnsi" w:hAnsiTheme="majorHAnsi" w:cstheme="majorHAnsi"/>
@@ -6210,6 +6553,7 @@
         </w:rPr>
         <w:t>CombinedImplicant</w:t>
       </w:r>
+      <w:proofErr w:type="spellEnd"/>
       <w:r>
         <w:rPr>
           <w:rFonts w:asciiTheme="majorHAnsi" w:hAnsiTheme="majorHAnsi" w:cstheme="majorHAnsi"/>
@@ -6243,6 +6587,7 @@
         <w:lastRenderedPageBreak/>
         <w:t xml:space="preserve">argument to this function </w:t>
       </w:r>
+      <w:proofErr w:type="spellStart"/>
       <w:proofErr w:type="gramStart"/>
       <w:r>
         <w:rPr>
@@ -6251,9 +6596,9 @@
           <w:bCs/>
           <w:lang w:val="en-US"/>
         </w:rPr>
-        <w:t>addImplicant(</w:t>
-      </w:r>
-      <w:proofErr w:type="gramEnd"/>
+        <w:t>addImplicant</w:t>
+      </w:r>
+      <w:proofErr w:type="spellEnd"/>
       <w:r>
         <w:rPr>
           <w:rFonts w:asciiTheme="majorHAnsi" w:hAnsiTheme="majorHAnsi" w:cstheme="majorHAnsi"/>
@@ -6261,15 +6606,9 @@
           <w:bCs/>
           <w:lang w:val="en-US"/>
         </w:rPr>
-        <w:t>)</w:t>
-      </w:r>
-      <w:r>
-        <w:rPr>
-          <w:rFonts w:asciiTheme="majorHAnsi" w:hAnsiTheme="majorHAnsi" w:cstheme="majorHAnsi"/>
-          <w:lang w:val="en-US"/>
-        </w:rPr>
-        <w:t xml:space="preserve">, the argument can be bounded by </w:t>
-      </w:r>
+        <w:t>(</w:t>
+      </w:r>
+      <w:proofErr w:type="gramEnd"/>
       <w:r>
         <w:rPr>
           <w:rFonts w:asciiTheme="majorHAnsi" w:hAnsiTheme="majorHAnsi" w:cstheme="majorHAnsi"/>
@@ -6277,15 +6616,16 @@
           <w:bCs/>
           <w:lang w:val="en-US"/>
         </w:rPr>
-        <w:t xml:space="preserve">Minterm </w:t>
-      </w:r>
-      <w:r>
-        <w:rPr>
-          <w:rFonts w:asciiTheme="majorHAnsi" w:hAnsiTheme="majorHAnsi" w:cstheme="majorHAnsi"/>
-          <w:lang w:val="en-US"/>
-        </w:rPr>
-        <w:t xml:space="preserve">or </w:t>
-      </w:r>
+        <w:t>)</w:t>
+      </w:r>
+      <w:r>
+        <w:rPr>
+          <w:rFonts w:asciiTheme="majorHAnsi" w:hAnsiTheme="majorHAnsi" w:cstheme="majorHAnsi"/>
+          <w:lang w:val="en-US"/>
+        </w:rPr>
+        <w:t xml:space="preserve">, the argument can be bounded by </w:t>
+      </w:r>
+      <w:proofErr w:type="spellStart"/>
       <w:r>
         <w:rPr>
           <w:rFonts w:asciiTheme="majorHAnsi" w:hAnsiTheme="majorHAnsi" w:cstheme="majorHAnsi"/>
@@ -6293,8 +6633,36 @@
           <w:bCs/>
           <w:lang w:val="en-US"/>
         </w:rPr>
+        <w:t>Minterm</w:t>
+      </w:r>
+      <w:proofErr w:type="spellEnd"/>
+      <w:r>
+        <w:rPr>
+          <w:rFonts w:asciiTheme="majorHAnsi" w:hAnsiTheme="majorHAnsi" w:cstheme="majorHAnsi"/>
+          <w:b/>
+          <w:bCs/>
+          <w:lang w:val="en-US"/>
+        </w:rPr>
+        <w:t xml:space="preserve"> </w:t>
+      </w:r>
+      <w:r>
+        <w:rPr>
+          <w:rFonts w:asciiTheme="majorHAnsi" w:hAnsiTheme="majorHAnsi" w:cstheme="majorHAnsi"/>
+          <w:lang w:val="en-US"/>
+        </w:rPr>
+        <w:t xml:space="preserve">or </w:t>
+      </w:r>
+      <w:proofErr w:type="spellStart"/>
+      <w:r>
+        <w:rPr>
+          <w:rFonts w:asciiTheme="majorHAnsi" w:hAnsiTheme="majorHAnsi" w:cstheme="majorHAnsi"/>
+          <w:b/>
+          <w:bCs/>
+          <w:lang w:val="en-US"/>
+        </w:rPr>
         <w:t>CombinedImplicant</w:t>
       </w:r>
+      <w:proofErr w:type="spellEnd"/>
       <w:r>
         <w:rPr>
           <w:rFonts w:asciiTheme="majorHAnsi" w:hAnsiTheme="majorHAnsi" w:cstheme="majorHAnsi"/>
@@ -6680,6 +7048,7 @@
         </w:rPr>
         <w:t xml:space="preserve">, </w:t>
       </w:r>
+      <w:proofErr w:type="spellStart"/>
       <w:r>
         <w:rPr>
           <w:rFonts w:asciiTheme="majorHAnsi" w:hAnsiTheme="majorHAnsi" w:cstheme="majorHAnsi"/>
@@ -6687,15 +7056,9 @@
           <w:bCs/>
           <w:lang w:val="en-US"/>
         </w:rPr>
-        <w:t>getPrimeImplicants()</w:t>
-      </w:r>
-      <w:r>
-        <w:rPr>
-          <w:rFonts w:asciiTheme="majorHAnsi" w:hAnsiTheme="majorHAnsi" w:cstheme="majorHAnsi"/>
-          <w:lang w:val="en-US"/>
-        </w:rPr>
-        <w:t xml:space="preserve">, and </w:t>
-      </w:r>
+        <w:t>getPrimeImplicants</w:t>
+      </w:r>
+      <w:proofErr w:type="spellEnd"/>
       <w:r>
         <w:rPr>
           <w:rFonts w:asciiTheme="majorHAnsi" w:hAnsiTheme="majorHAnsi" w:cstheme="majorHAnsi"/>
@@ -6703,16 +7066,15 @@
           <w:bCs/>
           <w:lang w:val="en-US"/>
         </w:rPr>
-        <w:t>display()</w:t>
-      </w:r>
-      <w:r>
-        <w:rPr>
-          <w:rFonts w:asciiTheme="majorHAnsi" w:hAnsiTheme="majorHAnsi" w:cstheme="majorHAnsi"/>
-          <w:lang w:val="en-US"/>
-        </w:rPr>
-        <w:t xml:space="preserve">. Note that the fucntion </w:t>
-      </w:r>
-      <w:proofErr w:type="gramStart"/>
+        <w:t>()</w:t>
+      </w:r>
+      <w:r>
+        <w:rPr>
+          <w:rFonts w:asciiTheme="majorHAnsi" w:hAnsiTheme="majorHAnsi" w:cstheme="majorHAnsi"/>
+          <w:lang w:val="en-US"/>
+        </w:rPr>
+        <w:t xml:space="preserve">, and </w:t>
+      </w:r>
       <w:r>
         <w:rPr>
           <w:rFonts w:asciiTheme="majorHAnsi" w:hAnsiTheme="majorHAnsi" w:cstheme="majorHAnsi"/>
@@ -6720,9 +7082,32 @@
           <w:bCs/>
           <w:lang w:val="en-US"/>
         </w:rPr>
-        <w:t>display(</w:t>
-      </w:r>
-      <w:proofErr w:type="gramEnd"/>
+        <w:t>display()</w:t>
+      </w:r>
+      <w:r>
+        <w:rPr>
+          <w:rFonts w:asciiTheme="majorHAnsi" w:hAnsiTheme="majorHAnsi" w:cstheme="majorHAnsi"/>
+          <w:lang w:val="en-US"/>
+        </w:rPr>
+        <w:t xml:space="preserve">. Note that the </w:t>
+      </w:r>
+      <w:proofErr w:type="spellStart"/>
+      <w:r>
+        <w:rPr>
+          <w:rFonts w:asciiTheme="majorHAnsi" w:hAnsiTheme="majorHAnsi" w:cstheme="majorHAnsi"/>
+          <w:lang w:val="en-US"/>
+        </w:rPr>
+        <w:t>fucntion</w:t>
+      </w:r>
+      <w:proofErr w:type="spellEnd"/>
+      <w:r>
+        <w:rPr>
+          <w:rFonts w:asciiTheme="majorHAnsi" w:hAnsiTheme="majorHAnsi" w:cstheme="majorHAnsi"/>
+          <w:lang w:val="en-US"/>
+        </w:rPr>
+        <w:t xml:space="preserve"> </w:t>
+      </w:r>
+      <w:proofErr w:type="gramStart"/>
       <w:r>
         <w:rPr>
           <w:rFonts w:asciiTheme="majorHAnsi" w:hAnsiTheme="majorHAnsi" w:cstheme="majorHAnsi"/>
@@ -6730,6 +7115,16 @@
           <w:bCs/>
           <w:lang w:val="en-US"/>
         </w:rPr>
+        <w:t>display(</w:t>
+      </w:r>
+      <w:proofErr w:type="gramEnd"/>
+      <w:r>
+        <w:rPr>
+          <w:rFonts w:asciiTheme="majorHAnsi" w:hAnsiTheme="majorHAnsi" w:cstheme="majorHAnsi"/>
+          <w:b/>
+          <w:bCs/>
+          <w:lang w:val="en-US"/>
+        </w:rPr>
         <w:t>)</w:t>
       </w:r>
       <w:r>
@@ -6737,7 +7132,23 @@
           <w:rFonts w:asciiTheme="majorHAnsi" w:hAnsiTheme="majorHAnsi" w:cstheme="majorHAnsi"/>
           <w:lang w:val="en-US"/>
         </w:rPr>
-        <w:t xml:space="preserve"> is only used for command-line interface program. Although we have moved to GUI, we still decide to keep that function for debugging. Hence, it is better and more "OOP" to have an abstract ckass called Table, and let these 2 tables extend</w:t>
+        <w:t xml:space="preserve"> is only used for command-line interface program. Although we have moved to GUI, we still decide to keep that function for debugging. Hence, it is better and more "OOP" to have an abstract </w:t>
+      </w:r>
+      <w:proofErr w:type="spellStart"/>
+      <w:r>
+        <w:rPr>
+          <w:rFonts w:asciiTheme="majorHAnsi" w:hAnsiTheme="majorHAnsi" w:cstheme="majorHAnsi"/>
+          <w:lang w:val="en-US"/>
+        </w:rPr>
+        <w:t>ckass</w:t>
+      </w:r>
+      <w:proofErr w:type="spellEnd"/>
+      <w:r>
+        <w:rPr>
+          <w:rFonts w:asciiTheme="majorHAnsi" w:hAnsiTheme="majorHAnsi" w:cstheme="majorHAnsi"/>
+          <w:lang w:val="en-US"/>
+        </w:rPr>
+        <w:t xml:space="preserve"> called Table, and let these 2 tables extend</w:t>
       </w:r>
       <w:r>
         <w:rPr>
@@ -6896,7 +7307,23 @@
           <w:rFonts w:asciiTheme="majorHAnsi" w:hAnsiTheme="majorHAnsi" w:cstheme="majorHAnsi"/>
           <w:lang w:val="en-US"/>
         </w:rPr>
-        <w:t xml:space="preserve"> primeImplicant.</w:t>
+        <w:t xml:space="preserve"> </w:t>
+      </w:r>
+      <w:proofErr w:type="spellStart"/>
+      <w:r>
+        <w:rPr>
+          <w:rFonts w:asciiTheme="majorHAnsi" w:hAnsiTheme="majorHAnsi" w:cstheme="majorHAnsi"/>
+          <w:lang w:val="en-US"/>
+        </w:rPr>
+        <w:t>primeImplicant</w:t>
+      </w:r>
+      <w:proofErr w:type="spellEnd"/>
+      <w:r>
+        <w:rPr>
+          <w:rFonts w:asciiTheme="majorHAnsi" w:hAnsiTheme="majorHAnsi" w:cstheme="majorHAnsi"/>
+          <w:lang w:val="en-US"/>
+        </w:rPr>
+        <w:t>.</w:t>
       </w:r>
     </w:p>
     <w:p>
@@ -6947,6 +7374,7 @@
         </w:rPr>
         <w:t xml:space="preserve"> and </w:t>
       </w:r>
+      <w:proofErr w:type="spellStart"/>
       <w:r>
         <w:rPr>
           <w:rFonts w:asciiTheme="majorHAnsi" w:hAnsiTheme="majorHAnsi" w:cstheme="majorHAnsi"/>
@@ -6954,7 +7382,17 @@
           <w:bCs/>
           <w:lang w:val="en-US"/>
         </w:rPr>
-        <w:t>getPrimeImplicants()</w:t>
+        <w:t>getPrimeImplicants</w:t>
+      </w:r>
+      <w:proofErr w:type="spellEnd"/>
+      <w:r>
+        <w:rPr>
+          <w:rFonts w:asciiTheme="majorHAnsi" w:hAnsiTheme="majorHAnsi" w:cstheme="majorHAnsi"/>
+          <w:b/>
+          <w:bCs/>
+          <w:lang w:val="en-US"/>
+        </w:rPr>
+        <w:t>()</w:t>
       </w:r>
       <w:r>
         <w:rPr>
@@ -6983,7 +7421,23 @@
           <w:rFonts w:asciiTheme="majorHAnsi" w:hAnsiTheme="majorHAnsi" w:cstheme="majorHAnsi"/>
           <w:lang w:val="en-US"/>
         </w:rPr>
-        <w:t>Class IntermediateTable:</w:t>
+        <w:t xml:space="preserve">Class </w:t>
+      </w:r>
+      <w:proofErr w:type="spellStart"/>
+      <w:r>
+        <w:rPr>
+          <w:rFonts w:asciiTheme="majorHAnsi" w:hAnsiTheme="majorHAnsi" w:cstheme="majorHAnsi"/>
+          <w:lang w:val="en-US"/>
+        </w:rPr>
+        <w:t>IntermediateTable</w:t>
+      </w:r>
+      <w:proofErr w:type="spellEnd"/>
+      <w:r>
+        <w:rPr>
+          <w:rFonts w:asciiTheme="majorHAnsi" w:hAnsiTheme="majorHAnsi" w:cstheme="majorHAnsi"/>
+          <w:lang w:val="en-US"/>
+        </w:rPr>
+        <w:t>:</w:t>
       </w:r>
     </w:p>
     <w:p>
@@ -7027,7 +7481,23 @@
           <w:rFonts w:asciiTheme="majorHAnsi" w:hAnsiTheme="majorHAnsi" w:cstheme="majorHAnsi"/>
           <w:lang w:val="en-US"/>
         </w:rPr>
-        <w:t xml:space="preserve">The overrided function </w:t>
+        <w:t xml:space="preserve">The </w:t>
+      </w:r>
+      <w:proofErr w:type="spellStart"/>
+      <w:r>
+        <w:rPr>
+          <w:rFonts w:asciiTheme="majorHAnsi" w:hAnsiTheme="majorHAnsi" w:cstheme="majorHAnsi"/>
+          <w:lang w:val="en-US"/>
+        </w:rPr>
+        <w:t>overrided</w:t>
+      </w:r>
+      <w:proofErr w:type="spellEnd"/>
+      <w:r>
+        <w:rPr>
+          <w:rFonts w:asciiTheme="majorHAnsi" w:hAnsiTheme="majorHAnsi" w:cstheme="majorHAnsi"/>
+          <w:lang w:val="en-US"/>
+        </w:rPr>
+        <w:t xml:space="preserve"> function </w:t>
       </w:r>
       <w:proofErr w:type="gramStart"/>
       <w:r>
@@ -7056,6 +7526,7 @@
         </w:rPr>
         <w:t xml:space="preserve"> executes an infinite loop. In each loop, it will generate a new column by calling function </w:t>
       </w:r>
+      <w:proofErr w:type="spellStart"/>
       <w:proofErr w:type="gramStart"/>
       <w:r>
         <w:rPr>
@@ -7064,7 +7535,17 @@
           <w:bCs/>
           <w:lang w:val="en-US"/>
         </w:rPr>
-        <w:t>generateNextColumn(</w:t>
+        <w:t>generateNextColumn</w:t>
+      </w:r>
+      <w:proofErr w:type="spellEnd"/>
+      <w:r>
+        <w:rPr>
+          <w:rFonts w:asciiTheme="majorHAnsi" w:hAnsiTheme="majorHAnsi" w:cstheme="majorHAnsi"/>
+          <w:b/>
+          <w:bCs/>
+          <w:lang w:val="en-US"/>
+        </w:rPr>
+        <w:t>(</w:t>
       </w:r>
       <w:proofErr w:type="gramEnd"/>
       <w:r>
@@ -7249,7 +7730,27 @@
           <w:iCs/>
           <w:lang w:val="en-US"/>
         </w:rPr>
-        <w:t>) in IntermediateTable class</w:t>
+        <w:t xml:space="preserve">) in </w:t>
+      </w:r>
+      <w:proofErr w:type="spellStart"/>
+      <w:r>
+        <w:rPr>
+          <w:rFonts w:asciiTheme="majorHAnsi" w:hAnsiTheme="majorHAnsi" w:cstheme="majorHAnsi"/>
+          <w:i/>
+          <w:iCs/>
+          <w:lang w:val="en-US"/>
+        </w:rPr>
+        <w:t>IntermediateTable</w:t>
+      </w:r>
+      <w:proofErr w:type="spellEnd"/>
+      <w:r>
+        <w:rPr>
+          <w:rFonts w:asciiTheme="majorHAnsi" w:hAnsiTheme="majorHAnsi" w:cstheme="majorHAnsi"/>
+          <w:i/>
+          <w:iCs/>
+          <w:lang w:val="en-US"/>
+        </w:rPr>
+        <w:t xml:space="preserve"> class</w:t>
       </w:r>
     </w:p>
     <w:p>
@@ -7271,7 +7772,23 @@
           <w:rFonts w:asciiTheme="majorHAnsi" w:hAnsiTheme="majorHAnsi" w:cstheme="majorHAnsi"/>
           <w:lang w:val="en-US"/>
         </w:rPr>
-        <w:t>Class PITable:</w:t>
+        <w:t xml:space="preserve">Class </w:t>
+      </w:r>
+      <w:proofErr w:type="spellStart"/>
+      <w:r>
+        <w:rPr>
+          <w:rFonts w:asciiTheme="majorHAnsi" w:hAnsiTheme="majorHAnsi" w:cstheme="majorHAnsi"/>
+          <w:lang w:val="en-US"/>
+        </w:rPr>
+        <w:t>PITable</w:t>
+      </w:r>
+      <w:proofErr w:type="spellEnd"/>
+      <w:r>
+        <w:rPr>
+          <w:rFonts w:asciiTheme="majorHAnsi" w:hAnsiTheme="majorHAnsi" w:cstheme="majorHAnsi"/>
+          <w:lang w:val="en-US"/>
+        </w:rPr>
+        <w:t>:</w:t>
       </w:r>
     </w:p>
     <w:p>
@@ -7293,7 +7810,39 @@
           <w:rFonts w:asciiTheme="majorHAnsi" w:hAnsiTheme="majorHAnsi" w:cstheme="majorHAnsi"/>
           <w:lang w:val="en-US"/>
         </w:rPr>
-        <w:t>This class has a variable Table table. Note that Table is an abstract class, hence it will be binded by its child classes.</w:t>
+        <w:t xml:space="preserve">This class has a variable Table </w:t>
+      </w:r>
+      <w:proofErr w:type="spellStart"/>
+      <w:r>
+        <w:rPr>
+          <w:rFonts w:asciiTheme="majorHAnsi" w:hAnsiTheme="majorHAnsi" w:cstheme="majorHAnsi"/>
+          <w:lang w:val="en-US"/>
+        </w:rPr>
+        <w:t>table</w:t>
+      </w:r>
+      <w:proofErr w:type="spellEnd"/>
+      <w:r>
+        <w:rPr>
+          <w:rFonts w:asciiTheme="majorHAnsi" w:hAnsiTheme="majorHAnsi" w:cstheme="majorHAnsi"/>
+          <w:lang w:val="en-US"/>
+        </w:rPr>
+        <w:t xml:space="preserve">. Note that Table is an abstract class, hence it will be </w:t>
+      </w:r>
+      <w:proofErr w:type="spellStart"/>
+      <w:r>
+        <w:rPr>
+          <w:rFonts w:asciiTheme="majorHAnsi" w:hAnsiTheme="majorHAnsi" w:cstheme="majorHAnsi"/>
+          <w:lang w:val="en-US"/>
+        </w:rPr>
+        <w:t>binded</w:t>
+      </w:r>
+      <w:proofErr w:type="spellEnd"/>
+      <w:r>
+        <w:rPr>
+          <w:rFonts w:asciiTheme="majorHAnsi" w:hAnsiTheme="majorHAnsi" w:cstheme="majorHAnsi"/>
+          <w:lang w:val="en-US"/>
+        </w:rPr>
+        <w:t xml:space="preserve"> by its child classes.</w:t>
       </w:r>
     </w:p>
     <w:p>
@@ -7342,7 +7891,55 @@
           <w:rFonts w:asciiTheme="majorHAnsi" w:hAnsiTheme="majorHAnsi" w:cstheme="majorHAnsi"/>
           <w:lang w:val="en-US"/>
         </w:rPr>
-        <w:t xml:space="preserve"> function simply calls table.getPrimeImplicants() (this function is an abstract function as mentioned above). This is where polymorphism is exploited. If table is binded by type IntermediatTable, </w:t>
+        <w:t xml:space="preserve"> function simply calls </w:t>
+      </w:r>
+      <w:proofErr w:type="spellStart"/>
+      <w:r>
+        <w:rPr>
+          <w:rFonts w:asciiTheme="majorHAnsi" w:hAnsiTheme="majorHAnsi" w:cstheme="majorHAnsi"/>
+          <w:lang w:val="en-US"/>
+        </w:rPr>
+        <w:t>table.getPrimeImplicants</w:t>
+      </w:r>
+      <w:proofErr w:type="spellEnd"/>
+      <w:r>
+        <w:rPr>
+          <w:rFonts w:asciiTheme="majorHAnsi" w:hAnsiTheme="majorHAnsi" w:cstheme="majorHAnsi"/>
+          <w:lang w:val="en-US"/>
+        </w:rPr>
+        <w:t xml:space="preserve">() (this function is an abstract function as mentioned above). This is where polymorphism is exploited. If table is </w:t>
+      </w:r>
+      <w:proofErr w:type="spellStart"/>
+      <w:r>
+        <w:rPr>
+          <w:rFonts w:asciiTheme="majorHAnsi" w:hAnsiTheme="majorHAnsi" w:cstheme="majorHAnsi"/>
+          <w:lang w:val="en-US"/>
+        </w:rPr>
+        <w:t>binded</w:t>
+      </w:r>
+      <w:proofErr w:type="spellEnd"/>
+      <w:r>
+        <w:rPr>
+          <w:rFonts w:asciiTheme="majorHAnsi" w:hAnsiTheme="majorHAnsi" w:cstheme="majorHAnsi"/>
+          <w:lang w:val="en-US"/>
+        </w:rPr>
+        <w:t xml:space="preserve"> by type </w:t>
+      </w:r>
+      <w:proofErr w:type="spellStart"/>
+      <w:r>
+        <w:rPr>
+          <w:rFonts w:asciiTheme="majorHAnsi" w:hAnsiTheme="majorHAnsi" w:cstheme="majorHAnsi"/>
+          <w:lang w:val="en-US"/>
+        </w:rPr>
+        <w:t>IntermediatTable</w:t>
+      </w:r>
+      <w:proofErr w:type="spellEnd"/>
+      <w:r>
+        <w:rPr>
+          <w:rFonts w:asciiTheme="majorHAnsi" w:hAnsiTheme="majorHAnsi" w:cstheme="majorHAnsi"/>
+          <w:lang w:val="en-US"/>
+        </w:rPr>
+        <w:t xml:space="preserve">, </w:t>
       </w:r>
       <w:r>
         <w:rPr>
@@ -7352,14 +7949,24 @@
         <w:lastRenderedPageBreak/>
         <w:t xml:space="preserve">then this function will call </w:t>
       </w:r>
+      <w:proofErr w:type="spellStart"/>
       <w:proofErr w:type="gramStart"/>
       <w:r>
         <w:rPr>
           <w:rFonts w:asciiTheme="majorHAnsi" w:hAnsiTheme="majorHAnsi" w:cstheme="majorHAnsi"/>
           <w:lang w:val="en-US"/>
         </w:rPr>
-        <w:t>IntermediateTable::</w:t>
-      </w:r>
+        <w:t>IntermediateTable</w:t>
+      </w:r>
+      <w:proofErr w:type="spellEnd"/>
+      <w:r>
+        <w:rPr>
+          <w:rFonts w:asciiTheme="majorHAnsi" w:hAnsiTheme="majorHAnsi" w:cstheme="majorHAnsi"/>
+          <w:lang w:val="en-US"/>
+        </w:rPr>
+        <w:t>::</w:t>
+      </w:r>
+      <w:proofErr w:type="spellStart"/>
       <w:proofErr w:type="gramEnd"/>
       <w:r>
         <w:rPr>
@@ -7368,31 +7975,9 @@
           <w:bCs/>
           <w:lang w:val="en-US"/>
         </w:rPr>
-        <w:t>getPrimeImplicants()</w:t>
-      </w:r>
-      <w:r>
-        <w:rPr>
-          <w:rFonts w:asciiTheme="majorHAnsi" w:hAnsiTheme="majorHAnsi" w:cstheme="majorHAnsi"/>
-          <w:lang w:val="en-US"/>
-        </w:rPr>
-        <w:t>.</w:t>
-      </w:r>
-      <w:r>
-        <w:rPr>
-          <w:rFonts w:asciiTheme="majorHAnsi" w:hAnsiTheme="majorHAnsi" w:cstheme="majorHAnsi"/>
-          <w:lang w:val="en-US"/>
-        </w:rPr>
-        <w:t xml:space="preserve"> Otherwise, it will call </w:t>
-      </w:r>
-      <w:proofErr w:type="gramStart"/>
-      <w:r>
-        <w:rPr>
-          <w:rFonts w:asciiTheme="majorHAnsi" w:hAnsiTheme="majorHAnsi" w:cstheme="majorHAnsi"/>
-          <w:lang w:val="en-US"/>
-        </w:rPr>
-        <w:t>PITable::</w:t>
-      </w:r>
-      <w:proofErr w:type="gramEnd"/>
+        <w:t>getPrimeImplicants</w:t>
+      </w:r>
+      <w:proofErr w:type="spellEnd"/>
       <w:r>
         <w:rPr>
           <w:rFonts w:asciiTheme="majorHAnsi" w:hAnsiTheme="majorHAnsi" w:cstheme="majorHAnsi"/>
@@ -7400,7 +7985,59 @@
           <w:bCs/>
           <w:lang w:val="en-US"/>
         </w:rPr>
-        <w:t>getPrimeImplicants()</w:t>
+        <w:t>()</w:t>
+      </w:r>
+      <w:r>
+        <w:rPr>
+          <w:rFonts w:asciiTheme="majorHAnsi" w:hAnsiTheme="majorHAnsi" w:cstheme="majorHAnsi"/>
+          <w:lang w:val="en-US"/>
+        </w:rPr>
+        <w:t>.</w:t>
+      </w:r>
+      <w:r>
+        <w:rPr>
+          <w:rFonts w:asciiTheme="majorHAnsi" w:hAnsiTheme="majorHAnsi" w:cstheme="majorHAnsi"/>
+          <w:lang w:val="en-US"/>
+        </w:rPr>
+        <w:t xml:space="preserve"> Otherwise, it will call </w:t>
+      </w:r>
+      <w:proofErr w:type="spellStart"/>
+      <w:proofErr w:type="gramStart"/>
+      <w:r>
+        <w:rPr>
+          <w:rFonts w:asciiTheme="majorHAnsi" w:hAnsiTheme="majorHAnsi" w:cstheme="majorHAnsi"/>
+          <w:lang w:val="en-US"/>
+        </w:rPr>
+        <w:t>PITable</w:t>
+      </w:r>
+      <w:proofErr w:type="spellEnd"/>
+      <w:r>
+        <w:rPr>
+          <w:rFonts w:asciiTheme="majorHAnsi" w:hAnsiTheme="majorHAnsi" w:cstheme="majorHAnsi"/>
+          <w:lang w:val="en-US"/>
+        </w:rPr>
+        <w:t>::</w:t>
+      </w:r>
+      <w:proofErr w:type="spellStart"/>
+      <w:proofErr w:type="gramEnd"/>
+      <w:r>
+        <w:rPr>
+          <w:rFonts w:asciiTheme="majorHAnsi" w:hAnsiTheme="majorHAnsi" w:cstheme="majorHAnsi"/>
+          <w:b/>
+          <w:bCs/>
+          <w:lang w:val="en-US"/>
+        </w:rPr>
+        <w:t>getPrimeImplicants</w:t>
+      </w:r>
+      <w:proofErr w:type="spellEnd"/>
+      <w:r>
+        <w:rPr>
+          <w:rFonts w:asciiTheme="majorHAnsi" w:hAnsiTheme="majorHAnsi" w:cstheme="majorHAnsi"/>
+          <w:b/>
+          <w:bCs/>
+          <w:lang w:val="en-US"/>
+        </w:rPr>
+        <w:t>()</w:t>
       </w:r>
       <w:r>
         <w:rPr>
@@ -7550,7 +8187,27 @@
           <w:iCs/>
           <w:lang w:val="en-US"/>
         </w:rPr>
-        <w:t>) in PITable class</w:t>
+        <w:t xml:space="preserve">) in </w:t>
+      </w:r>
+      <w:proofErr w:type="spellStart"/>
+      <w:r>
+        <w:rPr>
+          <w:rFonts w:asciiTheme="majorHAnsi" w:hAnsiTheme="majorHAnsi" w:cstheme="majorHAnsi"/>
+          <w:i/>
+          <w:iCs/>
+          <w:lang w:val="en-US"/>
+        </w:rPr>
+        <w:t>PITable</w:t>
+      </w:r>
+      <w:proofErr w:type="spellEnd"/>
+      <w:r>
+        <w:rPr>
+          <w:rFonts w:asciiTheme="majorHAnsi" w:hAnsiTheme="majorHAnsi" w:cstheme="majorHAnsi"/>
+          <w:i/>
+          <w:iCs/>
+          <w:lang w:val="en-US"/>
+        </w:rPr>
+        <w:t xml:space="preserve"> class</w:t>
       </w:r>
     </w:p>
     <w:p>
@@ -7706,8 +8363,19 @@
           <w:iCs/>
           <w:lang w:val="en-US"/>
         </w:rPr>
-        <w:t>) is used in InputController</w:t>
-      </w:r>
+        <w:t xml:space="preserve">) is used in </w:t>
+      </w:r>
+      <w:proofErr w:type="spellStart"/>
+      <w:r>
+        <w:rPr>
+          <w:rFonts w:asciiTheme="majorHAnsi" w:hAnsiTheme="majorHAnsi" w:cstheme="majorHAnsi"/>
+          <w:i/>
+          <w:iCs/>
+          <w:lang w:val="en-US"/>
+        </w:rPr>
+        <w:t>InputController</w:t>
+      </w:r>
+      <w:proofErr w:type="spellEnd"/>
     </w:p>
     <w:p>
       <w:pPr>
@@ -7745,9 +8413,9 @@
           <w:noProof/>
         </w:rPr>
         <w:drawing>
-          <wp:inline distT="0" distB="0" distL="0" distR="0" wp14:anchorId="64A8974C" wp14:editId="1B82BD27">
-            <wp:extent cx="5596467" cy="3750613"/>
-            <wp:effectExtent l="0" t="0" r="4445" b="2540"/>
+          <wp:inline distT="0" distB="0" distL="0" distR="0" wp14:anchorId="64A8974C" wp14:editId="78D07E79">
+            <wp:extent cx="5603094" cy="3749653"/>
+            <wp:effectExtent l="0" t="0" r="0" b="0"/>
             <wp:docPr id="29" name="Picture 29"/>
             <wp:cNvGraphicFramePr>
               <a:graphicFrameLocks xmlns:a="http://schemas.openxmlformats.org/drawingml/2006/main" noChangeAspect="1"/>
@@ -7756,7 +8424,7 @@
               <a:graphicData uri="http://schemas.openxmlformats.org/drawingml/2006/picture">
                 <pic:pic xmlns:pic="http://schemas.openxmlformats.org/drawingml/2006/picture">
                   <pic:nvPicPr>
-                    <pic:cNvPr id="0" name="Picture 33"/>
+                    <pic:cNvPr id="29" name="Picture 29"/>
                     <pic:cNvPicPr>
                       <a:picLocks noChangeAspect="1" noChangeArrowheads="1"/>
                     </pic:cNvPicPr>
@@ -7769,7 +8437,6 @@
                         </a:ext>
                       </a:extLst>
                     </a:blip>
-                    <a:srcRect/>
                     <a:stretch>
                       <a:fillRect/>
                     </a:stretch>
@@ -7777,7 +8444,7 @@
                   <pic:spPr bwMode="auto">
                     <a:xfrm>
                       <a:off x="0" y="0"/>
-                      <a:ext cx="5603094" cy="3755054"/>
+                      <a:ext cx="5603094" cy="3749653"/>
                     </a:xfrm>
                     <a:prstGeom prst="rect">
                       <a:avLst/>
@@ -7883,7 +8550,39 @@
           <w:rFonts w:asciiTheme="majorHAnsi" w:hAnsiTheme="majorHAnsi" w:cstheme="majorHAnsi"/>
           <w:lang w:val="en-US"/>
         </w:rPr>
-        <w:t xml:space="preserve">The outputfunction package is directly responsible for the makeEquation table and the final normalize expression. In this package, we have </w:t>
+        <w:t xml:space="preserve">The </w:t>
+      </w:r>
+      <w:proofErr w:type="spellStart"/>
+      <w:r>
+        <w:rPr>
+          <w:rFonts w:asciiTheme="majorHAnsi" w:hAnsiTheme="majorHAnsi" w:cstheme="majorHAnsi"/>
+          <w:lang w:val="en-US"/>
+        </w:rPr>
+        <w:t>outputfunction</w:t>
+      </w:r>
+      <w:proofErr w:type="spellEnd"/>
+      <w:r>
+        <w:rPr>
+          <w:rFonts w:asciiTheme="majorHAnsi" w:hAnsiTheme="majorHAnsi" w:cstheme="majorHAnsi"/>
+          <w:lang w:val="en-US"/>
+        </w:rPr>
+        <w:t xml:space="preserve"> package is directly responsible for the </w:t>
+      </w:r>
+      <w:proofErr w:type="spellStart"/>
+      <w:r>
+        <w:rPr>
+          <w:rFonts w:asciiTheme="majorHAnsi" w:hAnsiTheme="majorHAnsi" w:cstheme="majorHAnsi"/>
+          <w:lang w:val="en-US"/>
+        </w:rPr>
+        <w:t>makeEquation</w:t>
+      </w:r>
+      <w:proofErr w:type="spellEnd"/>
+      <w:r>
+        <w:rPr>
+          <w:rFonts w:asciiTheme="majorHAnsi" w:hAnsiTheme="majorHAnsi" w:cstheme="majorHAnsi"/>
+          <w:lang w:val="en-US"/>
+        </w:rPr>
+        <w:t xml:space="preserve"> table and the final normalize expression. In this package, we have </w:t>
       </w:r>
       <w:r>
         <w:rPr>
@@ -7899,13 +8598,22 @@
         </w:rPr>
         <w:t xml:space="preserve"> </w:t>
       </w:r>
+      <w:proofErr w:type="spellStart"/>
       <w:r>
         <w:rPr>
           <w:rFonts w:asciiTheme="majorHAnsi" w:hAnsiTheme="majorHAnsi" w:cstheme="majorHAnsi"/>
           <w:lang w:val="en-US"/>
         </w:rPr>
         <w:lastRenderedPageBreak/>
-        <w:t xml:space="preserve">OutputFunction and 2 </w:t>
+        <w:t>OutputFunction</w:t>
+      </w:r>
+      <w:proofErr w:type="spellEnd"/>
+      <w:r>
+        <w:rPr>
+          <w:rFonts w:asciiTheme="majorHAnsi" w:hAnsiTheme="majorHAnsi" w:cstheme="majorHAnsi"/>
+          <w:lang w:val="en-US"/>
+        </w:rPr>
+        <w:t xml:space="preserve"> and 2 </w:t>
       </w:r>
       <w:r>
         <w:rPr>
@@ -7926,8 +8634,17 @@
           <w:rFonts w:asciiTheme="majorHAnsi" w:hAnsiTheme="majorHAnsi" w:cstheme="majorHAnsi"/>
           <w:lang w:val="en-US"/>
         </w:rPr>
-        <w:t xml:space="preserve"> extend an abstract class called CanonicalForm</w:t>
-      </w:r>
+        <w:t xml:space="preserve"> extend an abstract class called </w:t>
+      </w:r>
+      <w:proofErr w:type="spellStart"/>
+      <w:r>
+        <w:rPr>
+          <w:rFonts w:asciiTheme="majorHAnsi" w:hAnsiTheme="majorHAnsi" w:cstheme="majorHAnsi"/>
+          <w:lang w:val="en-US"/>
+        </w:rPr>
+        <w:t>CanonicalForm</w:t>
+      </w:r>
+      <w:proofErr w:type="spellEnd"/>
       <w:r>
         <w:rPr>
           <w:rFonts w:asciiTheme="majorHAnsi" w:hAnsiTheme="majorHAnsi" w:cstheme="majorHAnsi"/>
@@ -8088,8 +8805,20 @@
           <w:szCs w:val="26"/>
           <w:lang w:val="en-US"/>
         </w:rPr>
-        <w:t>) method in OutputFunction</w:t>
-      </w:r>
+        <w:t xml:space="preserve">) method in </w:t>
+      </w:r>
+      <w:proofErr w:type="spellStart"/>
+      <w:r>
+        <w:rPr>
+          <w:rFonts w:asciiTheme="majorHAnsi" w:hAnsiTheme="majorHAnsi" w:cstheme="majorHAnsi"/>
+          <w:i/>
+          <w:iCs/>
+          <w:szCs w:val="26"/>
+          <w:lang w:val="en-US"/>
+        </w:rPr>
+        <w:t>OutputFunction</w:t>
+      </w:r>
+      <w:proofErr w:type="spellEnd"/>
     </w:p>
     <w:p>
       <w:pPr>
@@ -8134,6 +8863,7 @@
         </w:rPr>
         <w:t xml:space="preserve"> </w:t>
       </w:r>
+      <w:proofErr w:type="spellStart"/>
       <w:r>
         <w:rPr>
           <w:rFonts w:asciiTheme="majorHAnsi" w:hAnsiTheme="majorHAnsi" w:cstheme="majorHAnsi"/>
@@ -8142,6 +8872,7 @@
         </w:rPr>
         <w:t>CanonicalForm</w:t>
       </w:r>
+      <w:proofErr w:type="spellEnd"/>
       <w:r>
         <w:rPr>
           <w:rFonts w:asciiTheme="majorHAnsi" w:hAnsiTheme="majorHAnsi" w:cstheme="majorHAnsi"/>
@@ -8631,6 +9362,7 @@
         </w:rPr>
         <w:t xml:space="preserve"> 18. inside the </w:t>
       </w:r>
+      <w:proofErr w:type="spellStart"/>
       <w:proofErr w:type="gramStart"/>
       <w:r>
         <w:rPr>
@@ -8640,7 +9372,18 @@
           <w:szCs w:val="26"/>
           <w:lang w:val="en-US"/>
         </w:rPr>
-        <w:t>submitButtonPressed(</w:t>
+        <w:t>submitButtonPressed</w:t>
+      </w:r>
+      <w:proofErr w:type="spellEnd"/>
+      <w:r>
+        <w:rPr>
+          <w:rFonts w:asciiTheme="majorHAnsi" w:hAnsiTheme="majorHAnsi" w:cstheme="majorHAnsi"/>
+          <w:i/>
+          <w:iCs/>
+          <w:szCs w:val="26"/>
+          <w:lang w:val="en-US"/>
+        </w:rPr>
+        <w:t>(</w:t>
       </w:r>
       <w:proofErr w:type="gramEnd"/>
       <w:r>
@@ -8668,12 +9411,21 @@
           <w:lang w:val="en-US"/>
         </w:rPr>
       </w:pPr>
-      <w:r>
-        <w:rPr>
-          <w:rFonts w:asciiTheme="majorHAnsi" w:hAnsiTheme="majorHAnsi" w:cstheme="majorHAnsi"/>
-          <w:lang w:val="en-US"/>
-        </w:rPr>
-        <w:t xml:space="preserve">OutputFunction </w:t>
+      <w:proofErr w:type="spellStart"/>
+      <w:r>
+        <w:rPr>
+          <w:rFonts w:asciiTheme="majorHAnsi" w:hAnsiTheme="majorHAnsi" w:cstheme="majorHAnsi"/>
+          <w:lang w:val="en-US"/>
+        </w:rPr>
+        <w:t>OutputFunction</w:t>
+      </w:r>
+      <w:proofErr w:type="spellEnd"/>
+      <w:r>
+        <w:rPr>
+          <w:rFonts w:asciiTheme="majorHAnsi" w:hAnsiTheme="majorHAnsi" w:cstheme="majorHAnsi"/>
+          <w:lang w:val="en-US"/>
+        </w:rPr>
+        <w:t xml:space="preserve"> </w:t>
       </w:r>
       <w:r>
         <w:rPr>
@@ -8759,7 +9511,23 @@
           <w:rFonts w:asciiTheme="majorHAnsi" w:hAnsiTheme="majorHAnsi" w:cstheme="majorHAnsi"/>
           <w:lang w:val="en-US"/>
         </w:rPr>
-        <w:t xml:space="preserve">simply to invoke class to be used in the InputController class. </w:t>
+        <w:t xml:space="preserve">simply to invoke class to be used in the </w:t>
+      </w:r>
+      <w:proofErr w:type="spellStart"/>
+      <w:r>
+        <w:rPr>
+          <w:rFonts w:asciiTheme="majorHAnsi" w:hAnsiTheme="majorHAnsi" w:cstheme="majorHAnsi"/>
+          <w:lang w:val="en-US"/>
+        </w:rPr>
+        <w:t>InputController</w:t>
+      </w:r>
+      <w:proofErr w:type="spellEnd"/>
+      <w:r>
+        <w:rPr>
+          <w:rFonts w:asciiTheme="majorHAnsi" w:hAnsiTheme="majorHAnsi" w:cstheme="majorHAnsi"/>
+          <w:lang w:val="en-US"/>
+        </w:rPr>
+        <w:t xml:space="preserve"> class. </w:t>
       </w:r>
     </w:p>
     <w:p>
@@ -8776,12 +9544,21 @@
           <w:lang w:val="en-US"/>
         </w:rPr>
       </w:pPr>
-      <w:r>
-        <w:rPr>
-          <w:rFonts w:asciiTheme="majorHAnsi" w:hAnsiTheme="majorHAnsi" w:cstheme="majorHAnsi"/>
-          <w:lang w:val="en-US"/>
-        </w:rPr>
-        <w:t>CanonicalForm class:</w:t>
+      <w:proofErr w:type="spellStart"/>
+      <w:r>
+        <w:rPr>
+          <w:rFonts w:asciiTheme="majorHAnsi" w:hAnsiTheme="majorHAnsi" w:cstheme="majorHAnsi"/>
+          <w:lang w:val="en-US"/>
+        </w:rPr>
+        <w:t>CanonicalForm</w:t>
+      </w:r>
+      <w:proofErr w:type="spellEnd"/>
+      <w:r>
+        <w:rPr>
+          <w:rFonts w:asciiTheme="majorHAnsi" w:hAnsiTheme="majorHAnsi" w:cstheme="majorHAnsi"/>
+          <w:lang w:val="en-US"/>
+        </w:rPr>
+        <w:t xml:space="preserve"> class:</w:t>
       </w:r>
     </w:p>
     <w:p>
@@ -8879,7 +9656,27 @@
           <w:iCs/>
           <w:lang w:val="en-US"/>
         </w:rPr>
-        <w:t xml:space="preserve"> 19. CanonicalForm abstract class</w:t>
+        <w:t xml:space="preserve"> 19. </w:t>
+      </w:r>
+      <w:proofErr w:type="spellStart"/>
+      <w:r>
+        <w:rPr>
+          <w:rFonts w:asciiTheme="majorHAnsi" w:hAnsiTheme="majorHAnsi" w:cstheme="majorHAnsi"/>
+          <w:i/>
+          <w:iCs/>
+          <w:lang w:val="en-US"/>
+        </w:rPr>
+        <w:t>CanonicalForm</w:t>
+      </w:r>
+      <w:proofErr w:type="spellEnd"/>
+      <w:r>
+        <w:rPr>
+          <w:rFonts w:asciiTheme="majorHAnsi" w:hAnsiTheme="majorHAnsi" w:cstheme="majorHAnsi"/>
+          <w:i/>
+          <w:iCs/>
+          <w:lang w:val="en-US"/>
+        </w:rPr>
+        <w:t xml:space="preserve"> abstract class</w:t>
       </w:r>
     </w:p>
     <w:p>
@@ -8924,7 +9721,23 @@
           <w:rFonts w:asciiTheme="majorHAnsi" w:hAnsiTheme="majorHAnsi" w:cstheme="majorHAnsi"/>
           <w:lang w:val="en-US"/>
         </w:rPr>
-        <w:t xml:space="preserve">of OutputFuction interface. This is because all of its children must have different </w:t>
+        <w:t xml:space="preserve">of </w:t>
+      </w:r>
+      <w:proofErr w:type="spellStart"/>
+      <w:r>
+        <w:rPr>
+          <w:rFonts w:asciiTheme="majorHAnsi" w:hAnsiTheme="majorHAnsi" w:cstheme="majorHAnsi"/>
+          <w:lang w:val="en-US"/>
+        </w:rPr>
+        <w:t>OutputFuction</w:t>
+      </w:r>
+      <w:proofErr w:type="spellEnd"/>
+      <w:r>
+        <w:rPr>
+          <w:rFonts w:asciiTheme="majorHAnsi" w:hAnsiTheme="majorHAnsi" w:cstheme="majorHAnsi"/>
+          <w:lang w:val="en-US"/>
+        </w:rPr>
+        <w:t xml:space="preserve"> interface. This is because all of its children must have different </w:t>
       </w:r>
       <w:proofErr w:type="gramStart"/>
       <w:r>
@@ -9059,8 +9872,41 @@
           <w:rFonts w:asciiTheme="majorHAnsi" w:hAnsiTheme="majorHAnsi" w:cstheme="majorHAnsi"/>
           <w:lang w:val="en-US"/>
         </w:rPr>
-        <w:t xml:space="preserve">The most crucial tasks of OutputFunction class are taking possible EPI from the PITable then providing algorithms to minimalize logic expression which is executed by the </w:t>
-      </w:r>
+        <w:t xml:space="preserve">The most crucial tasks of </w:t>
+      </w:r>
+      <w:proofErr w:type="spellStart"/>
+      <w:r>
+        <w:rPr>
+          <w:rFonts w:asciiTheme="majorHAnsi" w:hAnsiTheme="majorHAnsi" w:cstheme="majorHAnsi"/>
+          <w:lang w:val="en-US"/>
+        </w:rPr>
+        <w:t>OutputFunction</w:t>
+      </w:r>
+      <w:proofErr w:type="spellEnd"/>
+      <w:r>
+        <w:rPr>
+          <w:rFonts w:asciiTheme="majorHAnsi" w:hAnsiTheme="majorHAnsi" w:cstheme="majorHAnsi"/>
+          <w:lang w:val="en-US"/>
+        </w:rPr>
+        <w:t xml:space="preserve"> class are taking possible EPI from the </w:t>
+      </w:r>
+      <w:proofErr w:type="spellStart"/>
+      <w:r>
+        <w:rPr>
+          <w:rFonts w:asciiTheme="majorHAnsi" w:hAnsiTheme="majorHAnsi" w:cstheme="majorHAnsi"/>
+          <w:lang w:val="en-US"/>
+        </w:rPr>
+        <w:t>PITable</w:t>
+      </w:r>
+      <w:proofErr w:type="spellEnd"/>
+      <w:r>
+        <w:rPr>
+          <w:rFonts w:asciiTheme="majorHAnsi" w:hAnsiTheme="majorHAnsi" w:cstheme="majorHAnsi"/>
+          <w:lang w:val="en-US"/>
+        </w:rPr>
+        <w:t xml:space="preserve"> then providing algorithms to minimalize logic expression which is executed by the </w:t>
+      </w:r>
+      <w:proofErr w:type="spellStart"/>
       <w:proofErr w:type="gramStart"/>
       <w:r>
         <w:rPr>
@@ -9069,7 +9915,17 @@
           <w:bCs/>
           <w:lang w:val="en-US"/>
         </w:rPr>
-        <w:t>takeEPI(</w:t>
+        <w:t>takeEPI</w:t>
+      </w:r>
+      <w:proofErr w:type="spellEnd"/>
+      <w:r>
+        <w:rPr>
+          <w:rFonts w:asciiTheme="majorHAnsi" w:hAnsiTheme="majorHAnsi" w:cstheme="majorHAnsi"/>
+          <w:b/>
+          <w:bCs/>
+          <w:lang w:val="en-US"/>
+        </w:rPr>
+        <w:t>(</w:t>
       </w:r>
       <w:proofErr w:type="gramEnd"/>
       <w:r>
@@ -9103,6 +9959,7 @@
           <w:lang w:val="en-US"/>
         </w:rPr>
       </w:pPr>
+      <w:proofErr w:type="spellStart"/>
       <w:proofErr w:type="gramStart"/>
       <w:r>
         <w:rPr>
@@ -9111,7 +9968,17 @@
           <w:bCs/>
           <w:lang w:val="en-US"/>
         </w:rPr>
-        <w:t>takeEPI(</w:t>
+        <w:t>takeEPI</w:t>
+      </w:r>
+      <w:proofErr w:type="spellEnd"/>
+      <w:r>
+        <w:rPr>
+          <w:rFonts w:asciiTheme="majorHAnsi" w:hAnsiTheme="majorHAnsi" w:cstheme="majorHAnsi"/>
+          <w:b/>
+          <w:bCs/>
+          <w:lang w:val="en-US"/>
+        </w:rPr>
+        <w:t>(</w:t>
       </w:r>
       <w:proofErr w:type="gramEnd"/>
       <w:r>
@@ -9277,6 +10144,7 @@
         </w:rPr>
         <w:t xml:space="preserve"> </w:t>
       </w:r>
+      <w:proofErr w:type="spellStart"/>
       <w:proofErr w:type="gramStart"/>
       <w:r>
         <w:rPr>
@@ -9286,7 +10154,18 @@
           <w:szCs w:val="26"/>
           <w:lang w:val="en-US"/>
         </w:rPr>
-        <w:t>takeEPI(</w:t>
+        <w:t>takeEPI</w:t>
+      </w:r>
+      <w:proofErr w:type="spellEnd"/>
+      <w:r>
+        <w:rPr>
+          <w:rFonts w:asciiTheme="majorHAnsi" w:hAnsiTheme="majorHAnsi" w:cstheme="majorHAnsi"/>
+          <w:i/>
+          <w:iCs/>
+          <w:szCs w:val="26"/>
+          <w:lang w:val="en-US"/>
+        </w:rPr>
+        <w:t>(</w:t>
       </w:r>
       <w:proofErr w:type="gramEnd"/>
       <w:r>
@@ -9354,7 +10233,39 @@
           <w:rFonts w:asciiTheme="majorHAnsi" w:hAnsiTheme="majorHAnsi" w:cstheme="majorHAnsi"/>
           <w:lang w:val="en-US"/>
         </w:rPr>
-        <w:t xml:space="preserve">(SOP or POS), either one of these 2 classes will be used to invoke an object in the InputController class (check out the InputController class description for more detail). </w:t>
+        <w:t xml:space="preserve">(SOP or POS), either one of these 2 classes will be used to invoke an object in the </w:t>
+      </w:r>
+      <w:proofErr w:type="spellStart"/>
+      <w:r>
+        <w:rPr>
+          <w:rFonts w:asciiTheme="majorHAnsi" w:hAnsiTheme="majorHAnsi" w:cstheme="majorHAnsi"/>
+          <w:lang w:val="en-US"/>
+        </w:rPr>
+        <w:t>InputController</w:t>
+      </w:r>
+      <w:proofErr w:type="spellEnd"/>
+      <w:r>
+        <w:rPr>
+          <w:rFonts w:asciiTheme="majorHAnsi" w:hAnsiTheme="majorHAnsi" w:cstheme="majorHAnsi"/>
+          <w:lang w:val="en-US"/>
+        </w:rPr>
+        <w:t xml:space="preserve"> class (check out the </w:t>
+      </w:r>
+      <w:proofErr w:type="spellStart"/>
+      <w:r>
+        <w:rPr>
+          <w:rFonts w:asciiTheme="majorHAnsi" w:hAnsiTheme="majorHAnsi" w:cstheme="majorHAnsi"/>
+          <w:lang w:val="en-US"/>
+        </w:rPr>
+        <w:t>InputController</w:t>
+      </w:r>
+      <w:proofErr w:type="spellEnd"/>
+      <w:r>
+        <w:rPr>
+          <w:rFonts w:asciiTheme="majorHAnsi" w:hAnsiTheme="majorHAnsi" w:cstheme="majorHAnsi"/>
+          <w:lang w:val="en-US"/>
+        </w:rPr>
+        <w:t xml:space="preserve"> class description for more detail). </w:t>
       </w:r>
     </w:p>
     <w:p>
@@ -9376,7 +10287,23 @@
           <w:rFonts w:asciiTheme="majorHAnsi" w:hAnsiTheme="majorHAnsi" w:cstheme="majorHAnsi"/>
           <w:lang w:val="en-US"/>
         </w:rPr>
-        <w:t>If the POS class is invoked, the program performs the takeEPI method in the abstract class and transforms the minimalize implicants into normalize</w:t>
+        <w:t xml:space="preserve">If the POS class is invoked, the program performs the </w:t>
+      </w:r>
+      <w:proofErr w:type="spellStart"/>
+      <w:r>
+        <w:rPr>
+          <w:rFonts w:asciiTheme="majorHAnsi" w:hAnsiTheme="majorHAnsi" w:cstheme="majorHAnsi"/>
+          <w:lang w:val="en-US"/>
+        </w:rPr>
+        <w:t>takeEPI</w:t>
+      </w:r>
+      <w:proofErr w:type="spellEnd"/>
+      <w:r>
+        <w:rPr>
+          <w:rFonts w:asciiTheme="majorHAnsi" w:hAnsiTheme="majorHAnsi" w:cstheme="majorHAnsi"/>
+          <w:lang w:val="en-US"/>
+        </w:rPr>
+        <w:t xml:space="preserve"> method in the abstract class and transforms the minimalize implicants into normalize</w:t>
       </w:r>
       <w:r>
         <w:rPr>
@@ -9390,7 +10317,39 @@
           <w:rFonts w:asciiTheme="majorHAnsi" w:hAnsiTheme="majorHAnsi" w:cstheme="majorHAnsi"/>
           <w:lang w:val="en-US"/>
         </w:rPr>
-        <w:t xml:space="preserve">(character) expression. The remaining task is applying DeMorgan 's Law through the DeMorgan method to get the POS final expression. </w:t>
+        <w:t xml:space="preserve">(character) expression. The remaining task is applying </w:t>
+      </w:r>
+      <w:proofErr w:type="spellStart"/>
+      <w:r>
+        <w:rPr>
+          <w:rFonts w:asciiTheme="majorHAnsi" w:hAnsiTheme="majorHAnsi" w:cstheme="majorHAnsi"/>
+          <w:lang w:val="en-US"/>
+        </w:rPr>
+        <w:t>DeMorgan</w:t>
+      </w:r>
+      <w:proofErr w:type="spellEnd"/>
+      <w:r>
+        <w:rPr>
+          <w:rFonts w:asciiTheme="majorHAnsi" w:hAnsiTheme="majorHAnsi" w:cstheme="majorHAnsi"/>
+          <w:lang w:val="en-US"/>
+        </w:rPr>
+        <w:t xml:space="preserve"> 's Law through the </w:t>
+      </w:r>
+      <w:proofErr w:type="spellStart"/>
+      <w:r>
+        <w:rPr>
+          <w:rFonts w:asciiTheme="majorHAnsi" w:hAnsiTheme="majorHAnsi" w:cstheme="majorHAnsi"/>
+          <w:lang w:val="en-US"/>
+        </w:rPr>
+        <w:t>DeMorgan</w:t>
+      </w:r>
+      <w:proofErr w:type="spellEnd"/>
+      <w:r>
+        <w:rPr>
+          <w:rFonts w:asciiTheme="majorHAnsi" w:hAnsiTheme="majorHAnsi" w:cstheme="majorHAnsi"/>
+          <w:lang w:val="en-US"/>
+        </w:rPr>
+        <w:t xml:space="preserve"> method to get the POS final expression. </w:t>
       </w:r>
     </w:p>
     <w:p>
@@ -9414,6 +10373,7 @@
         </w:rPr>
         <w:t xml:space="preserve">If the SOP class is invoked, the program does the same thing as the POS class except this time the </w:t>
       </w:r>
+      <w:proofErr w:type="spellStart"/>
       <w:proofErr w:type="gramStart"/>
       <w:r>
         <w:rPr>
@@ -9422,7 +10382,17 @@
           <w:bCs/>
           <w:lang w:val="en-US"/>
         </w:rPr>
-        <w:t>DeMorgan(</w:t>
+        <w:t>DeMorgan</w:t>
+      </w:r>
+      <w:proofErr w:type="spellEnd"/>
+      <w:r>
+        <w:rPr>
+          <w:rFonts w:asciiTheme="majorHAnsi" w:hAnsiTheme="majorHAnsi" w:cstheme="majorHAnsi"/>
+          <w:b/>
+          <w:bCs/>
+          <w:lang w:val="en-US"/>
+        </w:rPr>
+        <w:t>(</w:t>
       </w:r>
       <w:proofErr w:type="gramEnd"/>
       <w:r>
@@ -9692,12 +10662,21 @@
           <w:lang w:val="en-US"/>
         </w:rPr>
       </w:pPr>
-      <w:r>
-        <w:rPr>
-          <w:rFonts w:asciiTheme="majorHAnsi" w:hAnsiTheme="majorHAnsi" w:cstheme="majorHAnsi"/>
-          <w:lang w:val="en-US"/>
-        </w:rPr>
-        <w:t>Controller.home package:</w:t>
+      <w:proofErr w:type="spellStart"/>
+      <w:r>
+        <w:rPr>
+          <w:rFonts w:asciiTheme="majorHAnsi" w:hAnsiTheme="majorHAnsi" w:cstheme="majorHAnsi"/>
+          <w:lang w:val="en-US"/>
+        </w:rPr>
+        <w:t>Controller.home</w:t>
+      </w:r>
+      <w:proofErr w:type="spellEnd"/>
+      <w:r>
+        <w:rPr>
+          <w:rFonts w:asciiTheme="majorHAnsi" w:hAnsiTheme="majorHAnsi" w:cstheme="majorHAnsi"/>
+          <w:lang w:val="en-US"/>
+        </w:rPr>
+        <w:t xml:space="preserve"> package:</w:t>
       </w:r>
     </w:p>
     <w:p>
@@ -9715,7 +10694,39 @@
           <w:rFonts w:asciiTheme="majorHAnsi" w:hAnsiTheme="majorHAnsi" w:cstheme="majorHAnsi"/>
           <w:lang w:val="en-US"/>
         </w:rPr>
-        <w:t xml:space="preserve">Only comprises of the HomeController class. Other than inheriting 2 buttons, HomeController also has an </w:t>
+        <w:t xml:space="preserve">Only comprises of the </w:t>
+      </w:r>
+      <w:proofErr w:type="spellStart"/>
+      <w:r>
+        <w:rPr>
+          <w:rFonts w:asciiTheme="majorHAnsi" w:hAnsiTheme="majorHAnsi" w:cstheme="majorHAnsi"/>
+          <w:lang w:val="en-US"/>
+        </w:rPr>
+        <w:t>HomeController</w:t>
+      </w:r>
+      <w:proofErr w:type="spellEnd"/>
+      <w:r>
+        <w:rPr>
+          <w:rFonts w:asciiTheme="majorHAnsi" w:hAnsiTheme="majorHAnsi" w:cstheme="majorHAnsi"/>
+          <w:lang w:val="en-US"/>
+        </w:rPr>
+        <w:t xml:space="preserve"> class. Other than inheriting 2 buttons, </w:t>
+      </w:r>
+      <w:proofErr w:type="spellStart"/>
+      <w:r>
+        <w:rPr>
+          <w:rFonts w:asciiTheme="majorHAnsi" w:hAnsiTheme="majorHAnsi" w:cstheme="majorHAnsi"/>
+          <w:lang w:val="en-US"/>
+        </w:rPr>
+        <w:t>HomeController</w:t>
+      </w:r>
+      <w:proofErr w:type="spellEnd"/>
+      <w:r>
+        <w:rPr>
+          <w:rFonts w:asciiTheme="majorHAnsi" w:hAnsiTheme="majorHAnsi" w:cstheme="majorHAnsi"/>
+          <w:lang w:val="en-US"/>
+        </w:rPr>
+        <w:t xml:space="preserve"> also has an </w:t>
       </w:r>
       <w:proofErr w:type="gramStart"/>
       <w:r>
@@ -9759,6 +10770,7 @@
           <w:lang w:val="en-US"/>
         </w:rPr>
       </w:pPr>
+      <w:proofErr w:type="spellStart"/>
       <w:r>
         <w:rPr>
           <w:rFonts w:asciiTheme="majorHAnsi" w:hAnsiTheme="majorHAnsi" w:cstheme="majorHAnsi"/>
@@ -9778,7 +10790,15 @@
           <w:rFonts w:asciiTheme="majorHAnsi" w:hAnsiTheme="majorHAnsi" w:cstheme="majorHAnsi"/>
           <w:lang w:val="en-US"/>
         </w:rPr>
-        <w:t>ontroller package:</w:t>
+        <w:t>ontroller</w:t>
+      </w:r>
+      <w:proofErr w:type="spellEnd"/>
+      <w:r>
+        <w:rPr>
+          <w:rFonts w:asciiTheme="majorHAnsi" w:hAnsiTheme="majorHAnsi" w:cstheme="majorHAnsi"/>
+          <w:lang w:val="en-US"/>
+        </w:rPr>
+        <w:t xml:space="preserve"> package:</w:t>
       </w:r>
     </w:p>
     <w:p>
@@ -9791,12 +10811,53 @@
           <w:lang w:val="en-US"/>
         </w:rPr>
       </w:pPr>
-      <w:r>
-        <w:rPr>
-          <w:rFonts w:asciiTheme="majorHAnsi" w:hAnsiTheme="majorHAnsi" w:cstheme="majorHAnsi"/>
-          <w:lang w:val="en-US"/>
-        </w:rPr>
-        <w:t>ThreeVariablesController and FourVariablesController that extends the parent class InputController.</w:t>
+      <w:proofErr w:type="spellStart"/>
+      <w:r>
+        <w:rPr>
+          <w:rFonts w:asciiTheme="majorHAnsi" w:hAnsiTheme="majorHAnsi" w:cstheme="majorHAnsi"/>
+          <w:lang w:val="en-US"/>
+        </w:rPr>
+        <w:t>ThreeVariablesController</w:t>
+      </w:r>
+      <w:proofErr w:type="spellEnd"/>
+      <w:r>
+        <w:rPr>
+          <w:rFonts w:asciiTheme="majorHAnsi" w:hAnsiTheme="majorHAnsi" w:cstheme="majorHAnsi"/>
+          <w:lang w:val="en-US"/>
+        </w:rPr>
+        <w:t xml:space="preserve"> and </w:t>
+      </w:r>
+      <w:proofErr w:type="spellStart"/>
+      <w:r>
+        <w:rPr>
+          <w:rFonts w:asciiTheme="majorHAnsi" w:hAnsiTheme="majorHAnsi" w:cstheme="majorHAnsi"/>
+          <w:lang w:val="en-US"/>
+        </w:rPr>
+        <w:t>FourVariablesController</w:t>
+      </w:r>
+      <w:proofErr w:type="spellEnd"/>
+      <w:r>
+        <w:rPr>
+          <w:rFonts w:asciiTheme="majorHAnsi" w:hAnsiTheme="majorHAnsi" w:cstheme="majorHAnsi"/>
+          <w:lang w:val="en-US"/>
+        </w:rPr>
+        <w:t xml:space="preserve"> that extends the parent class </w:t>
+      </w:r>
+      <w:proofErr w:type="spellStart"/>
+      <w:r>
+        <w:rPr>
+          <w:rFonts w:asciiTheme="majorHAnsi" w:hAnsiTheme="majorHAnsi" w:cstheme="majorHAnsi"/>
+          <w:lang w:val="en-US"/>
+        </w:rPr>
+        <w:t>InputController</w:t>
+      </w:r>
+      <w:proofErr w:type="spellEnd"/>
+      <w:r>
+        <w:rPr>
+          <w:rFonts w:asciiTheme="majorHAnsi" w:hAnsiTheme="majorHAnsi" w:cstheme="majorHAnsi"/>
+          <w:lang w:val="en-US"/>
+        </w:rPr>
+        <w:t>.</w:t>
       </w:r>
       <w:r>
         <w:rPr>
@@ -9810,7 +10871,23 @@
           <w:rFonts w:asciiTheme="majorHAnsi" w:hAnsiTheme="majorHAnsi" w:cstheme="majorHAnsi"/>
           <w:lang w:val="en-US"/>
         </w:rPr>
-        <w:t>Inside the InputController class, there are integrated buttons, labels that appear on the user interface and several listeners to their pressed button.</w:t>
+        <w:t xml:space="preserve">Inside the </w:t>
+      </w:r>
+      <w:proofErr w:type="spellStart"/>
+      <w:r>
+        <w:rPr>
+          <w:rFonts w:asciiTheme="majorHAnsi" w:hAnsiTheme="majorHAnsi" w:cstheme="majorHAnsi"/>
+          <w:lang w:val="en-US"/>
+        </w:rPr>
+        <w:t>InputController</w:t>
+      </w:r>
+      <w:proofErr w:type="spellEnd"/>
+      <w:r>
+        <w:rPr>
+          <w:rFonts w:asciiTheme="majorHAnsi" w:hAnsiTheme="majorHAnsi" w:cstheme="majorHAnsi"/>
+          <w:lang w:val="en-US"/>
+        </w:rPr>
+        <w:t xml:space="preserve"> class, there are integrated buttons, labels that appear on the user interface and several listeners to their pressed button.</w:t>
       </w:r>
     </w:p>
     <w:p>
@@ -9827,6 +10904,7 @@
           <w:lang w:val="en-US"/>
         </w:rPr>
       </w:pPr>
+      <w:proofErr w:type="spellStart"/>
       <w:proofErr w:type="gramStart"/>
       <w:r>
         <w:rPr>
@@ -9835,7 +10913,17 @@
           <w:bCs/>
           <w:lang w:val="en-US"/>
         </w:rPr>
-        <w:t>backButtonPressed(</w:t>
+        <w:t>backButtonPressed</w:t>
+      </w:r>
+      <w:proofErr w:type="spellEnd"/>
+      <w:r>
+        <w:rPr>
+          <w:rFonts w:asciiTheme="majorHAnsi" w:hAnsiTheme="majorHAnsi" w:cstheme="majorHAnsi"/>
+          <w:b/>
+          <w:bCs/>
+          <w:lang w:val="en-US"/>
+        </w:rPr>
+        <w:t>(</w:t>
       </w:r>
       <w:proofErr w:type="gramEnd"/>
       <w:r>
@@ -9883,6 +10971,7 @@
           <w:lang w:val="en-US"/>
         </w:rPr>
       </w:pPr>
+      <w:proofErr w:type="spellStart"/>
       <w:proofErr w:type="gramStart"/>
       <w:r>
         <w:rPr>
@@ -9892,7 +10981,17 @@
           <w:lang w:val="en-US"/>
         </w:rPr>
         <w:lastRenderedPageBreak/>
-        <w:t>submitButtonPressed(</w:t>
+        <w:t>submitButtonPressed</w:t>
+      </w:r>
+      <w:proofErr w:type="spellEnd"/>
+      <w:r>
+        <w:rPr>
+          <w:rFonts w:asciiTheme="majorHAnsi" w:hAnsiTheme="majorHAnsi" w:cstheme="majorHAnsi"/>
+          <w:b/>
+          <w:bCs/>
+          <w:lang w:val="en-US"/>
+        </w:rPr>
+        <w:t>(</w:t>
       </w:r>
       <w:proofErr w:type="gramEnd"/>
       <w:r>
@@ -9941,7 +11040,39 @@
           <w:rFonts w:asciiTheme="majorHAnsi" w:hAnsiTheme="majorHAnsi" w:cstheme="majorHAnsi"/>
           <w:lang w:val="en-US"/>
         </w:rPr>
-        <w:t>The core principle of this method is when the SOP button is pressed, all the expression that are set to 1 are directly used as minterm. On the other hand, if the POS button is pressed, all the remaining expressions (expressions that have the value of 0) are used as minterm for further investigation</w:t>
+        <w:t xml:space="preserve">The core principle of this method is when the SOP button is pressed, all the expression that are set to 1 are directly used as </w:t>
+      </w:r>
+      <w:proofErr w:type="spellStart"/>
+      <w:r>
+        <w:rPr>
+          <w:rFonts w:asciiTheme="majorHAnsi" w:hAnsiTheme="majorHAnsi" w:cstheme="majorHAnsi"/>
+          <w:lang w:val="en-US"/>
+        </w:rPr>
+        <w:t>minterm</w:t>
+      </w:r>
+      <w:proofErr w:type="spellEnd"/>
+      <w:r>
+        <w:rPr>
+          <w:rFonts w:asciiTheme="majorHAnsi" w:hAnsiTheme="majorHAnsi" w:cstheme="majorHAnsi"/>
+          <w:lang w:val="en-US"/>
+        </w:rPr>
+        <w:t xml:space="preserve">. On the other hand, if the POS button is pressed, all the remaining expressions (expressions that have the value of 0) are used as </w:t>
+      </w:r>
+      <w:proofErr w:type="spellStart"/>
+      <w:r>
+        <w:rPr>
+          <w:rFonts w:asciiTheme="majorHAnsi" w:hAnsiTheme="majorHAnsi" w:cstheme="majorHAnsi"/>
+          <w:lang w:val="en-US"/>
+        </w:rPr>
+        <w:t>minterm</w:t>
+      </w:r>
+      <w:proofErr w:type="spellEnd"/>
+      <w:r>
+        <w:rPr>
+          <w:rFonts w:asciiTheme="majorHAnsi" w:hAnsiTheme="majorHAnsi" w:cstheme="majorHAnsi"/>
+          <w:lang w:val="en-US"/>
+        </w:rPr>
+        <w:t xml:space="preserve"> for further investigation</w:t>
       </w:r>
       <w:r>
         <w:rPr>
@@ -9965,12 +11096,21 @@
           <w:lang w:val="en-US"/>
         </w:rPr>
       </w:pPr>
-      <w:r>
-        <w:rPr>
-          <w:rFonts w:asciiTheme="majorHAnsi" w:hAnsiTheme="majorHAnsi" w:cstheme="majorHAnsi"/>
-          <w:lang w:val="en-US"/>
-        </w:rPr>
-        <w:t>Outputcontroller package:</w:t>
+      <w:proofErr w:type="spellStart"/>
+      <w:r>
+        <w:rPr>
+          <w:rFonts w:asciiTheme="majorHAnsi" w:hAnsiTheme="majorHAnsi" w:cstheme="majorHAnsi"/>
+          <w:lang w:val="en-US"/>
+        </w:rPr>
+        <w:t>Outputcontroller</w:t>
+      </w:r>
+      <w:proofErr w:type="spellEnd"/>
+      <w:r>
+        <w:rPr>
+          <w:rFonts w:asciiTheme="majorHAnsi" w:hAnsiTheme="majorHAnsi" w:cstheme="majorHAnsi"/>
+          <w:lang w:val="en-US"/>
+        </w:rPr>
+        <w:t xml:space="preserve"> package:</w:t>
       </w:r>
     </w:p>
     <w:p>
@@ -9983,12 +11123,21 @@
           <w:lang w:val="en-US"/>
         </w:rPr>
       </w:pPr>
-      <w:r>
-        <w:rPr>
-          <w:rFonts w:asciiTheme="majorHAnsi" w:hAnsiTheme="majorHAnsi" w:cstheme="majorHAnsi"/>
-          <w:lang w:val="en-US"/>
-        </w:rPr>
-        <w:t>OutputController class</w:t>
+      <w:proofErr w:type="spellStart"/>
+      <w:r>
+        <w:rPr>
+          <w:rFonts w:asciiTheme="majorHAnsi" w:hAnsiTheme="majorHAnsi" w:cstheme="majorHAnsi"/>
+          <w:lang w:val="en-US"/>
+        </w:rPr>
+        <w:t>OutputController</w:t>
+      </w:r>
+      <w:proofErr w:type="spellEnd"/>
+      <w:r>
+        <w:rPr>
+          <w:rFonts w:asciiTheme="majorHAnsi" w:hAnsiTheme="majorHAnsi" w:cstheme="majorHAnsi"/>
+          <w:lang w:val="en-US"/>
+        </w:rPr>
+        <w:t xml:space="preserve"> class</w:t>
       </w:r>
       <w:r>
         <w:rPr>
@@ -10011,6 +11160,7 @@
         </w:rPr>
         <w:t xml:space="preserve"> </w:t>
       </w:r>
+      <w:proofErr w:type="spellStart"/>
       <w:proofErr w:type="gramStart"/>
       <w:r>
         <w:rPr>
@@ -10019,9 +11169,9 @@
           <w:bCs/>
           <w:lang w:val="en-US"/>
         </w:rPr>
-        <w:t>setIntermediateTable(</w:t>
-      </w:r>
-      <w:proofErr w:type="gramEnd"/>
+        <w:t>setIntermediateTable</w:t>
+      </w:r>
+      <w:proofErr w:type="spellEnd"/>
       <w:r>
         <w:rPr>
           <w:rFonts w:asciiTheme="majorHAnsi" w:hAnsiTheme="majorHAnsi" w:cstheme="majorHAnsi"/>
@@ -10029,8 +11179,9 @@
           <w:bCs/>
           <w:lang w:val="en-US"/>
         </w:rPr>
-        <w:t>)</w:t>
-      </w:r>
+        <w:t>(</w:t>
+      </w:r>
+      <w:proofErr w:type="gramEnd"/>
       <w:r>
         <w:rPr>
           <w:rFonts w:asciiTheme="majorHAnsi" w:hAnsiTheme="majorHAnsi" w:cstheme="majorHAnsi"/>
@@ -10038,7 +11189,7 @@
           <w:bCs/>
           <w:lang w:val="en-US"/>
         </w:rPr>
-        <w:t xml:space="preserve">, </w:t>
+        <w:t>)</w:t>
       </w:r>
       <w:r>
         <w:rPr>
@@ -10047,22 +11198,9 @@
           <w:bCs/>
           <w:lang w:val="en-US"/>
         </w:rPr>
-        <w:t>setMakeEquationTable()</w:t>
-      </w:r>
-      <w:r>
-        <w:rPr>
-          <w:rFonts w:asciiTheme="majorHAnsi" w:hAnsiTheme="majorHAnsi" w:cstheme="majorHAnsi"/>
-          <w:lang w:val="en-US"/>
-        </w:rPr>
-        <w:t>,</w:t>
-      </w:r>
-      <w:r>
-        <w:rPr>
-          <w:rFonts w:asciiTheme="majorHAnsi" w:hAnsiTheme="majorHAnsi" w:cstheme="majorHAnsi"/>
-          <w:lang w:val="en-US"/>
-        </w:rPr>
-        <w:t xml:space="preserve"> </w:t>
-      </w:r>
+        <w:t xml:space="preserve">, </w:t>
+      </w:r>
+      <w:proofErr w:type="spellStart"/>
       <w:r>
         <w:rPr>
           <w:rFonts w:asciiTheme="majorHAnsi" w:hAnsiTheme="majorHAnsi" w:cstheme="majorHAnsi"/>
@@ -10070,22 +11208,9 @@
           <w:bCs/>
           <w:lang w:val="en-US"/>
         </w:rPr>
-        <w:t>setPITable()</w:t>
-      </w:r>
-      <w:r>
-        <w:rPr>
-          <w:rFonts w:asciiTheme="majorHAnsi" w:hAnsiTheme="majorHAnsi" w:cstheme="majorHAnsi"/>
-          <w:lang w:val="en-US"/>
-        </w:rPr>
-        <w:t xml:space="preserve">, </w:t>
-      </w:r>
-      <w:r>
-        <w:rPr>
-          <w:rFonts w:asciiTheme="majorHAnsi" w:hAnsiTheme="majorHAnsi" w:cstheme="majorHAnsi"/>
-          <w:lang w:val="en-US"/>
-        </w:rPr>
-        <w:t xml:space="preserve"> </w:t>
-      </w:r>
+        <w:t>setMakeEquationTable</w:t>
+      </w:r>
+      <w:proofErr w:type="spellEnd"/>
       <w:r>
         <w:rPr>
           <w:rFonts w:asciiTheme="majorHAnsi" w:hAnsiTheme="majorHAnsi" w:cstheme="majorHAnsi"/>
@@ -10093,7 +11218,75 @@
           <w:bCs/>
           <w:lang w:val="en-US"/>
         </w:rPr>
-        <w:t>setFinalEquationTable ()</w:t>
+        <w:t>()</w:t>
+      </w:r>
+      <w:r>
+        <w:rPr>
+          <w:rFonts w:asciiTheme="majorHAnsi" w:hAnsiTheme="majorHAnsi" w:cstheme="majorHAnsi"/>
+          <w:lang w:val="en-US"/>
+        </w:rPr>
+        <w:t>,</w:t>
+      </w:r>
+      <w:r>
+        <w:rPr>
+          <w:rFonts w:asciiTheme="majorHAnsi" w:hAnsiTheme="majorHAnsi" w:cstheme="majorHAnsi"/>
+          <w:lang w:val="en-US"/>
+        </w:rPr>
+        <w:t xml:space="preserve"> </w:t>
+      </w:r>
+      <w:proofErr w:type="spellStart"/>
+      <w:r>
+        <w:rPr>
+          <w:rFonts w:asciiTheme="majorHAnsi" w:hAnsiTheme="majorHAnsi" w:cstheme="majorHAnsi"/>
+          <w:b/>
+          <w:bCs/>
+          <w:lang w:val="en-US"/>
+        </w:rPr>
+        <w:t>setPITable</w:t>
+      </w:r>
+      <w:proofErr w:type="spellEnd"/>
+      <w:r>
+        <w:rPr>
+          <w:rFonts w:asciiTheme="majorHAnsi" w:hAnsiTheme="majorHAnsi" w:cstheme="majorHAnsi"/>
+          <w:b/>
+          <w:bCs/>
+          <w:lang w:val="en-US"/>
+        </w:rPr>
+        <w:t>()</w:t>
+      </w:r>
+      <w:r>
+        <w:rPr>
+          <w:rFonts w:asciiTheme="majorHAnsi" w:hAnsiTheme="majorHAnsi" w:cstheme="majorHAnsi"/>
+          <w:lang w:val="en-US"/>
+        </w:rPr>
+        <w:t xml:space="preserve">, </w:t>
+      </w:r>
+      <w:r>
+        <w:rPr>
+          <w:rFonts w:asciiTheme="majorHAnsi" w:hAnsiTheme="majorHAnsi" w:cstheme="majorHAnsi"/>
+          <w:lang w:val="en-US"/>
+        </w:rPr>
+        <w:t xml:space="preserve"> </w:t>
+      </w:r>
+      <w:proofErr w:type="spellStart"/>
+      <w:r>
+        <w:rPr>
+          <w:rFonts w:asciiTheme="majorHAnsi" w:hAnsiTheme="majorHAnsi" w:cstheme="majorHAnsi"/>
+          <w:b/>
+          <w:bCs/>
+          <w:lang w:val="en-US"/>
+        </w:rPr>
+        <w:t>setFinalEquationTable</w:t>
+      </w:r>
+      <w:proofErr w:type="spellEnd"/>
+      <w:r>
+        <w:rPr>
+          <w:rFonts w:asciiTheme="majorHAnsi" w:hAnsiTheme="majorHAnsi" w:cstheme="majorHAnsi"/>
+          <w:b/>
+          <w:bCs/>
+          <w:lang w:val="en-US"/>
+        </w:rPr>
+        <w:t xml:space="preserve"> ()</w:t>
       </w:r>
       <w:r>
         <w:rPr>
@@ -10301,12 +11494,21 @@
           <w:lang w:val="en-US"/>
         </w:rPr>
       </w:pPr>
-      <w:r>
-        <w:rPr>
-          <w:rFonts w:asciiTheme="majorHAnsi" w:hAnsiTheme="majorHAnsi" w:cstheme="majorHAnsi"/>
-          <w:lang w:val="en-US"/>
-        </w:rPr>
-        <w:t xml:space="preserve">FunctionConverter class: </w:t>
+      <w:proofErr w:type="spellStart"/>
+      <w:r>
+        <w:rPr>
+          <w:rFonts w:asciiTheme="majorHAnsi" w:hAnsiTheme="majorHAnsi" w:cstheme="majorHAnsi"/>
+          <w:lang w:val="en-US"/>
+        </w:rPr>
+        <w:t>FunctionConverter</w:t>
+      </w:r>
+      <w:proofErr w:type="spellEnd"/>
+      <w:r>
+        <w:rPr>
+          <w:rFonts w:asciiTheme="majorHAnsi" w:hAnsiTheme="majorHAnsi" w:cstheme="majorHAnsi"/>
+          <w:lang w:val="en-US"/>
+        </w:rPr>
+        <w:t xml:space="preserve"> class: </w:t>
       </w:r>
       <w:r>
         <w:rPr>
@@ -10315,6 +11517,7 @@
         </w:rPr>
         <w:t xml:space="preserve">Implements the method </w:t>
       </w:r>
+      <w:proofErr w:type="spellStart"/>
       <w:proofErr w:type="gramStart"/>
       <w:r>
         <w:rPr>
@@ -10323,9 +11526,9 @@
           <w:bCs/>
           <w:lang w:val="en-US"/>
         </w:rPr>
-        <w:t>DeMorgan(</w:t>
-      </w:r>
-      <w:proofErr w:type="gramEnd"/>
+        <w:t>DeMorgan</w:t>
+      </w:r>
+      <w:proofErr w:type="spellEnd"/>
       <w:r>
         <w:rPr>
           <w:rFonts w:asciiTheme="majorHAnsi" w:hAnsiTheme="majorHAnsi" w:cstheme="majorHAnsi"/>
@@ -10333,6 +11536,16 @@
           <w:bCs/>
           <w:lang w:val="en-US"/>
         </w:rPr>
+        <w:t>(</w:t>
+      </w:r>
+      <w:proofErr w:type="gramEnd"/>
+      <w:r>
+        <w:rPr>
+          <w:rFonts w:asciiTheme="majorHAnsi" w:hAnsiTheme="majorHAnsi" w:cstheme="majorHAnsi"/>
+          <w:b/>
+          <w:bCs/>
+          <w:lang w:val="en-US"/>
+        </w:rPr>
         <w:t>)</w:t>
       </w:r>
       <w:r>
@@ -10340,8 +11553,17 @@
           <w:rFonts w:asciiTheme="majorHAnsi" w:hAnsiTheme="majorHAnsi" w:cstheme="majorHAnsi"/>
           <w:lang w:val="en-US"/>
         </w:rPr>
-        <w:t xml:space="preserve"> and a method to convert the EPIs to string represention</w:t>
-      </w:r>
+        <w:t xml:space="preserve"> and a method to convert the EPIs to string </w:t>
+      </w:r>
+      <w:proofErr w:type="spellStart"/>
+      <w:r>
+        <w:rPr>
+          <w:rFonts w:asciiTheme="majorHAnsi" w:hAnsiTheme="majorHAnsi" w:cstheme="majorHAnsi"/>
+          <w:lang w:val="en-US"/>
+        </w:rPr>
+        <w:t>represention</w:t>
+      </w:r>
+      <w:proofErr w:type="spellEnd"/>
       <w:r>
         <w:rPr>
           <w:rFonts w:asciiTheme="majorHAnsi" w:hAnsiTheme="majorHAnsi" w:cstheme="majorHAnsi"/>
@@ -10395,7 +11617,21 @@
         <w:rPr>
           <w:lang w:val="en-US"/>
         </w:rPr>
-        <w:t>only contains FXML files to visualize the GUI through JavaFX using SceneBuilder.</w:t>
+        <w:t xml:space="preserve">only contains FXML files to visualize the GUI through JavaFX using </w:t>
+      </w:r>
+      <w:proofErr w:type="spellStart"/>
+      <w:r>
+        <w:rPr>
+          <w:lang w:val="en-US"/>
+        </w:rPr>
+        <w:t>SceneBuilder</w:t>
+      </w:r>
+      <w:proofErr w:type="spellEnd"/>
+      <w:r>
+        <w:rPr>
+          <w:lang w:val="en-US"/>
+        </w:rPr>
+        <w:t>.</w:t>
       </w:r>
     </w:p>
     <w:p>
@@ -10722,7 +11958,63 @@
         <w:rPr>
           <w:lang w:val="en-US"/>
         </w:rPr>
-        <w:t xml:space="preserve"> will share the same listener which are implemented in InputController claas, the parent class of ThreeVariablesController and FourVariablesController as mentioned in section 5. The output interface appears after the user press the “Submit” button.</w:t>
+        <w:t xml:space="preserve"> will share the same listener which are implemented in </w:t>
+      </w:r>
+      <w:proofErr w:type="spellStart"/>
+      <w:r>
+        <w:rPr>
+          <w:lang w:val="en-US"/>
+        </w:rPr>
+        <w:t>InputController</w:t>
+      </w:r>
+      <w:proofErr w:type="spellEnd"/>
+      <w:r>
+        <w:rPr>
+          <w:lang w:val="en-US"/>
+        </w:rPr>
+        <w:t xml:space="preserve"> </w:t>
+      </w:r>
+      <w:proofErr w:type="spellStart"/>
+      <w:r>
+        <w:rPr>
+          <w:lang w:val="en-US"/>
+        </w:rPr>
+        <w:t>claas</w:t>
+      </w:r>
+      <w:proofErr w:type="spellEnd"/>
+      <w:r>
+        <w:rPr>
+          <w:lang w:val="en-US"/>
+        </w:rPr>
+        <w:t xml:space="preserve">, the parent class of </w:t>
+      </w:r>
+      <w:proofErr w:type="spellStart"/>
+      <w:r>
+        <w:rPr>
+          <w:lang w:val="en-US"/>
+        </w:rPr>
+        <w:t>ThreeVariablesController</w:t>
+      </w:r>
+      <w:proofErr w:type="spellEnd"/>
+      <w:r>
+        <w:rPr>
+          <w:lang w:val="en-US"/>
+        </w:rPr>
+        <w:t xml:space="preserve"> and </w:t>
+      </w:r>
+      <w:proofErr w:type="spellStart"/>
+      <w:r>
+        <w:rPr>
+          <w:lang w:val="en-US"/>
+        </w:rPr>
+        <w:t>FourVariablesController</w:t>
+      </w:r>
+      <w:proofErr w:type="spellEnd"/>
+      <w:r>
+        <w:rPr>
+          <w:lang w:val="en-US"/>
+        </w:rPr>
+        <w:t xml:space="preserve"> as mentioned in section 5. The output interface appears after the user press the “Submit” button.</w:t>
       </w:r>
     </w:p>
     <w:p>
@@ -10832,7 +12124,7 @@
 </file>
 
 <file path=word/endnotes.xml><?xml version="1.0" encoding="utf-8"?>
-<w:endnotes xmlns:wpc="http://schemas.microsoft.com/office/word/2010/wordprocessingCanvas" xmlns:cx="http://schemas.microsoft.com/office/drawing/2014/chartex" xmlns:cx1="http://schemas.microsoft.com/office/drawing/2015/9/8/chartex" xmlns:cx2="http://schemas.microsoft.com/office/drawing/2015/10/21/chartex" xmlns:cx3="http://schemas.microsoft.com/office/drawing/2016/5/9/chartex" xmlns:cx4="http://schemas.microsoft.com/office/drawing/2016/5/10/chartex" xmlns:cx5="http://schemas.microsoft.com/office/drawing/2016/5/11/chartex" xmlns:cx6="http://schemas.microsoft.com/office/drawing/2016/5/12/chartex" xmlns:cx7="http://schemas.microsoft.com/office/drawing/2016/5/13/chartex" xmlns:cx8="http://schemas.microsoft.com/office/drawing/2016/5/14/chartex" xmlns:mc="http://schemas.openxmlformats.org/markup-compatibility/2006" xmlns:aink="http://schemas.microsoft.com/office/drawing/2016/ink" xmlns:am3d="http://schemas.microsoft.com/office/drawing/2017/model3d" xmlns:o="urn:schemas-microsoft-com:office:office" xmlns:r="http://schemas.openxmlformats.org/officeDocument/2006/relationships" xmlns:m="http://schemas.openxmlformats.org/officeDocument/2006/math" xmlns:v="urn:schemas-microsoft-com:vml" xmlns:wp14="http://schemas.microsoft.com/office/word/2010/wordprocessingDrawing" xmlns:wp="http://schemas.openxmlformats.org/drawingml/2006/wordprocessingDrawing" xmlns:w10="urn:schemas-microsoft-com:office:word" xmlns:w="http://schemas.openxmlformats.org/wordprocessingml/2006/main" xmlns:w14="http://schemas.microsoft.com/office/word/2010/wordml" xmlns:w15="http://schemas.microsoft.com/office/word/2012/wordml" xmlns:w16cex="http://schemas.microsoft.com/office/word/2018/wordml/cex" xmlns:w16cid="http://schemas.microsoft.com/office/word/2016/wordml/cid" xmlns:w16="http://schemas.microsoft.com/office/word/2018/wordml" xmlns:w16sdtdh="http://schemas.microsoft.com/office/word/2020/wordml/sdtdatahash" xmlns:w16se="http://schemas.microsoft.com/office/word/2015/wordml/symex" xmlns:wpg="http://schemas.microsoft.com/office/word/2010/wordprocessingGroup" xmlns:wpi="http://schemas.microsoft.com/office/word/2010/wordprocessingInk" xmlns:wne="http://schemas.microsoft.com/office/word/2006/wordml" xmlns:wps="http://schemas.microsoft.com/office/word/2010/wordprocessingShape" mc:Ignorable="w14 w15 w16se w16cid w16 w16cex w16sdtdh wp14">
+<w:endnotes xmlns:wpc="http://schemas.microsoft.com/office/word/2010/wordprocessingCanvas" xmlns:cx="http://schemas.microsoft.com/office/drawing/2014/chartex" xmlns:cx1="http://schemas.microsoft.com/office/drawing/2015/9/8/chartex" xmlns:cx2="http://schemas.microsoft.com/office/drawing/2015/10/21/chartex" xmlns:cx3="http://schemas.microsoft.com/office/drawing/2016/5/9/chartex" xmlns:cx4="http://schemas.microsoft.com/office/drawing/2016/5/10/chartex" xmlns:cx5="http://schemas.microsoft.com/office/drawing/2016/5/11/chartex" xmlns:cx6="http://schemas.microsoft.com/office/drawing/2016/5/12/chartex" xmlns:cx7="http://schemas.microsoft.com/office/drawing/2016/5/13/chartex" xmlns:cx8="http://schemas.microsoft.com/office/drawing/2016/5/14/chartex" xmlns:mc="http://schemas.openxmlformats.org/markup-compatibility/2006" xmlns:aink="http://schemas.microsoft.com/office/drawing/2016/ink" xmlns:am3d="http://schemas.microsoft.com/office/drawing/2017/model3d" xmlns:o="urn:schemas-microsoft-com:office:office" xmlns:r="http://schemas.openxmlformats.org/officeDocument/2006/relationships" xmlns:m="http://schemas.openxmlformats.org/officeDocument/2006/math" xmlns:v="urn:schemas-microsoft-com:vml" xmlns:wp14="http://schemas.microsoft.com/office/word/2010/wordprocessingDrawing" xmlns:wp="http://schemas.openxmlformats.org/drawingml/2006/wordprocessingDrawing" xmlns:w10="urn:schemas-microsoft-com:office:word" xmlns:w="http://schemas.openxmlformats.org/wordprocessingml/2006/main" xmlns:w14="http://schemas.microsoft.com/office/word/2010/wordml" xmlns:w15="http://schemas.microsoft.com/office/word/2012/wordml" xmlns:w16cex="http://schemas.microsoft.com/office/word/2018/wordml/cex" xmlns:w16cid="http://schemas.microsoft.com/office/word/2016/wordml/cid" xmlns:w16="http://schemas.microsoft.com/office/word/2018/wordml" xmlns:w16se="http://schemas.microsoft.com/office/word/2015/wordml/symex" xmlns:wpg="http://schemas.microsoft.com/office/word/2010/wordprocessingGroup" xmlns:wpi="http://schemas.microsoft.com/office/word/2010/wordprocessingInk" xmlns:wne="http://schemas.microsoft.com/office/word/2006/wordml" xmlns:wps="http://schemas.microsoft.com/office/word/2010/wordprocessingShape" mc:Ignorable="w14 w15 w16se w16cid w16 w16cex wp14">
   <w:endnote w:type="separator" w:id="-1">
     <w:p>
       <w:pPr>
@@ -10857,7 +12149,7 @@
 </file>
 
 <file path=word/footer1.xml><?xml version="1.0" encoding="utf-8"?>
-<w:ftr xmlns:wpc="http://schemas.microsoft.com/office/word/2010/wordprocessingCanvas" xmlns:cx="http://schemas.microsoft.com/office/drawing/2014/chartex" xmlns:cx1="http://schemas.microsoft.com/office/drawing/2015/9/8/chartex" xmlns:cx2="http://schemas.microsoft.com/office/drawing/2015/10/21/chartex" xmlns:cx3="http://schemas.microsoft.com/office/drawing/2016/5/9/chartex" xmlns:cx4="http://schemas.microsoft.com/office/drawing/2016/5/10/chartex" xmlns:cx5="http://schemas.microsoft.com/office/drawing/2016/5/11/chartex" xmlns:cx6="http://schemas.microsoft.com/office/drawing/2016/5/12/chartex" xmlns:cx7="http://schemas.microsoft.com/office/drawing/2016/5/13/chartex" xmlns:cx8="http://schemas.microsoft.com/office/drawing/2016/5/14/chartex" xmlns:mc="http://schemas.openxmlformats.org/markup-compatibility/2006" xmlns:aink="http://schemas.microsoft.com/office/drawing/2016/ink" xmlns:am3d="http://schemas.microsoft.com/office/drawing/2017/model3d" xmlns:o="urn:schemas-microsoft-com:office:office" xmlns:r="http://schemas.openxmlformats.org/officeDocument/2006/relationships" xmlns:m="http://schemas.openxmlformats.org/officeDocument/2006/math" xmlns:v="urn:schemas-microsoft-com:vml" xmlns:wp14="http://schemas.microsoft.com/office/word/2010/wordprocessingDrawing" xmlns:wp="http://schemas.openxmlformats.org/drawingml/2006/wordprocessingDrawing" xmlns:w10="urn:schemas-microsoft-com:office:word" xmlns:w="http://schemas.openxmlformats.org/wordprocessingml/2006/main" xmlns:w14="http://schemas.microsoft.com/office/word/2010/wordml" xmlns:w15="http://schemas.microsoft.com/office/word/2012/wordml" xmlns:w16cex="http://schemas.microsoft.com/office/word/2018/wordml/cex" xmlns:w16cid="http://schemas.microsoft.com/office/word/2016/wordml/cid" xmlns:w16="http://schemas.microsoft.com/office/word/2018/wordml" xmlns:w16sdtdh="http://schemas.microsoft.com/office/word/2020/wordml/sdtdatahash" xmlns:w16se="http://schemas.microsoft.com/office/word/2015/wordml/symex" xmlns:wpg="http://schemas.microsoft.com/office/word/2010/wordprocessingGroup" xmlns:wpi="http://schemas.microsoft.com/office/word/2010/wordprocessingInk" xmlns:wne="http://schemas.microsoft.com/office/word/2006/wordml" xmlns:wps="http://schemas.microsoft.com/office/word/2010/wordprocessingShape" mc:Ignorable="w14 w15 w16se w16cid w16 w16cex w16sdtdh wp14">
+<w:ftr xmlns:wpc="http://schemas.microsoft.com/office/word/2010/wordprocessingCanvas" xmlns:cx="http://schemas.microsoft.com/office/drawing/2014/chartex" xmlns:cx1="http://schemas.microsoft.com/office/drawing/2015/9/8/chartex" xmlns:cx2="http://schemas.microsoft.com/office/drawing/2015/10/21/chartex" xmlns:cx3="http://schemas.microsoft.com/office/drawing/2016/5/9/chartex" xmlns:cx4="http://schemas.microsoft.com/office/drawing/2016/5/10/chartex" xmlns:cx5="http://schemas.microsoft.com/office/drawing/2016/5/11/chartex" xmlns:cx6="http://schemas.microsoft.com/office/drawing/2016/5/12/chartex" xmlns:cx7="http://schemas.microsoft.com/office/drawing/2016/5/13/chartex" xmlns:cx8="http://schemas.microsoft.com/office/drawing/2016/5/14/chartex" xmlns:mc="http://schemas.openxmlformats.org/markup-compatibility/2006" xmlns:aink="http://schemas.microsoft.com/office/drawing/2016/ink" xmlns:am3d="http://schemas.microsoft.com/office/drawing/2017/model3d" xmlns:o="urn:schemas-microsoft-com:office:office" xmlns:r="http://schemas.openxmlformats.org/officeDocument/2006/relationships" xmlns:m="http://schemas.openxmlformats.org/officeDocument/2006/math" xmlns:v="urn:schemas-microsoft-com:vml" xmlns:wp14="http://schemas.microsoft.com/office/word/2010/wordprocessingDrawing" xmlns:wp="http://schemas.openxmlformats.org/drawingml/2006/wordprocessingDrawing" xmlns:w10="urn:schemas-microsoft-com:office:word" xmlns:w="http://schemas.openxmlformats.org/wordprocessingml/2006/main" xmlns:w14="http://schemas.microsoft.com/office/word/2010/wordml" xmlns:w15="http://schemas.microsoft.com/office/word/2012/wordml" xmlns:w16cex="http://schemas.microsoft.com/office/word/2018/wordml/cex" xmlns:w16cid="http://schemas.microsoft.com/office/word/2016/wordml/cid" xmlns:w16="http://schemas.microsoft.com/office/word/2018/wordml" xmlns:w16se="http://schemas.microsoft.com/office/word/2015/wordml/symex" xmlns:wpg="http://schemas.microsoft.com/office/word/2010/wordprocessingGroup" xmlns:wpi="http://schemas.microsoft.com/office/word/2010/wordprocessingInk" xmlns:wne="http://schemas.microsoft.com/office/word/2006/wordml" xmlns:wps="http://schemas.microsoft.com/office/word/2010/wordprocessingShape" mc:Ignorable="w14 w15 w16se w16cid w16 w16cex wp14">
   <w:sdt>
     <w:sdtPr>
       <w:id w:val="-724914080"/>
@@ -10927,7 +12219,7 @@
 </file>
 
 <file path=word/footnotes.xml><?xml version="1.0" encoding="utf-8"?>
-<w:footnotes xmlns:wpc="http://schemas.microsoft.com/office/word/2010/wordprocessingCanvas" xmlns:cx="http://schemas.microsoft.com/office/drawing/2014/chartex" xmlns:cx1="http://schemas.microsoft.com/office/drawing/2015/9/8/chartex" xmlns:cx2="http://schemas.microsoft.com/office/drawing/2015/10/21/chartex" xmlns:cx3="http://schemas.microsoft.com/office/drawing/2016/5/9/chartex" xmlns:cx4="http://schemas.microsoft.com/office/drawing/2016/5/10/chartex" xmlns:cx5="http://schemas.microsoft.com/office/drawing/2016/5/11/chartex" xmlns:cx6="http://schemas.microsoft.com/office/drawing/2016/5/12/chartex" xmlns:cx7="http://schemas.microsoft.com/office/drawing/2016/5/13/chartex" xmlns:cx8="http://schemas.microsoft.com/office/drawing/2016/5/14/chartex" xmlns:mc="http://schemas.openxmlformats.org/markup-compatibility/2006" xmlns:aink="http://schemas.microsoft.com/office/drawing/2016/ink" xmlns:am3d="http://schemas.microsoft.com/office/drawing/2017/model3d" xmlns:o="urn:schemas-microsoft-com:office:office" xmlns:r="http://schemas.openxmlformats.org/officeDocument/2006/relationships" xmlns:m="http://schemas.openxmlformats.org/officeDocument/2006/math" xmlns:v="urn:schemas-microsoft-com:vml" xmlns:wp14="http://schemas.microsoft.com/office/word/2010/wordprocessingDrawing" xmlns:wp="http://schemas.openxmlformats.org/drawingml/2006/wordprocessingDrawing" xmlns:w10="urn:schemas-microsoft-com:office:word" xmlns:w="http://schemas.openxmlformats.org/wordprocessingml/2006/main" xmlns:w14="http://schemas.microsoft.com/office/word/2010/wordml" xmlns:w15="http://schemas.microsoft.com/office/word/2012/wordml" xmlns:w16cex="http://schemas.microsoft.com/office/word/2018/wordml/cex" xmlns:w16cid="http://schemas.microsoft.com/office/word/2016/wordml/cid" xmlns:w16="http://schemas.microsoft.com/office/word/2018/wordml" xmlns:w16sdtdh="http://schemas.microsoft.com/office/word/2020/wordml/sdtdatahash" xmlns:w16se="http://schemas.microsoft.com/office/word/2015/wordml/symex" xmlns:wpg="http://schemas.microsoft.com/office/word/2010/wordprocessingGroup" xmlns:wpi="http://schemas.microsoft.com/office/word/2010/wordprocessingInk" xmlns:wne="http://schemas.microsoft.com/office/word/2006/wordml" xmlns:wps="http://schemas.microsoft.com/office/word/2010/wordprocessingShape" mc:Ignorable="w14 w15 w16se w16cid w16 w16cex w16sdtdh wp14">
+<w:footnotes xmlns:wpc="http://schemas.microsoft.com/office/word/2010/wordprocessingCanvas" xmlns:cx="http://schemas.microsoft.com/office/drawing/2014/chartex" xmlns:cx1="http://schemas.microsoft.com/office/drawing/2015/9/8/chartex" xmlns:cx2="http://schemas.microsoft.com/office/drawing/2015/10/21/chartex" xmlns:cx3="http://schemas.microsoft.com/office/drawing/2016/5/9/chartex" xmlns:cx4="http://schemas.microsoft.com/office/drawing/2016/5/10/chartex" xmlns:cx5="http://schemas.microsoft.com/office/drawing/2016/5/11/chartex" xmlns:cx6="http://schemas.microsoft.com/office/drawing/2016/5/12/chartex" xmlns:cx7="http://schemas.microsoft.com/office/drawing/2016/5/13/chartex" xmlns:cx8="http://schemas.microsoft.com/office/drawing/2016/5/14/chartex" xmlns:mc="http://schemas.openxmlformats.org/markup-compatibility/2006" xmlns:aink="http://schemas.microsoft.com/office/drawing/2016/ink" xmlns:am3d="http://schemas.microsoft.com/office/drawing/2017/model3d" xmlns:o="urn:schemas-microsoft-com:office:office" xmlns:r="http://schemas.openxmlformats.org/officeDocument/2006/relationships" xmlns:m="http://schemas.openxmlformats.org/officeDocument/2006/math" xmlns:v="urn:schemas-microsoft-com:vml" xmlns:wp14="http://schemas.microsoft.com/office/word/2010/wordprocessingDrawing" xmlns:wp="http://schemas.openxmlformats.org/drawingml/2006/wordprocessingDrawing" xmlns:w10="urn:schemas-microsoft-com:office:word" xmlns:w="http://schemas.openxmlformats.org/wordprocessingml/2006/main" xmlns:w14="http://schemas.microsoft.com/office/word/2010/wordml" xmlns:w15="http://schemas.microsoft.com/office/word/2012/wordml" xmlns:w16cex="http://schemas.microsoft.com/office/word/2018/wordml/cex" xmlns:w16cid="http://schemas.microsoft.com/office/word/2016/wordml/cid" xmlns:w16="http://schemas.microsoft.com/office/word/2018/wordml" xmlns:w16se="http://schemas.microsoft.com/office/word/2015/wordml/symex" xmlns:wpg="http://schemas.microsoft.com/office/word/2010/wordprocessingGroup" xmlns:wpi="http://schemas.microsoft.com/office/word/2010/wordprocessingInk" xmlns:wne="http://schemas.microsoft.com/office/word/2006/wordml" xmlns:wps="http://schemas.microsoft.com/office/word/2010/wordprocessingShape" mc:Ignorable="w14 w15 w16se w16cid w16 w16cex wp14">
   <w:footnote w:type="separator" w:id="-1">
     <w:p>
       <w:pPr>
@@ -10952,7 +12244,7 @@
 </file>
 
 <file path=word/numbering.xml><?xml version="1.0" encoding="utf-8"?>
-<w:numbering xmlns:wpc="http://schemas.microsoft.com/office/word/2010/wordprocessingCanvas" xmlns:cx="http://schemas.microsoft.com/office/drawing/2014/chartex" xmlns:cx1="http://schemas.microsoft.com/office/drawing/2015/9/8/chartex" xmlns:cx2="http://schemas.microsoft.com/office/drawing/2015/10/21/chartex" xmlns:cx3="http://schemas.microsoft.com/office/drawing/2016/5/9/chartex" xmlns:cx4="http://schemas.microsoft.com/office/drawing/2016/5/10/chartex" xmlns:cx5="http://schemas.microsoft.com/office/drawing/2016/5/11/chartex" xmlns:cx6="http://schemas.microsoft.com/office/drawing/2016/5/12/chartex" xmlns:cx7="http://schemas.microsoft.com/office/drawing/2016/5/13/chartex" xmlns:cx8="http://schemas.microsoft.com/office/drawing/2016/5/14/chartex" xmlns:mc="http://schemas.openxmlformats.org/markup-compatibility/2006" xmlns:aink="http://schemas.microsoft.com/office/drawing/2016/ink" xmlns:am3d="http://schemas.microsoft.com/office/drawing/2017/model3d" xmlns:o="urn:schemas-microsoft-com:office:office" xmlns:r="http://schemas.openxmlformats.org/officeDocument/2006/relationships" xmlns:m="http://schemas.openxmlformats.org/officeDocument/2006/math" xmlns:v="urn:schemas-microsoft-com:vml" xmlns:wp14="http://schemas.microsoft.com/office/word/2010/wordprocessingDrawing" xmlns:wp="http://schemas.openxmlformats.org/drawingml/2006/wordprocessingDrawing" xmlns:w10="urn:schemas-microsoft-com:office:word" xmlns:w="http://schemas.openxmlformats.org/wordprocessingml/2006/main" xmlns:w14="http://schemas.microsoft.com/office/word/2010/wordml" xmlns:w15="http://schemas.microsoft.com/office/word/2012/wordml" xmlns:w16cex="http://schemas.microsoft.com/office/word/2018/wordml/cex" xmlns:w16cid="http://schemas.microsoft.com/office/word/2016/wordml/cid" xmlns:w16="http://schemas.microsoft.com/office/word/2018/wordml" xmlns:w16sdtdh="http://schemas.microsoft.com/office/word/2020/wordml/sdtdatahash" xmlns:w16se="http://schemas.microsoft.com/office/word/2015/wordml/symex" xmlns:wpg="http://schemas.microsoft.com/office/word/2010/wordprocessingGroup" xmlns:wpi="http://schemas.microsoft.com/office/word/2010/wordprocessingInk" xmlns:wne="http://schemas.microsoft.com/office/word/2006/wordml" xmlns:wps="http://schemas.microsoft.com/office/word/2010/wordprocessingShape" mc:Ignorable="w14 w15 w16se w16cid w16 w16cex w16sdtdh wp14">
+<w:numbering xmlns:wpc="http://schemas.microsoft.com/office/word/2010/wordprocessingCanvas" xmlns:cx="http://schemas.microsoft.com/office/drawing/2014/chartex" xmlns:cx1="http://schemas.microsoft.com/office/drawing/2015/9/8/chartex" xmlns:cx2="http://schemas.microsoft.com/office/drawing/2015/10/21/chartex" xmlns:cx3="http://schemas.microsoft.com/office/drawing/2016/5/9/chartex" xmlns:cx4="http://schemas.microsoft.com/office/drawing/2016/5/10/chartex" xmlns:cx5="http://schemas.microsoft.com/office/drawing/2016/5/11/chartex" xmlns:cx6="http://schemas.microsoft.com/office/drawing/2016/5/12/chartex" xmlns:cx7="http://schemas.microsoft.com/office/drawing/2016/5/13/chartex" xmlns:cx8="http://schemas.microsoft.com/office/drawing/2016/5/14/chartex" xmlns:mc="http://schemas.openxmlformats.org/markup-compatibility/2006" xmlns:aink="http://schemas.microsoft.com/office/drawing/2016/ink" xmlns:am3d="http://schemas.microsoft.com/office/drawing/2017/model3d" xmlns:o="urn:schemas-microsoft-com:office:office" xmlns:r="http://schemas.openxmlformats.org/officeDocument/2006/relationships" xmlns:m="http://schemas.openxmlformats.org/officeDocument/2006/math" xmlns:v="urn:schemas-microsoft-com:vml" xmlns:wp14="http://schemas.microsoft.com/office/word/2010/wordprocessingDrawing" xmlns:wp="http://schemas.openxmlformats.org/drawingml/2006/wordprocessingDrawing" xmlns:w10="urn:schemas-microsoft-com:office:word" xmlns:w="http://schemas.openxmlformats.org/wordprocessingml/2006/main" xmlns:w14="http://schemas.microsoft.com/office/word/2010/wordml" xmlns:w15="http://schemas.microsoft.com/office/word/2012/wordml" xmlns:w16cex="http://schemas.microsoft.com/office/word/2018/wordml/cex" xmlns:w16cid="http://schemas.microsoft.com/office/word/2016/wordml/cid" xmlns:w16="http://schemas.microsoft.com/office/word/2018/wordml" xmlns:w16se="http://schemas.microsoft.com/office/word/2015/wordml/symex" xmlns:wpg="http://schemas.microsoft.com/office/word/2010/wordprocessingGroup" xmlns:wpi="http://schemas.microsoft.com/office/word/2010/wordprocessingInk" xmlns:wne="http://schemas.microsoft.com/office/word/2006/wordml" xmlns:wps="http://schemas.microsoft.com/office/word/2010/wordprocessingShape" mc:Ignorable="w14 w15 w16se w16cid w16 w16cex wp14">
   <w:abstractNum w:abstractNumId="0" w15:restartNumberingAfterBreak="0">
     <w:nsid w:val="050A6E2C"/>
     <w:multiLevelType w:val="hybridMultilevel"/>
@@ -14878,7 +16170,7 @@
 </file>
 
 <file path=word/styles.xml><?xml version="1.0" encoding="utf-8"?>
-<w:styles xmlns:mc="http://schemas.openxmlformats.org/markup-compatibility/2006" xmlns:r="http://schemas.openxmlformats.org/officeDocument/2006/relationships" xmlns:w="http://schemas.openxmlformats.org/wordprocessingml/2006/main" xmlns:w14="http://schemas.microsoft.com/office/word/2010/wordml" xmlns:w15="http://schemas.microsoft.com/office/word/2012/wordml" xmlns:w16cex="http://schemas.microsoft.com/office/word/2018/wordml/cex" xmlns:w16cid="http://schemas.microsoft.com/office/word/2016/wordml/cid" xmlns:w16="http://schemas.microsoft.com/office/word/2018/wordml" xmlns:w16sdtdh="http://schemas.microsoft.com/office/word/2020/wordml/sdtdatahash" xmlns:w16se="http://schemas.microsoft.com/office/word/2015/wordml/symex" mc:Ignorable="w14 w15 w16se w16cid w16 w16cex w16sdtdh">
+<w:styles xmlns:mc="http://schemas.openxmlformats.org/markup-compatibility/2006" xmlns:r="http://schemas.openxmlformats.org/officeDocument/2006/relationships" xmlns:w="http://schemas.openxmlformats.org/wordprocessingml/2006/main" xmlns:w14="http://schemas.microsoft.com/office/word/2010/wordml" xmlns:w15="http://schemas.microsoft.com/office/word/2012/wordml" xmlns:w16cex="http://schemas.microsoft.com/office/word/2018/wordml/cex" xmlns:w16cid="http://schemas.microsoft.com/office/word/2016/wordml/cid" xmlns:w16="http://schemas.microsoft.com/office/word/2018/wordml" xmlns:w16se="http://schemas.microsoft.com/office/word/2015/wordml/symex" mc:Ignorable="w14 w15 w16se w16cid w16 w16cex">
   <w:docDefaults>
     <w:rPrDefault>
       <w:rPr>

</xml_diff>

<commit_message>
MODIFY: modify the report after removing CombinedImplicant class
</commit_message>
<xml_diff>
--- a/report/Final Project OOP Report.docx
+++ b/report/Final Project OOP Report.docx
@@ -1,6 +1,6 @@
 
 <file path=word/document.xml><?xml version="1.0" encoding="utf-8"?>
-<w:document xmlns:wpc="http://schemas.microsoft.com/office/word/2010/wordprocessingCanvas" xmlns:cx="http://schemas.microsoft.com/office/drawing/2014/chartex" xmlns:cx1="http://schemas.microsoft.com/office/drawing/2015/9/8/chartex" xmlns:cx2="http://schemas.microsoft.com/office/drawing/2015/10/21/chartex" xmlns:cx3="http://schemas.microsoft.com/office/drawing/2016/5/9/chartex" xmlns:cx4="http://schemas.microsoft.com/office/drawing/2016/5/10/chartex" xmlns:cx5="http://schemas.microsoft.com/office/drawing/2016/5/11/chartex" xmlns:cx6="http://schemas.microsoft.com/office/drawing/2016/5/12/chartex" xmlns:cx7="http://schemas.microsoft.com/office/drawing/2016/5/13/chartex" xmlns:cx8="http://schemas.microsoft.com/office/drawing/2016/5/14/chartex" xmlns:mc="http://schemas.openxmlformats.org/markup-compatibility/2006" xmlns:aink="http://schemas.microsoft.com/office/drawing/2016/ink" xmlns:am3d="http://schemas.microsoft.com/office/drawing/2017/model3d" xmlns:o="urn:schemas-microsoft-com:office:office" xmlns:r="http://schemas.openxmlformats.org/officeDocument/2006/relationships" xmlns:m="http://schemas.openxmlformats.org/officeDocument/2006/math" xmlns:v="urn:schemas-microsoft-com:vml" xmlns:wp14="http://schemas.microsoft.com/office/word/2010/wordprocessingDrawing" xmlns:wp="http://schemas.openxmlformats.org/drawingml/2006/wordprocessingDrawing" xmlns:w10="urn:schemas-microsoft-com:office:word" xmlns:w="http://schemas.openxmlformats.org/wordprocessingml/2006/main" xmlns:w14="http://schemas.microsoft.com/office/word/2010/wordml" xmlns:w15="http://schemas.microsoft.com/office/word/2012/wordml" xmlns:w16cex="http://schemas.microsoft.com/office/word/2018/wordml/cex" xmlns:w16cid="http://schemas.microsoft.com/office/word/2016/wordml/cid" xmlns:w16="http://schemas.microsoft.com/office/word/2018/wordml" xmlns:w16se="http://schemas.microsoft.com/office/word/2015/wordml/symex" xmlns:wpg="http://schemas.microsoft.com/office/word/2010/wordprocessingGroup" xmlns:wpi="http://schemas.microsoft.com/office/word/2010/wordprocessingInk" xmlns:wne="http://schemas.microsoft.com/office/word/2006/wordml" xmlns:wps="http://schemas.microsoft.com/office/word/2010/wordprocessingShape" mc:Ignorable="w14 w15 w16se w16cid w16 w16cex wp14">
+<w:document xmlns:wpc="http://schemas.microsoft.com/office/word/2010/wordprocessingCanvas" xmlns:cx="http://schemas.microsoft.com/office/drawing/2014/chartex" xmlns:cx1="http://schemas.microsoft.com/office/drawing/2015/9/8/chartex" xmlns:cx2="http://schemas.microsoft.com/office/drawing/2015/10/21/chartex" xmlns:cx3="http://schemas.microsoft.com/office/drawing/2016/5/9/chartex" xmlns:cx4="http://schemas.microsoft.com/office/drawing/2016/5/10/chartex" xmlns:cx5="http://schemas.microsoft.com/office/drawing/2016/5/11/chartex" xmlns:cx6="http://schemas.microsoft.com/office/drawing/2016/5/12/chartex" xmlns:cx7="http://schemas.microsoft.com/office/drawing/2016/5/13/chartex" xmlns:cx8="http://schemas.microsoft.com/office/drawing/2016/5/14/chartex" xmlns:mc="http://schemas.openxmlformats.org/markup-compatibility/2006" xmlns:aink="http://schemas.microsoft.com/office/drawing/2016/ink" xmlns:am3d="http://schemas.microsoft.com/office/drawing/2017/model3d" xmlns:o="urn:schemas-microsoft-com:office:office" xmlns:r="http://schemas.openxmlformats.org/officeDocument/2006/relationships" xmlns:m="http://schemas.openxmlformats.org/officeDocument/2006/math" xmlns:v="urn:schemas-microsoft-com:vml" xmlns:wp14="http://schemas.microsoft.com/office/word/2010/wordprocessingDrawing" xmlns:wp="http://schemas.openxmlformats.org/drawingml/2006/wordprocessingDrawing" xmlns:w10="urn:schemas-microsoft-com:office:word" xmlns:w="http://schemas.openxmlformats.org/wordprocessingml/2006/main" xmlns:w14="http://schemas.microsoft.com/office/word/2010/wordml" xmlns:w15="http://schemas.microsoft.com/office/word/2012/wordml" xmlns:w16cex="http://schemas.microsoft.com/office/word/2018/wordml/cex" xmlns:w16cid="http://schemas.microsoft.com/office/word/2016/wordml/cid" xmlns:w16="http://schemas.microsoft.com/office/word/2018/wordml" xmlns:w16sdtdh="http://schemas.microsoft.com/office/word/2020/wordml/sdtdatahash" xmlns:w16se="http://schemas.microsoft.com/office/word/2015/wordml/symex" xmlns:wpg="http://schemas.microsoft.com/office/word/2010/wordprocessingGroup" xmlns:wpi="http://schemas.microsoft.com/office/word/2010/wordprocessingInk" xmlns:wne="http://schemas.microsoft.com/office/word/2006/wordml" xmlns:wps="http://schemas.microsoft.com/office/word/2010/wordprocessingShape" mc:Ignorable="w14 w15 w16se w16cid w16 w16cex w16sdtdh wp14">
   <w:body>
     <w:p>
       <w:pPr>
@@ -612,7 +612,7 @@
               </wp:anchor>
             </w:drawing>
           </mc:Choice>
-          <mc:Fallback xmlns:w16sdtdh="http://schemas.microsoft.com/office/word/2020/wordml/sdtdatahash">
+          <mc:Fallback>
             <w:pict>
               <v:shapetype w14:anchorId="55055E44" id="_x0000_t202" coordsize="21600,21600" o:spt="202" path="m,l,21600r21600,l21600,xe">
                 <v:stroke joinstyle="miter"/>
@@ -3170,18 +3170,8 @@
                 <w:szCs w:val="26"/>
                 <w:lang w:val="en-US"/>
               </w:rPr>
-              <w:t xml:space="preserve">Package: </w:t>
-            </w:r>
-            <w:proofErr w:type="spellStart"/>
-            <w:r>
-              <w:rPr>
-                <w:rFonts w:asciiTheme="majorHAnsi" w:hAnsiTheme="majorHAnsi" w:cstheme="majorHAnsi"/>
-                <w:szCs w:val="26"/>
-                <w:lang w:val="en-US"/>
-              </w:rPr>
-              <w:t>minterm</w:t>
-            </w:r>
-            <w:proofErr w:type="spellEnd"/>
+              <w:t>Package: minterm</w:t>
+            </w:r>
           </w:p>
           <w:p>
             <w:pPr>
@@ -3583,25 +3573,7 @@
           <w:szCs w:val="26"/>
           <w:lang w:val="en-US"/>
         </w:rPr>
-        <w:t xml:space="preserve">This application receives a </w:t>
-      </w:r>
-      <w:proofErr w:type="spellStart"/>
-      <w:r>
-        <w:rPr>
-          <w:rFonts w:asciiTheme="majorHAnsi" w:hAnsiTheme="majorHAnsi" w:cstheme="majorHAnsi"/>
-          <w:szCs w:val="26"/>
-          <w:lang w:val="en-US"/>
-        </w:rPr>
-        <w:t>boolean</w:t>
-      </w:r>
-      <w:proofErr w:type="spellEnd"/>
-      <w:r>
-        <w:rPr>
-          <w:rFonts w:asciiTheme="majorHAnsi" w:hAnsiTheme="majorHAnsi" w:cstheme="majorHAnsi"/>
-          <w:szCs w:val="26"/>
-          <w:lang w:val="en-US"/>
-        </w:rPr>
-        <w:t xml:space="preserve"> expression from the user through an interface simulating a truth table. The user interface includes:</w:t>
+        <w:t>This application receives a boolean expression from the user through an interface simulating a truth table. The user interface includes:</w:t>
       </w:r>
     </w:p>
     <w:p>
@@ -4145,7 +4117,6 @@
         </w:rPr>
         <w:t>Input</w:t>
       </w:r>
-      <w:proofErr w:type="spellStart"/>
       <w:r>
         <w:rPr>
           <w:rFonts w:asciiTheme="majorHAnsi" w:hAnsiTheme="majorHAnsi" w:cstheme="majorHAnsi"/>
@@ -4154,7 +4125,6 @@
         </w:rPr>
         <w:t>ing</w:t>
       </w:r>
-      <w:proofErr w:type="spellEnd"/>
       <w:r>
         <w:rPr>
           <w:rFonts w:asciiTheme="majorHAnsi" w:hAnsiTheme="majorHAnsi" w:cstheme="majorHAnsi"/>
@@ -4509,21 +4479,7 @@
         <w:rPr>
           <w:lang w:val="en-US"/>
         </w:rPr>
-        <w:t xml:space="preserve">package, there are several FXML </w:t>
-      </w:r>
-      <w:proofErr w:type="gramStart"/>
-      <w:r>
-        <w:rPr>
-          <w:lang w:val="en-US"/>
-        </w:rPr>
-        <w:t>files</w:t>
-      </w:r>
-      <w:proofErr w:type="gramEnd"/>
-      <w:r>
-        <w:rPr>
-          <w:lang w:val="en-US"/>
-        </w:rPr>
-        <w:t xml:space="preserve"> and each file name represents for a specific scene in JavaFX GUI. Simply this package is used to show the visualization of the data that the </w:t>
+        <w:t xml:space="preserve">package, there are several FXML files and each file name represents for a specific scene in JavaFX GUI. Simply this package is used to show the visualization of the data that the </w:t>
       </w:r>
       <w:r>
         <w:rPr>
@@ -4557,16 +4513,8 @@
         <w:rPr>
           <w:lang w:val="en-US"/>
         </w:rPr>
-        <w:t xml:space="preserve"> </w:t>
-      </w:r>
-      <w:proofErr w:type="spellStart"/>
-      <w:r>
-        <w:rPr>
-          <w:lang w:val="en-US"/>
-        </w:rPr>
-        <w:t>packge</w:t>
-      </w:r>
-      <w:proofErr w:type="spellEnd"/>
+        <w:t xml:space="preserve"> packge</w:t>
+      </w:r>
       <w:r>
         <w:rPr>
           <w:lang w:val="en-US"/>
@@ -5015,10 +4963,10 @@
           <w:noProof/>
         </w:rPr>
         <w:drawing>
-          <wp:inline distT="0" distB="0" distL="0" distR="0" wp14:anchorId="6D3DD0AF" wp14:editId="5D718B18">
-            <wp:extent cx="5731510" cy="4604716"/>
-            <wp:effectExtent l="0" t="0" r="0" b="5715"/>
-            <wp:docPr id="27" name="Picture 27"/>
+          <wp:inline distT="0" distB="0" distL="0" distR="0" wp14:anchorId="3B9E7F70" wp14:editId="06E70B3E">
+            <wp:extent cx="5731510" cy="4605655"/>
+            <wp:effectExtent l="0" t="0" r="2540" b="4445"/>
+            <wp:docPr id="3" name="Picture 3"/>
             <wp:cNvGraphicFramePr>
               <a:graphicFrameLocks xmlns:a="http://schemas.openxmlformats.org/drawingml/2006/main" noChangeAspect="1"/>
             </wp:cNvGraphicFramePr>
@@ -5026,7 +4974,7 @@
               <a:graphicData uri="http://schemas.openxmlformats.org/drawingml/2006/picture">
                 <pic:pic xmlns:pic="http://schemas.openxmlformats.org/drawingml/2006/picture">
                   <pic:nvPicPr>
-                    <pic:cNvPr id="27" name="Picture 27"/>
+                    <pic:cNvPr id="0" name="Picture 1"/>
                     <pic:cNvPicPr>
                       <a:picLocks noChangeAspect="1" noChangeArrowheads="1"/>
                     </pic:cNvPicPr>
@@ -5039,6 +4987,7 @@
                         </a:ext>
                       </a:extLst>
                     </a:blip>
+                    <a:srcRect/>
                     <a:stretch>
                       <a:fillRect/>
                     </a:stretch>
@@ -5046,7 +4995,7 @@
                   <pic:spPr bwMode="auto">
                     <a:xfrm>
                       <a:off x="0" y="0"/>
-                      <a:ext cx="5731510" cy="4604716"/>
+                      <a:ext cx="5731510" cy="4605655"/>
                     </a:xfrm>
                     <a:prstGeom prst="rect">
                       <a:avLst/>
@@ -5143,79 +5092,7 @@
           <w:szCs w:val="26"/>
           <w:lang w:val="en-US"/>
         </w:rPr>
-        <w:t xml:space="preserve">A column possibly contains implicants, the intermediate table contains one or more columns. Based on that idea, the aggregation relationship is used among most of the classes, </w:t>
-      </w:r>
-      <w:proofErr w:type="spellStart"/>
-      <w:r>
-        <w:rPr>
-          <w:rFonts w:asciiTheme="majorHAnsi" w:hAnsiTheme="majorHAnsi" w:cstheme="majorHAnsi"/>
-          <w:szCs w:val="26"/>
-          <w:lang w:val="en-US"/>
-        </w:rPr>
-        <w:t>specially</w:t>
-      </w:r>
-      <w:proofErr w:type="spellEnd"/>
-      <w:r>
-        <w:rPr>
-          <w:rFonts w:asciiTheme="majorHAnsi" w:hAnsiTheme="majorHAnsi" w:cstheme="majorHAnsi"/>
-          <w:szCs w:val="26"/>
-          <w:lang w:val="en-US"/>
-        </w:rPr>
-        <w:t xml:space="preserve"> among the Implicant class, the Column class, the </w:t>
-      </w:r>
-      <w:proofErr w:type="spellStart"/>
-      <w:r>
-        <w:rPr>
-          <w:rFonts w:asciiTheme="majorHAnsi" w:hAnsiTheme="majorHAnsi" w:cstheme="majorHAnsi"/>
-          <w:szCs w:val="26"/>
-          <w:lang w:val="en-US"/>
-        </w:rPr>
-        <w:t>PITable</w:t>
-      </w:r>
-      <w:proofErr w:type="spellEnd"/>
-      <w:r>
-        <w:rPr>
-          <w:rFonts w:asciiTheme="majorHAnsi" w:hAnsiTheme="majorHAnsi" w:cstheme="majorHAnsi"/>
-          <w:szCs w:val="26"/>
-          <w:lang w:val="en-US"/>
-        </w:rPr>
-        <w:t xml:space="preserve"> and the </w:t>
-      </w:r>
-      <w:proofErr w:type="spellStart"/>
-      <w:r>
-        <w:rPr>
-          <w:rFonts w:asciiTheme="majorHAnsi" w:hAnsiTheme="majorHAnsi" w:cstheme="majorHAnsi"/>
-          <w:szCs w:val="26"/>
-          <w:lang w:val="en-US"/>
-        </w:rPr>
-        <w:t>IntermediateTable</w:t>
-      </w:r>
-      <w:proofErr w:type="spellEnd"/>
-      <w:r>
-        <w:rPr>
-          <w:rFonts w:asciiTheme="majorHAnsi" w:hAnsiTheme="majorHAnsi" w:cstheme="majorHAnsi"/>
-          <w:szCs w:val="26"/>
-          <w:lang w:val="en-US"/>
-        </w:rPr>
-        <w:t xml:space="preserve"> class. However, the </w:t>
-      </w:r>
-      <w:proofErr w:type="spellStart"/>
-      <w:r>
-        <w:rPr>
-          <w:rFonts w:asciiTheme="majorHAnsi" w:hAnsiTheme="majorHAnsi" w:cstheme="majorHAnsi"/>
-          <w:szCs w:val="26"/>
-          <w:lang w:val="en-US"/>
-        </w:rPr>
-        <w:t>IntermediateTable</w:t>
-      </w:r>
-      <w:proofErr w:type="spellEnd"/>
-      <w:r>
-        <w:rPr>
-          <w:rFonts w:asciiTheme="majorHAnsi" w:hAnsiTheme="majorHAnsi" w:cstheme="majorHAnsi"/>
-          <w:szCs w:val="26"/>
-          <w:lang w:val="en-US"/>
-        </w:rPr>
-        <w:t xml:space="preserve"> must contain at least one column, so the relationship between those two is a strong composite relationship.</w:t>
+        <w:t>A column possibly contains implicants, the intermediate table contains one or more columns. Based on that idea, the aggregation relationship is used among most of the classes, specially among the Implicant class, the Column class, the PITable and the IntermediateTable class. However, the IntermediateTable must contain at least one column, so the relationship between those two is a strong composite relationship.</w:t>
       </w:r>
     </w:p>
     <w:p>
@@ -5234,61 +5111,39 @@
           <w:szCs w:val="26"/>
           <w:lang w:val="en-US"/>
         </w:rPr>
-        <w:t xml:space="preserve">The Implicant class is a parent class which is inherited by the </w:t>
-      </w:r>
-      <w:proofErr w:type="spellStart"/>
-      <w:r>
-        <w:rPr>
-          <w:rFonts w:asciiTheme="majorHAnsi" w:hAnsiTheme="majorHAnsi" w:cstheme="majorHAnsi"/>
-          <w:szCs w:val="26"/>
-          <w:lang w:val="en-US"/>
-        </w:rPr>
-        <w:t>Minterm</w:t>
-      </w:r>
-      <w:proofErr w:type="spellEnd"/>
-      <w:r>
-        <w:rPr>
-          <w:rFonts w:asciiTheme="majorHAnsi" w:hAnsiTheme="majorHAnsi" w:cstheme="majorHAnsi"/>
-          <w:szCs w:val="26"/>
-          <w:lang w:val="en-US"/>
-        </w:rPr>
-        <w:t xml:space="preserve"> class and </w:t>
-      </w:r>
-      <w:proofErr w:type="spellStart"/>
-      <w:r>
-        <w:rPr>
-          <w:rFonts w:asciiTheme="majorHAnsi" w:hAnsiTheme="majorHAnsi" w:cstheme="majorHAnsi"/>
-          <w:szCs w:val="26"/>
-          <w:lang w:val="en-US"/>
-        </w:rPr>
-        <w:t>CombinedImplicant</w:t>
-      </w:r>
-      <w:proofErr w:type="spellEnd"/>
-      <w:r>
-        <w:rPr>
-          <w:rFonts w:asciiTheme="majorHAnsi" w:hAnsiTheme="majorHAnsi" w:cstheme="majorHAnsi"/>
-          <w:szCs w:val="26"/>
-          <w:lang w:val="en-US"/>
-        </w:rPr>
-        <w:t xml:space="preserve"> class since they have same </w:t>
-      </w:r>
-      <w:proofErr w:type="spellStart"/>
-      <w:r>
-        <w:rPr>
-          <w:rFonts w:asciiTheme="majorHAnsi" w:hAnsiTheme="majorHAnsi" w:cstheme="majorHAnsi"/>
-          <w:szCs w:val="26"/>
-          <w:lang w:val="en-US"/>
-        </w:rPr>
-        <w:t>atributes</w:t>
-      </w:r>
-      <w:proofErr w:type="spellEnd"/>
-      <w:r>
-        <w:rPr>
-          <w:rFonts w:asciiTheme="majorHAnsi" w:hAnsiTheme="majorHAnsi" w:cstheme="majorHAnsi"/>
-          <w:szCs w:val="26"/>
-          <w:lang w:val="en-US"/>
-        </w:rPr>
-        <w:t xml:space="preserve"> of an implicant. </w:t>
+        <w:t>The Implicant class</w:t>
+      </w:r>
+      <w:r>
+        <w:rPr>
+          <w:rFonts w:asciiTheme="majorHAnsi" w:hAnsiTheme="majorHAnsi" w:cstheme="majorHAnsi"/>
+          <w:szCs w:val="26"/>
+          <w:lang w:val="en-US"/>
+        </w:rPr>
+        <w:t xml:space="preserve"> </w:t>
+      </w:r>
+      <w:r>
+        <w:rPr>
+          <w:rFonts w:asciiTheme="majorHAnsi" w:hAnsiTheme="majorHAnsi" w:cstheme="majorHAnsi"/>
+          <w:szCs w:val="26"/>
+          <w:lang w:val="en-US"/>
+        </w:rPr>
+        <w:t>is a parent class which is inherited by the Minterm clas</w:t>
+      </w:r>
+      <w:r>
+        <w:rPr>
+          <w:rFonts w:asciiTheme="majorHAnsi" w:hAnsiTheme="majorHAnsi" w:cstheme="majorHAnsi"/>
+          <w:szCs w:val="26"/>
+          <w:lang w:val="en-US"/>
+        </w:rPr>
+        <w:t>s</w:t>
+      </w:r>
+      <w:r>
+        <w:rPr>
+          <w:rFonts w:asciiTheme="majorHAnsi" w:hAnsiTheme="majorHAnsi" w:cstheme="majorHAnsi"/>
+          <w:szCs w:val="26"/>
+          <w:lang w:val="en-US"/>
+        </w:rPr>
+        <w:t>.</w:t>
       </w:r>
     </w:p>
     <w:p>
@@ -5307,43 +5162,7 @@
           <w:szCs w:val="26"/>
           <w:lang w:val="en-US"/>
         </w:rPr>
-        <w:t xml:space="preserve">There are also two types of tables, the </w:t>
-      </w:r>
-      <w:proofErr w:type="spellStart"/>
-      <w:r>
-        <w:rPr>
-          <w:rFonts w:asciiTheme="majorHAnsi" w:hAnsiTheme="majorHAnsi" w:cstheme="majorHAnsi"/>
-          <w:szCs w:val="26"/>
-          <w:lang w:val="en-US"/>
-        </w:rPr>
-        <w:t>IntermediateTable</w:t>
-      </w:r>
-      <w:proofErr w:type="spellEnd"/>
-      <w:r>
-        <w:rPr>
-          <w:rFonts w:asciiTheme="majorHAnsi" w:hAnsiTheme="majorHAnsi" w:cstheme="majorHAnsi"/>
-          <w:szCs w:val="26"/>
-          <w:lang w:val="en-US"/>
-        </w:rPr>
-        <w:t xml:space="preserve"> and </w:t>
-      </w:r>
-      <w:proofErr w:type="spellStart"/>
-      <w:r>
-        <w:rPr>
-          <w:rFonts w:asciiTheme="majorHAnsi" w:hAnsiTheme="majorHAnsi" w:cstheme="majorHAnsi"/>
-          <w:szCs w:val="26"/>
-          <w:lang w:val="en-US"/>
-        </w:rPr>
-        <w:t>PITable</w:t>
-      </w:r>
-      <w:proofErr w:type="spellEnd"/>
-      <w:r>
-        <w:rPr>
-          <w:rFonts w:asciiTheme="majorHAnsi" w:hAnsiTheme="majorHAnsi" w:cstheme="majorHAnsi"/>
-          <w:szCs w:val="26"/>
-          <w:lang w:val="en-US"/>
-        </w:rPr>
-        <w:t>. Both inherit the Table class.</w:t>
+        <w:t>There are also two types of tables, the IntermediateTable and PITable. Both inherit the Table class.</w:t>
       </w:r>
     </w:p>
     <w:p>
@@ -5363,53 +5182,16 @@
           <w:szCs w:val="26"/>
           <w:lang w:val="en-US"/>
         </w:rPr>
-        <w:t xml:space="preserve">The user can choose two types of the final canonical expression, </w:t>
-      </w:r>
-      <w:proofErr w:type="gramStart"/>
-      <w:r>
-        <w:rPr>
-          <w:rFonts w:asciiTheme="majorHAnsi" w:hAnsiTheme="majorHAnsi" w:cstheme="majorHAnsi"/>
-          <w:szCs w:val="26"/>
-          <w:lang w:val="en-US"/>
-        </w:rPr>
-        <w:t>POS</w:t>
-      </w:r>
-      <w:proofErr w:type="gramEnd"/>
-      <w:r>
-        <w:rPr>
-          <w:rFonts w:asciiTheme="majorHAnsi" w:hAnsiTheme="majorHAnsi" w:cstheme="majorHAnsi"/>
-          <w:szCs w:val="26"/>
-          <w:lang w:val="en-US"/>
-        </w:rPr>
-        <w:t xml:space="preserve"> or SOP. Therefore</w:t>
-      </w:r>
-      <w:r>
-        <w:rPr>
-          <w:rFonts w:asciiTheme="majorHAnsi" w:hAnsiTheme="majorHAnsi" w:cstheme="majorHAnsi"/>
-          <w:szCs w:val="26"/>
-          <w:lang w:val="en-US"/>
-        </w:rPr>
-        <w:t xml:space="preserve">, the SOP and POS class should inherit the </w:t>
-      </w:r>
-      <w:proofErr w:type="spellStart"/>
-      <w:r>
-        <w:rPr>
-          <w:rFonts w:asciiTheme="majorHAnsi" w:hAnsiTheme="majorHAnsi" w:cstheme="majorHAnsi"/>
-          <w:szCs w:val="26"/>
-          <w:lang w:val="en-US"/>
-        </w:rPr>
-        <w:t>OuputFunction</w:t>
-      </w:r>
-      <w:proofErr w:type="spellEnd"/>
-      <w:r>
-        <w:rPr>
-          <w:rFonts w:asciiTheme="majorHAnsi" w:hAnsiTheme="majorHAnsi" w:cstheme="majorHAnsi"/>
-          <w:szCs w:val="26"/>
-          <w:lang w:val="en-US"/>
-        </w:rPr>
-        <w:t xml:space="preserve"> class and itself override the method </w:t>
-      </w:r>
-      <w:proofErr w:type="gramStart"/>
+        <w:t>The user can choose two types of the final canonical expression, POS or SOP. Therefore</w:t>
+      </w:r>
+      <w:r>
+        <w:rPr>
+          <w:rFonts w:asciiTheme="majorHAnsi" w:hAnsiTheme="majorHAnsi" w:cstheme="majorHAnsi"/>
+          <w:szCs w:val="26"/>
+          <w:lang w:val="en-US"/>
+        </w:rPr>
+        <w:t xml:space="preserve">, the SOP and POS class should inherit the OuputFunction class and itself override the method </w:t>
+      </w:r>
       <w:r>
         <w:rPr>
           <w:rFonts w:asciiTheme="majorHAnsi" w:hAnsiTheme="majorHAnsi" w:cstheme="majorHAnsi"/>
@@ -5418,18 +5200,7 @@
           <w:szCs w:val="26"/>
           <w:lang w:val="en-US"/>
         </w:rPr>
-        <w:t>generate(</w:t>
-      </w:r>
-      <w:proofErr w:type="gramEnd"/>
-      <w:r>
-        <w:rPr>
-          <w:rFonts w:asciiTheme="majorHAnsi" w:hAnsiTheme="majorHAnsi" w:cstheme="majorHAnsi"/>
-          <w:b/>
-          <w:bCs/>
-          <w:szCs w:val="26"/>
-          <w:lang w:val="en-US"/>
-        </w:rPr>
-        <w:t>)</w:t>
+        <w:t>generate()</w:t>
       </w:r>
       <w:r>
         <w:rPr>
@@ -5457,16 +5228,7 @@
           <w:szCs w:val="26"/>
           <w:lang w:val="en-US"/>
         </w:rPr>
-        <w:t xml:space="preserve">As three views main menu, input interface and output interface all include some buttons to switch to another view, we create a parent class Controller to store </w:t>
-      </w:r>
-      <w:r>
-        <w:rPr>
-          <w:rFonts w:asciiTheme="majorHAnsi" w:hAnsiTheme="majorHAnsi" w:cstheme="majorHAnsi"/>
-          <w:szCs w:val="26"/>
-          <w:lang w:val="en-US"/>
-        </w:rPr>
-        <w:lastRenderedPageBreak/>
-        <w:t xml:space="preserve">that Button variable and functions to handle the event in which the button is clicked. So, the </w:t>
+        <w:t xml:space="preserve">As three views main menu, input interface and output interface all include some buttons to switch to another view, we create a parent class Controller to store that Button variable and functions to handle the event in which the button is clicked. So, the </w:t>
       </w:r>
       <w:r>
         <w:rPr>
@@ -5535,26 +5297,18 @@
         </w:rPr>
       </w:pPr>
       <w:bookmarkStart w:id="9" w:name="_Toc73810080"/>
-      <w:proofErr w:type="spellStart"/>
-      <w:r>
-        <w:rPr>
-          <w:lang w:val="en-US"/>
-        </w:rPr>
-        <w:t>Minterm</w:t>
-      </w:r>
-      <w:proofErr w:type="spellEnd"/>
-      <w:r>
-        <w:rPr>
-          <w:lang w:val="en-US"/>
-        </w:rPr>
-        <w:t xml:space="preserve"> package:</w:t>
+      <w:r>
+        <w:rPr>
+          <w:lang w:val="en-US"/>
+        </w:rPr>
+        <w:t>Minterm package:</w:t>
       </w:r>
       <w:bookmarkEnd w:id="9"/>
     </w:p>
     <w:p>
       <w:pPr>
         <w:pStyle w:val="ListParagraph"/>
-        <w:ind w:left="270"/>
+        <w:jc w:val="center"/>
         <w:rPr>
           <w:sz w:val="22"/>
         </w:rPr>
@@ -5564,10 +5318,10 @@
           <w:noProof/>
         </w:rPr>
         <w:drawing>
-          <wp:inline distT="0" distB="0" distL="0" distR="0" wp14:anchorId="77981A4D" wp14:editId="0413A2C6">
-            <wp:extent cx="5792329" cy="3917950"/>
-            <wp:effectExtent l="19050" t="19050" r="18415" b="25400"/>
-            <wp:docPr id="4" name="Picture 4"/>
+          <wp:inline distT="0" distB="0" distL="0" distR="0" wp14:anchorId="52C820DC" wp14:editId="44F61DC7">
+            <wp:extent cx="5159006" cy="3559188"/>
+            <wp:effectExtent l="19050" t="19050" r="22860" b="22225"/>
+            <wp:docPr id="5" name="Picture 5"/>
             <wp:cNvGraphicFramePr>
               <a:graphicFrameLocks xmlns:a="http://schemas.openxmlformats.org/drawingml/2006/main" noChangeAspect="1"/>
             </wp:cNvGraphicFramePr>
@@ -5581,48 +5335,29 @@
                     </pic:cNvPicPr>
                   </pic:nvPicPr>
                   <pic:blipFill rotWithShape="1">
-                    <a:blip r:embed="rId14" cstate="print">
+                    <a:blip r:embed="rId14">
                       <a:extLst>
                         <a:ext uri="{28A0092B-C50C-407E-A947-70E740481C1C}">
                           <a14:useLocalDpi xmlns:a14="http://schemas.microsoft.com/office/drawing/2010/main" val="0"/>
                         </a:ext>
                       </a:extLst>
                     </a:blip>
-                    <a:srcRect l="768" t="1202" r="30991" b="18412"/>
+                    <a:srcRect l="1300" t="1292" r="29310" b="15324"/>
                     <a:stretch/>
                   </pic:blipFill>
                   <pic:spPr bwMode="auto">
                     <a:xfrm>
                       <a:off x="0" y="0"/>
-                      <a:ext cx="5834485" cy="3946464"/>
+                      <a:ext cx="5174756" cy="3570054"/>
                     </a:xfrm>
                     <a:prstGeom prst="rect">
                       <a:avLst/>
                     </a:prstGeom>
                     <a:noFill/>
-                    <a:ln w="635" cap="flat" cmpd="sng" algn="ctr">
+                    <a:ln w="3175">
                       <a:solidFill>
-                        <a:sysClr val="windowText" lastClr="000000"/>
+                        <a:schemeClr val="tx1"/>
                       </a:solidFill>
-                      <a:prstDash val="solid"/>
-                      <a:round/>
-                      <a:headEnd type="none" w="med" len="med"/>
-                      <a:tailEnd type="none" w="med" len="med"/>
-                      <a:extLst>
-                        <a:ext uri="{C807C97D-BFC1-408E-A445-0C87EB9F89A2}">
-                          <ask:lineSketchStyleProps xmlns:ask="http://schemas.microsoft.com/office/drawing/2018/sketchyshapes" sd="0">
-                            <a:custGeom>
-                              <a:avLst/>
-                              <a:gdLst/>
-                              <a:ahLst/>
-                              <a:cxnLst/>
-                              <a:rect l="0" t="0" r="0" b="0"/>
-                              <a:pathLst/>
-                            </a:custGeom>
-                            <ask:type/>
-                          </ask:lineSketchStyleProps>
-                        </a:ext>
-                      </a:extLst>
                     </a:ln>
                     <a:extLst>
                       <a:ext uri="{53640926-AAD7-44D8-BBD7-CCE9431645EC}">
@@ -5678,29 +5413,7 @@
           <w:szCs w:val="26"/>
           <w:lang w:val="en-US"/>
         </w:rPr>
-        <w:t xml:space="preserve">. </w:t>
-      </w:r>
-      <w:proofErr w:type="spellStart"/>
-      <w:r>
-        <w:rPr>
-          <w:rFonts w:asciiTheme="majorHAnsi" w:hAnsiTheme="majorHAnsi" w:cstheme="majorHAnsi"/>
-          <w:i/>
-          <w:iCs/>
-          <w:szCs w:val="26"/>
-          <w:lang w:val="en-US"/>
-        </w:rPr>
-        <w:t>Minterm</w:t>
-      </w:r>
-      <w:proofErr w:type="spellEnd"/>
-      <w:r>
-        <w:rPr>
-          <w:rFonts w:asciiTheme="majorHAnsi" w:hAnsiTheme="majorHAnsi" w:cstheme="majorHAnsi"/>
-          <w:i/>
-          <w:iCs/>
-          <w:szCs w:val="26"/>
-          <w:lang w:val="en-US"/>
-        </w:rPr>
-        <w:t xml:space="preserve"> package’s class diagram</w:t>
+        <w:t>. Minterm package’s class diagram</w:t>
       </w:r>
     </w:p>
     <w:p>
@@ -5759,23 +5472,21 @@
           <w:rFonts w:asciiTheme="majorHAnsi" w:hAnsiTheme="majorHAnsi" w:cstheme="majorHAnsi"/>
           <w:lang w:val="en-US"/>
         </w:rPr>
-        <w:t xml:space="preserve">his is an abstract class defines the common behaviors shared between </w:t>
-      </w:r>
-      <w:proofErr w:type="spellStart"/>
-      <w:r>
-        <w:rPr>
-          <w:rFonts w:asciiTheme="majorHAnsi" w:hAnsiTheme="majorHAnsi" w:cstheme="majorHAnsi"/>
-          <w:lang w:val="en-US"/>
-        </w:rPr>
-        <w:t>Minterm</w:t>
-      </w:r>
-      <w:proofErr w:type="spellEnd"/>
-      <w:r>
-        <w:rPr>
-          <w:rFonts w:asciiTheme="majorHAnsi" w:hAnsiTheme="majorHAnsi" w:cstheme="majorHAnsi"/>
-          <w:lang w:val="en-US"/>
-        </w:rPr>
-        <w:t xml:space="preserve"> (the initial </w:t>
+        <w:t xml:space="preserve">his is </w:t>
+      </w:r>
+      <w:r>
+        <w:rPr>
+          <w:rFonts w:asciiTheme="majorHAnsi" w:hAnsiTheme="majorHAnsi" w:cstheme="majorHAnsi"/>
+          <w:lang w:val="en-US"/>
+        </w:rPr>
+        <w:t xml:space="preserve">a </w:t>
+      </w:r>
+      <w:r>
+        <w:rPr>
+          <w:rFonts w:asciiTheme="majorHAnsi" w:hAnsiTheme="majorHAnsi" w:cstheme="majorHAnsi"/>
+          <w:lang w:val="en-US"/>
+        </w:rPr>
+        <w:t xml:space="preserve">class defines the common behaviors shared between Minterm (the initial </w:t>
       </w:r>
       <w:r>
         <w:rPr>
@@ -5798,15 +5509,13 @@
         </w:rPr>
         <w:t xml:space="preserve"> </w:t>
       </w:r>
-      <w:proofErr w:type="spellStart"/>
-      <w:r>
-        <w:rPr>
-          <w:rFonts w:asciiTheme="majorHAnsi" w:hAnsiTheme="majorHAnsi" w:cstheme="majorHAnsi"/>
-          <w:lang w:val="en-US"/>
-        </w:rPr>
-        <w:t>CombinedImplicant</w:t>
-      </w:r>
-      <w:proofErr w:type="spellEnd"/>
+      <w:r>
+        <w:rPr>
+          <w:rFonts w:asciiTheme="majorHAnsi" w:hAnsiTheme="majorHAnsi" w:cstheme="majorHAnsi"/>
+          <w:lang w:val="en-US"/>
+        </w:rPr>
+        <w:t>Implicant</w:t>
+      </w:r>
       <w:r>
         <w:rPr>
           <w:rFonts w:asciiTheme="majorHAnsi" w:hAnsiTheme="majorHAnsi" w:cstheme="majorHAnsi"/>
@@ -5819,23 +5528,14 @@
           <w:rFonts w:asciiTheme="majorHAnsi" w:hAnsiTheme="majorHAnsi" w:cstheme="majorHAnsi"/>
           <w:lang w:val="en-US"/>
         </w:rPr>
-        <w:t xml:space="preserve"> implicant obtained from combining some </w:t>
-      </w:r>
-      <w:proofErr w:type="spellStart"/>
-      <w:r>
-        <w:rPr>
-          <w:rFonts w:asciiTheme="majorHAnsi" w:hAnsiTheme="majorHAnsi" w:cstheme="majorHAnsi"/>
-          <w:lang w:val="en-US"/>
-        </w:rPr>
-        <w:t>Minterm</w:t>
-      </w:r>
-      <w:proofErr w:type="spellEnd"/>
-      <w:r>
-        <w:rPr>
-          <w:rFonts w:asciiTheme="majorHAnsi" w:hAnsiTheme="majorHAnsi" w:cstheme="majorHAnsi"/>
-          <w:lang w:val="en-US"/>
-        </w:rPr>
-        <w:t xml:space="preserve"> pairs, represented by their binary expression and a symbol “-” where there is a change in one-bit position</w:t>
+        <w:t xml:space="preserve"> implicant obtained from combining some Minterm pairs, represented by their binary expression and a symbol “-” where there is a change in one-bit position</w:t>
+      </w:r>
+      <w:r>
+        <w:rPr>
+          <w:rFonts w:asciiTheme="majorHAnsi" w:hAnsiTheme="majorHAnsi" w:cstheme="majorHAnsi"/>
+          <w:lang w:val="en-US"/>
+        </w:rPr>
+        <w:t>, or may be the Minterm itself</w:t>
       </w:r>
       <w:r>
         <w:rPr>
@@ -5849,39 +5549,21 @@
           <w:rFonts w:asciiTheme="majorHAnsi" w:hAnsiTheme="majorHAnsi" w:cstheme="majorHAnsi"/>
           <w:lang w:val="en-US"/>
         </w:rPr>
-        <w:t xml:space="preserve">. This class contains the constructor to create objects with </w:t>
-      </w:r>
-      <w:proofErr w:type="spellStart"/>
-      <w:r>
-        <w:rPr>
-          <w:rFonts w:asciiTheme="majorHAnsi" w:hAnsiTheme="majorHAnsi" w:cstheme="majorHAnsi"/>
-          <w:lang w:val="en-US"/>
-        </w:rPr>
-        <w:t>Minterm</w:t>
-      </w:r>
-      <w:proofErr w:type="spellEnd"/>
-      <w:r>
-        <w:rPr>
-          <w:rFonts w:asciiTheme="majorHAnsi" w:hAnsiTheme="majorHAnsi" w:cstheme="majorHAnsi"/>
-          <w:lang w:val="en-US"/>
-        </w:rPr>
-        <w:t xml:space="preserve"> and </w:t>
-      </w:r>
-      <w:proofErr w:type="spellStart"/>
-      <w:r>
-        <w:rPr>
-          <w:rFonts w:asciiTheme="majorHAnsi" w:hAnsiTheme="majorHAnsi" w:cstheme="majorHAnsi"/>
-          <w:lang w:val="en-US"/>
-        </w:rPr>
-        <w:t>CombinedImplicant</w:t>
-      </w:r>
-      <w:proofErr w:type="spellEnd"/>
-      <w:r>
-        <w:rPr>
-          <w:rFonts w:asciiTheme="majorHAnsi" w:hAnsiTheme="majorHAnsi" w:cstheme="majorHAnsi"/>
-          <w:lang w:val="en-US"/>
-        </w:rPr>
-        <w:t xml:space="preserve"> which will be used alongside the other two classes within this package throughout the program.</w:t>
+        <w:t>. This class contains constructor</w:t>
+      </w:r>
+      <w:r>
+        <w:rPr>
+          <w:rFonts w:asciiTheme="majorHAnsi" w:hAnsiTheme="majorHAnsi" w:cstheme="majorHAnsi"/>
+          <w:lang w:val="en-US"/>
+        </w:rPr>
+        <w:t>s</w:t>
+      </w:r>
+      <w:r>
+        <w:rPr>
+          <w:rFonts w:asciiTheme="majorHAnsi" w:hAnsiTheme="majorHAnsi" w:cstheme="majorHAnsi"/>
+          <w:lang w:val="en-US"/>
+        </w:rPr>
+        <w:t xml:space="preserve"> to create objects with Minterm and Implicant which will be used alongside the other two classes within this package throughout the program.</w:t>
       </w:r>
       <w:r>
         <w:rPr>
@@ -5890,8 +5572,6 @@
         </w:rPr>
         <w:t xml:space="preserve"> This class implements the method </w:t>
       </w:r>
-      <w:proofErr w:type="spellStart"/>
-      <w:proofErr w:type="gramStart"/>
       <w:r>
         <w:rPr>
           <w:rFonts w:asciiTheme="majorHAnsi" w:hAnsiTheme="majorHAnsi" w:cstheme="majorHAnsi"/>
@@ -5899,9 +5579,8 @@
           <w:bCs/>
           <w:lang w:val="en-US"/>
         </w:rPr>
-        <w:t>parityCheck</w:t>
-      </w:r>
-      <w:proofErr w:type="spellEnd"/>
+        <w:t>parityCheck(</w:t>
+      </w:r>
       <w:r>
         <w:rPr>
           <w:rFonts w:asciiTheme="majorHAnsi" w:hAnsiTheme="majorHAnsi" w:cstheme="majorHAnsi"/>
@@ -5909,9 +5588,15 @@
           <w:bCs/>
           <w:lang w:val="en-US"/>
         </w:rPr>
-        <w:t>(</w:t>
-      </w:r>
-      <w:proofErr w:type="gramEnd"/>
+        <w:t xml:space="preserve">Implicant </w:t>
+      </w:r>
+      <w:r>
+        <w:rPr>
+          <w:rFonts w:asciiTheme="majorHAnsi" w:hAnsiTheme="majorHAnsi" w:cstheme="majorHAnsi"/>
+          <w:lang w:val="en-US"/>
+        </w:rPr>
+        <w:t>implicant</w:t>
+      </w:r>
       <w:r>
         <w:rPr>
           <w:rFonts w:asciiTheme="majorHAnsi" w:hAnsiTheme="majorHAnsi" w:cstheme="majorHAnsi"/>
@@ -5919,14 +5604,7 @@
           <w:bCs/>
           <w:lang w:val="en-US"/>
         </w:rPr>
-        <w:t xml:space="preserve">Implicant </w:t>
-      </w:r>
-      <w:r>
-        <w:rPr>
-          <w:rFonts w:asciiTheme="majorHAnsi" w:hAnsiTheme="majorHAnsi" w:cstheme="majorHAnsi"/>
-          <w:lang w:val="en-US"/>
-        </w:rPr>
-        <w:t>implicant</w:t>
+        <w:t>)</w:t>
       </w:r>
       <w:r>
         <w:rPr>
@@ -5935,7 +5613,21 @@
           <w:bCs/>
           <w:lang w:val="en-US"/>
         </w:rPr>
-        <w:t>)</w:t>
+        <w:t xml:space="preserve">  </w:t>
+      </w:r>
+      <w:r>
+        <w:rPr>
+          <w:rFonts w:asciiTheme="majorHAnsi" w:hAnsiTheme="majorHAnsi" w:cstheme="majorHAnsi"/>
+          <w:lang w:val="en-US"/>
+        </w:rPr>
+        <w:t xml:space="preserve">to </w:t>
+      </w:r>
+      <w:r>
+        <w:rPr>
+          <w:rFonts w:asciiTheme="majorHAnsi" w:hAnsiTheme="majorHAnsi" w:cstheme="majorHAnsi"/>
+          <w:lang w:val="en-US"/>
+        </w:rPr>
+        <w:t xml:space="preserve">examine whether the current implicant can be combined with the implicant argument or not. Besides, there is a method override the </w:t>
       </w:r>
       <w:r>
         <w:rPr>
@@ -5944,41 +5636,7 @@
           <w:bCs/>
           <w:lang w:val="en-US"/>
         </w:rPr>
-        <w:t xml:space="preserve">  </w:t>
-      </w:r>
-      <w:r>
-        <w:rPr>
-          <w:rFonts w:asciiTheme="majorHAnsi" w:hAnsiTheme="majorHAnsi" w:cstheme="majorHAnsi"/>
-          <w:lang w:val="en-US"/>
-        </w:rPr>
-        <w:t xml:space="preserve">to </w:t>
-      </w:r>
-      <w:r>
-        <w:rPr>
-          <w:rFonts w:asciiTheme="majorHAnsi" w:hAnsiTheme="majorHAnsi" w:cstheme="majorHAnsi"/>
-          <w:lang w:val="en-US"/>
-        </w:rPr>
-        <w:t xml:space="preserve">examine whether the current implicant can be combined with the implicant argument or not. Besides, there is a method override the </w:t>
-      </w:r>
-      <w:proofErr w:type="gramStart"/>
-      <w:r>
-        <w:rPr>
-          <w:rFonts w:asciiTheme="majorHAnsi" w:hAnsiTheme="majorHAnsi" w:cstheme="majorHAnsi"/>
-          <w:b/>
-          <w:bCs/>
-          <w:lang w:val="en-US"/>
-        </w:rPr>
-        <w:t>equals(</w:t>
-      </w:r>
-      <w:proofErr w:type="gramEnd"/>
-      <w:r>
-        <w:rPr>
-          <w:rFonts w:asciiTheme="majorHAnsi" w:hAnsiTheme="majorHAnsi" w:cstheme="majorHAnsi"/>
-          <w:b/>
-          <w:bCs/>
-          <w:lang w:val="en-US"/>
-        </w:rPr>
-        <w:t xml:space="preserve">Object </w:t>
+        <w:t xml:space="preserve">equals(Object </w:t>
       </w:r>
       <w:r>
         <w:rPr>
@@ -6014,21 +5672,12 @@
         <w:ind w:left="1080" w:right="-154"/>
         <w:jc w:val="both"/>
       </w:pPr>
-      <w:proofErr w:type="spellStart"/>
-      <w:r>
-        <w:rPr>
-          <w:rFonts w:asciiTheme="majorHAnsi" w:hAnsiTheme="majorHAnsi" w:cstheme="majorHAnsi"/>
-          <w:lang w:val="en-US"/>
-        </w:rPr>
-        <w:t>Minterm</w:t>
-      </w:r>
-      <w:proofErr w:type="spellEnd"/>
-      <w:r>
-        <w:rPr>
-          <w:rFonts w:asciiTheme="majorHAnsi" w:hAnsiTheme="majorHAnsi" w:cstheme="majorHAnsi"/>
-          <w:lang w:val="en-US"/>
-        </w:rPr>
-        <w:t xml:space="preserve"> class: </w:t>
+      <w:r>
+        <w:rPr>
+          <w:rFonts w:asciiTheme="majorHAnsi" w:hAnsiTheme="majorHAnsi" w:cstheme="majorHAnsi"/>
+          <w:lang w:val="en-US"/>
+        </w:rPr>
+        <w:t xml:space="preserve">Minterm class: </w:t>
       </w:r>
       <w:r>
         <w:rPr>
@@ -6042,39 +5691,7 @@
           <w:rFonts w:asciiTheme="majorHAnsi" w:hAnsiTheme="majorHAnsi" w:cstheme="majorHAnsi"/>
           <w:lang w:val="en-US"/>
         </w:rPr>
-        <w:t xml:space="preserve">Implicant class to use its constructors and </w:t>
-      </w:r>
-      <w:proofErr w:type="gramStart"/>
-      <w:r>
-        <w:rPr>
-          <w:rFonts w:asciiTheme="majorHAnsi" w:hAnsiTheme="majorHAnsi" w:cstheme="majorHAnsi"/>
-          <w:lang w:val="en-US"/>
-        </w:rPr>
-        <w:t>all of</w:t>
-      </w:r>
-      <w:proofErr w:type="gramEnd"/>
-      <w:r>
-        <w:rPr>
-          <w:rFonts w:asciiTheme="majorHAnsi" w:hAnsiTheme="majorHAnsi" w:cstheme="majorHAnsi"/>
-          <w:lang w:val="en-US"/>
-        </w:rPr>
-        <w:t xml:space="preserve"> its methods. The </w:t>
-      </w:r>
-      <w:proofErr w:type="spellStart"/>
-      <w:r>
-        <w:rPr>
-          <w:rFonts w:asciiTheme="majorHAnsi" w:hAnsiTheme="majorHAnsi" w:cstheme="majorHAnsi"/>
-          <w:lang w:val="en-US"/>
-        </w:rPr>
-        <w:t>Minterm</w:t>
-      </w:r>
-      <w:proofErr w:type="spellEnd"/>
-      <w:r>
-        <w:rPr>
-          <w:rFonts w:asciiTheme="majorHAnsi" w:hAnsiTheme="majorHAnsi" w:cstheme="majorHAnsi"/>
-          <w:lang w:val="en-US"/>
-        </w:rPr>
-        <w:t xml:space="preserve"> class imp</w:t>
+        <w:t>Implicant class to use its constructors and all of its methods. The Minterm class imp</w:t>
       </w:r>
       <w:r>
         <w:rPr>
@@ -6101,8 +5718,6 @@
           <w:lang w:val="en-US"/>
         </w:rPr>
       </w:pPr>
-      <w:proofErr w:type="spellStart"/>
-      <w:proofErr w:type="gramStart"/>
       <w:r>
         <w:rPr>
           <w:rFonts w:asciiTheme="majorHAnsi" w:hAnsiTheme="majorHAnsi" w:cstheme="majorHAnsi"/>
@@ -6110,51 +5725,14 @@
           <w:bCs/>
           <w:lang w:val="en-US"/>
         </w:rPr>
-        <w:lastRenderedPageBreak/>
-        <w:t>toBinaryExpression</w:t>
-      </w:r>
-      <w:proofErr w:type="spellEnd"/>
-      <w:r>
-        <w:rPr>
-          <w:rFonts w:asciiTheme="majorHAnsi" w:hAnsiTheme="majorHAnsi" w:cstheme="majorHAnsi"/>
-          <w:b/>
-          <w:bCs/>
-          <w:lang w:val="en-US"/>
-        </w:rPr>
-        <w:t>(</w:t>
-      </w:r>
-      <w:proofErr w:type="gramEnd"/>
-      <w:r>
-        <w:rPr>
-          <w:rFonts w:asciiTheme="majorHAnsi" w:hAnsiTheme="majorHAnsi" w:cstheme="majorHAnsi"/>
-          <w:b/>
-          <w:bCs/>
-          <w:lang w:val="en-US"/>
-        </w:rPr>
-        <w:t>)</w:t>
-      </w:r>
-      <w:r>
-        <w:rPr>
-          <w:rFonts w:asciiTheme="majorHAnsi" w:hAnsiTheme="majorHAnsi" w:cstheme="majorHAnsi"/>
-          <w:lang w:val="en-US"/>
-        </w:rPr>
-        <w:t xml:space="preserve">, which is used in the constructor of the Implicant class when Implicant is an instance of </w:t>
-      </w:r>
-      <w:proofErr w:type="spellStart"/>
-      <w:r>
-        <w:rPr>
-          <w:rFonts w:asciiTheme="majorHAnsi" w:hAnsiTheme="majorHAnsi" w:cstheme="majorHAnsi"/>
-          <w:lang w:val="en-US"/>
-        </w:rPr>
-        <w:t>Minterm</w:t>
-      </w:r>
-      <w:proofErr w:type="spellEnd"/>
-      <w:r>
-        <w:rPr>
-          <w:rFonts w:asciiTheme="majorHAnsi" w:hAnsiTheme="majorHAnsi" w:cstheme="majorHAnsi"/>
-          <w:lang w:val="en-US"/>
-        </w:rPr>
-        <w:t xml:space="preserve"> to convert the decimal input into its binary expression.</w:t>
+        <w:t>toBinaryExpression()</w:t>
+      </w:r>
+      <w:r>
+        <w:rPr>
+          <w:rFonts w:asciiTheme="majorHAnsi" w:hAnsiTheme="majorHAnsi" w:cstheme="majorHAnsi"/>
+          <w:lang w:val="en-US"/>
+        </w:rPr>
+        <w:t>, which is used in the constructor of the Implicant class when Implicant is an instance of Minterm to convert the decimal input into its binary expression.</w:t>
       </w:r>
     </w:p>
     <w:p>
@@ -6172,6 +5750,7 @@
         <w:rPr>
           <w:noProof/>
         </w:rPr>
+        <w:lastRenderedPageBreak/>
         <w:drawing>
           <wp:inline distT="0" distB="0" distL="0" distR="0" wp14:anchorId="643D4848" wp14:editId="5D837D95">
             <wp:extent cx="3963255" cy="2246418"/>
@@ -6242,72 +5821,7 @@
           <w:iCs/>
           <w:lang w:val="en-US"/>
         </w:rPr>
-        <w:t xml:space="preserve">Figure 7. </w:t>
-      </w:r>
-      <w:proofErr w:type="spellStart"/>
-      <w:proofErr w:type="gramStart"/>
-      <w:r>
-        <w:rPr>
-          <w:rFonts w:asciiTheme="majorHAnsi" w:hAnsiTheme="majorHAnsi" w:cstheme="majorHAnsi"/>
-          <w:i/>
-          <w:iCs/>
-          <w:lang w:val="en-US"/>
-        </w:rPr>
-        <w:t>parityCheck</w:t>
-      </w:r>
-      <w:proofErr w:type="spellEnd"/>
-      <w:r>
-        <w:rPr>
-          <w:rFonts w:asciiTheme="majorHAnsi" w:hAnsiTheme="majorHAnsi" w:cstheme="majorHAnsi"/>
-          <w:i/>
-          <w:iCs/>
-          <w:lang w:val="en-US"/>
-        </w:rPr>
-        <w:t>(</w:t>
-      </w:r>
-      <w:proofErr w:type="gramEnd"/>
-      <w:r>
-        <w:rPr>
-          <w:rFonts w:asciiTheme="majorHAnsi" w:hAnsiTheme="majorHAnsi" w:cstheme="majorHAnsi"/>
-          <w:i/>
-          <w:iCs/>
-          <w:lang w:val="en-US"/>
-        </w:rPr>
-        <w:t>) implementation</w:t>
-      </w:r>
-    </w:p>
-    <w:p>
-      <w:pPr>
-        <w:pStyle w:val="ListParagraph"/>
-        <w:numPr>
-          <w:ilvl w:val="0"/>
-          <w:numId w:val="11"/>
-        </w:numPr>
-        <w:ind w:left="1080" w:right="-154"/>
-        <w:jc w:val="both"/>
-      </w:pPr>
-      <w:proofErr w:type="spellStart"/>
-      <w:r>
-        <w:rPr>
-          <w:rFonts w:asciiTheme="majorHAnsi" w:hAnsiTheme="majorHAnsi" w:cstheme="majorHAnsi"/>
-          <w:lang w:val="en-US"/>
-        </w:rPr>
-        <w:t>CombinedImplicant</w:t>
-      </w:r>
-      <w:proofErr w:type="spellEnd"/>
-      <w:r>
-        <w:rPr>
-          <w:rFonts w:asciiTheme="majorHAnsi" w:hAnsiTheme="majorHAnsi" w:cstheme="majorHAnsi"/>
-          <w:lang w:val="en-US"/>
-        </w:rPr>
-        <w:t xml:space="preserve"> class:</w:t>
-      </w:r>
-      <w:r>
-        <w:rPr>
-          <w:rFonts w:asciiTheme="majorHAnsi" w:hAnsiTheme="majorHAnsi" w:cstheme="majorHAnsi"/>
-          <w:lang w:val="en-US"/>
-        </w:rPr>
-        <w:t xml:space="preserve"> this is a subclass inherits the Implicant class to demonstrate the combined implicant and its combined expression.</w:t>
+        <w:t>Figure 7. parityCheck() implementation</w:t>
       </w:r>
     </w:p>
     <w:p>
@@ -6507,184 +6021,7 @@
           <w:rFonts w:asciiTheme="majorHAnsi" w:hAnsiTheme="majorHAnsi" w:cstheme="majorHAnsi"/>
           <w:lang w:val="en-US"/>
         </w:rPr>
-        <w:t xml:space="preserve"> This is where </w:t>
-      </w:r>
-      <w:r>
-        <w:rPr>
-          <w:rFonts w:asciiTheme="majorHAnsi" w:hAnsiTheme="majorHAnsi" w:cstheme="majorHAnsi"/>
-          <w:b/>
-          <w:bCs/>
-          <w:lang w:val="en-US"/>
-        </w:rPr>
-        <w:t>polymorphism</w:t>
-      </w:r>
-      <w:r>
-        <w:rPr>
-          <w:rFonts w:asciiTheme="majorHAnsi" w:hAnsiTheme="majorHAnsi" w:cstheme="majorHAnsi"/>
-          <w:lang w:val="en-US"/>
-        </w:rPr>
-        <w:t xml:space="preserve"> works. As mentioned before, we have two child classes of the parent class Implicant (these two classes are </w:t>
-      </w:r>
-      <w:proofErr w:type="spellStart"/>
-      <w:r>
-        <w:rPr>
-          <w:rFonts w:asciiTheme="majorHAnsi" w:hAnsiTheme="majorHAnsi" w:cstheme="majorHAnsi"/>
-          <w:b/>
-          <w:bCs/>
-          <w:lang w:val="en-US"/>
-        </w:rPr>
-        <w:t>Minterm</w:t>
-      </w:r>
-      <w:proofErr w:type="spellEnd"/>
-      <w:r>
-        <w:rPr>
-          <w:rFonts w:asciiTheme="majorHAnsi" w:hAnsiTheme="majorHAnsi" w:cstheme="majorHAnsi"/>
-          <w:lang w:val="en-US"/>
-        </w:rPr>
-        <w:t xml:space="preserve"> and </w:t>
-      </w:r>
-      <w:proofErr w:type="spellStart"/>
-      <w:r>
-        <w:rPr>
-          <w:rFonts w:asciiTheme="majorHAnsi" w:hAnsiTheme="majorHAnsi" w:cstheme="majorHAnsi"/>
-          <w:b/>
-          <w:bCs/>
-          <w:lang w:val="en-US"/>
-        </w:rPr>
-        <w:t>CombinedImplicant</w:t>
-      </w:r>
-      <w:proofErr w:type="spellEnd"/>
-      <w:r>
-        <w:rPr>
-          <w:rFonts w:asciiTheme="majorHAnsi" w:hAnsiTheme="majorHAnsi" w:cstheme="majorHAnsi"/>
-          <w:b/>
-          <w:bCs/>
-          <w:lang w:val="en-US"/>
-        </w:rPr>
-        <w:t>).</w:t>
-      </w:r>
-      <w:r>
-        <w:rPr>
-          <w:rFonts w:asciiTheme="majorHAnsi" w:hAnsiTheme="majorHAnsi" w:cstheme="majorHAnsi"/>
-          <w:b/>
-          <w:bCs/>
-          <w:lang w:val="en-US"/>
-        </w:rPr>
         <w:t xml:space="preserve"> </w:t>
-      </w:r>
-      <w:r>
-        <w:rPr>
-          <w:rFonts w:asciiTheme="majorHAnsi" w:hAnsiTheme="majorHAnsi" w:cstheme="majorHAnsi"/>
-          <w:lang w:val="en-US"/>
-        </w:rPr>
-        <w:t xml:space="preserve">Hence, when we pass an </w:t>
-      </w:r>
-      <w:r>
-        <w:rPr>
-          <w:rFonts w:asciiTheme="majorHAnsi" w:hAnsiTheme="majorHAnsi" w:cstheme="majorHAnsi"/>
-          <w:lang w:val="en-US"/>
-        </w:rPr>
-        <w:lastRenderedPageBreak/>
-        <w:t xml:space="preserve">argument to this function </w:t>
-      </w:r>
-      <w:proofErr w:type="spellStart"/>
-      <w:proofErr w:type="gramStart"/>
-      <w:r>
-        <w:rPr>
-          <w:rFonts w:asciiTheme="majorHAnsi" w:hAnsiTheme="majorHAnsi" w:cstheme="majorHAnsi"/>
-          <w:b/>
-          <w:bCs/>
-          <w:lang w:val="en-US"/>
-        </w:rPr>
-        <w:t>addImplicant</w:t>
-      </w:r>
-      <w:proofErr w:type="spellEnd"/>
-      <w:r>
-        <w:rPr>
-          <w:rFonts w:asciiTheme="majorHAnsi" w:hAnsiTheme="majorHAnsi" w:cstheme="majorHAnsi"/>
-          <w:b/>
-          <w:bCs/>
-          <w:lang w:val="en-US"/>
-        </w:rPr>
-        <w:t>(</w:t>
-      </w:r>
-      <w:proofErr w:type="gramEnd"/>
-      <w:r>
-        <w:rPr>
-          <w:rFonts w:asciiTheme="majorHAnsi" w:hAnsiTheme="majorHAnsi" w:cstheme="majorHAnsi"/>
-          <w:b/>
-          <w:bCs/>
-          <w:lang w:val="en-US"/>
-        </w:rPr>
-        <w:t>)</w:t>
-      </w:r>
-      <w:r>
-        <w:rPr>
-          <w:rFonts w:asciiTheme="majorHAnsi" w:hAnsiTheme="majorHAnsi" w:cstheme="majorHAnsi"/>
-          <w:lang w:val="en-US"/>
-        </w:rPr>
-        <w:t xml:space="preserve">, the argument can be bounded by </w:t>
-      </w:r>
-      <w:proofErr w:type="spellStart"/>
-      <w:r>
-        <w:rPr>
-          <w:rFonts w:asciiTheme="majorHAnsi" w:hAnsiTheme="majorHAnsi" w:cstheme="majorHAnsi"/>
-          <w:b/>
-          <w:bCs/>
-          <w:lang w:val="en-US"/>
-        </w:rPr>
-        <w:t>Minterm</w:t>
-      </w:r>
-      <w:proofErr w:type="spellEnd"/>
-      <w:r>
-        <w:rPr>
-          <w:rFonts w:asciiTheme="majorHAnsi" w:hAnsiTheme="majorHAnsi" w:cstheme="majorHAnsi"/>
-          <w:b/>
-          <w:bCs/>
-          <w:lang w:val="en-US"/>
-        </w:rPr>
-        <w:t xml:space="preserve"> </w:t>
-      </w:r>
-      <w:r>
-        <w:rPr>
-          <w:rFonts w:asciiTheme="majorHAnsi" w:hAnsiTheme="majorHAnsi" w:cstheme="majorHAnsi"/>
-          <w:lang w:val="en-US"/>
-        </w:rPr>
-        <w:t xml:space="preserve">or </w:t>
-      </w:r>
-      <w:proofErr w:type="spellStart"/>
-      <w:r>
-        <w:rPr>
-          <w:rFonts w:asciiTheme="majorHAnsi" w:hAnsiTheme="majorHAnsi" w:cstheme="majorHAnsi"/>
-          <w:b/>
-          <w:bCs/>
-          <w:lang w:val="en-US"/>
-        </w:rPr>
-        <w:t>CombinedImplicant</w:t>
-      </w:r>
-      <w:proofErr w:type="spellEnd"/>
-      <w:r>
-        <w:rPr>
-          <w:rFonts w:asciiTheme="majorHAnsi" w:hAnsiTheme="majorHAnsi" w:cstheme="majorHAnsi"/>
-          <w:lang w:val="en-US"/>
-        </w:rPr>
-        <w:t xml:space="preserve"> (note that we cannot pass an </w:t>
-      </w:r>
-      <w:r>
-        <w:rPr>
-          <w:rFonts w:asciiTheme="majorHAnsi" w:hAnsiTheme="majorHAnsi" w:cstheme="majorHAnsi"/>
-          <w:b/>
-          <w:bCs/>
-          <w:lang w:val="en-US"/>
-        </w:rPr>
-        <w:t xml:space="preserve">Implicant </w:t>
-      </w:r>
-      <w:r>
-        <w:rPr>
-          <w:rFonts w:asciiTheme="majorHAnsi" w:hAnsiTheme="majorHAnsi" w:cstheme="majorHAnsi"/>
-          <w:lang w:val="en-US"/>
-        </w:rPr>
-        <w:t>argument because this class is abstract).</w:t>
       </w:r>
     </w:p>
     <w:p>
@@ -6769,7 +6106,14 @@
         <w:rPr>
           <w:rFonts w:asciiTheme="majorHAnsi" w:hAnsiTheme="majorHAnsi" w:cstheme="majorHAnsi"/>
         </w:rPr>
-        <w:t xml:space="preserve"> returns true, then 2 implicants can be merged, and then call function </w:t>
+        <w:t xml:space="preserve"> returns true, then 2 implicants can be </w:t>
+      </w:r>
+      <w:r>
+        <w:rPr>
+          <w:rFonts w:asciiTheme="majorHAnsi" w:hAnsiTheme="majorHAnsi" w:cstheme="majorHAnsi"/>
+        </w:rPr>
+        <w:lastRenderedPageBreak/>
+        <w:t xml:space="preserve">merged, and then call function </w:t>
       </w:r>
       <w:r>
         <w:rPr>
@@ -6984,23 +6328,7 @@
           <w:rFonts w:asciiTheme="majorHAnsi" w:hAnsiTheme="majorHAnsi" w:cstheme="majorHAnsi"/>
           <w:lang w:val="en-US"/>
         </w:rPr>
-        <w:t xml:space="preserve">There are two types of </w:t>
-      </w:r>
-      <w:proofErr w:type="gramStart"/>
-      <w:r>
-        <w:rPr>
-          <w:rFonts w:asciiTheme="majorHAnsi" w:hAnsiTheme="majorHAnsi" w:cstheme="majorHAnsi"/>
-          <w:lang w:val="en-US"/>
-        </w:rPr>
-        <w:t>table</w:t>
-      </w:r>
-      <w:proofErr w:type="gramEnd"/>
-      <w:r>
-        <w:rPr>
-          <w:rFonts w:asciiTheme="majorHAnsi" w:hAnsiTheme="majorHAnsi" w:cstheme="majorHAnsi"/>
-          <w:lang w:val="en-US"/>
-        </w:rPr>
-        <w:t>: Intermediate Table (which contains multiple columns), and Prime Implicant Table (which takes all prime implicants from Intermediate Table to generate a final result).</w:t>
+        <w:t>There are two types of table: Intermediate Table (which contains multiple columns), and Prime Implicant Table (which takes all prime implicants from Intermediate Table to generate a final result).</w:t>
       </w:r>
     </w:p>
     <w:p>
@@ -7018,10 +6346,8 @@
           <w:rFonts w:asciiTheme="majorHAnsi" w:hAnsiTheme="majorHAnsi" w:cstheme="majorHAnsi"/>
           <w:lang w:val="en-US"/>
         </w:rPr>
-        <w:lastRenderedPageBreak/>
         <w:t xml:space="preserve">Each table has functions: </w:t>
       </w:r>
-      <w:proofErr w:type="gramStart"/>
       <w:r>
         <w:rPr>
           <w:rFonts w:asciiTheme="majorHAnsi" w:hAnsiTheme="majorHAnsi" w:cstheme="majorHAnsi"/>
@@ -7029,9 +6355,15 @@
           <w:bCs/>
           <w:lang w:val="en-US"/>
         </w:rPr>
-        <w:t>generate(</w:t>
-      </w:r>
-      <w:proofErr w:type="gramEnd"/>
+        <w:t>generate()</w:t>
+      </w:r>
+      <w:r>
+        <w:rPr>
+          <w:rFonts w:asciiTheme="majorHAnsi" w:hAnsiTheme="majorHAnsi" w:cstheme="majorHAnsi"/>
+          <w:lang w:val="en-US"/>
+        </w:rPr>
+        <w:t xml:space="preserve">, </w:t>
+      </w:r>
       <w:r>
         <w:rPr>
           <w:rFonts w:asciiTheme="majorHAnsi" w:hAnsiTheme="majorHAnsi" w:cstheme="majorHAnsi"/>
@@ -7039,16 +6371,15 @@
           <w:bCs/>
           <w:lang w:val="en-US"/>
         </w:rPr>
-        <w:t>)</w:t>
-      </w:r>
-      <w:r>
-        <w:rPr>
-          <w:rFonts w:asciiTheme="majorHAnsi" w:hAnsiTheme="majorHAnsi" w:cstheme="majorHAnsi"/>
-          <w:lang w:val="en-US"/>
-        </w:rPr>
-        <w:t xml:space="preserve">, </w:t>
-      </w:r>
-      <w:proofErr w:type="spellStart"/>
+        <w:t>getPrimeImplicants()</w:t>
+      </w:r>
+      <w:r>
+        <w:rPr>
+          <w:rFonts w:asciiTheme="majorHAnsi" w:hAnsiTheme="majorHAnsi" w:cstheme="majorHAnsi"/>
+          <w:lang w:val="en-US"/>
+        </w:rPr>
+        <w:t xml:space="preserve">, and </w:t>
+      </w:r>
       <w:r>
         <w:rPr>
           <w:rFonts w:asciiTheme="majorHAnsi" w:hAnsiTheme="majorHAnsi" w:cstheme="majorHAnsi"/>
@@ -7056,9 +6387,15 @@
           <w:bCs/>
           <w:lang w:val="en-US"/>
         </w:rPr>
-        <w:t>getPrimeImplicants</w:t>
-      </w:r>
-      <w:proofErr w:type="spellEnd"/>
+        <w:t>display()</w:t>
+      </w:r>
+      <w:r>
+        <w:rPr>
+          <w:rFonts w:asciiTheme="majorHAnsi" w:hAnsiTheme="majorHAnsi" w:cstheme="majorHAnsi"/>
+          <w:lang w:val="en-US"/>
+        </w:rPr>
+        <w:t xml:space="preserve">. Note that the fucntion </w:t>
+      </w:r>
       <w:r>
         <w:rPr>
           <w:rFonts w:asciiTheme="majorHAnsi" w:hAnsiTheme="majorHAnsi" w:cstheme="majorHAnsi"/>
@@ -7066,22 +6403,6 @@
           <w:bCs/>
           <w:lang w:val="en-US"/>
         </w:rPr>
-        <w:t>()</w:t>
-      </w:r>
-      <w:r>
-        <w:rPr>
-          <w:rFonts w:asciiTheme="majorHAnsi" w:hAnsiTheme="majorHAnsi" w:cstheme="majorHAnsi"/>
-          <w:lang w:val="en-US"/>
-        </w:rPr>
-        <w:t xml:space="preserve">, and </w:t>
-      </w:r>
-      <w:r>
-        <w:rPr>
-          <w:rFonts w:asciiTheme="majorHAnsi" w:hAnsiTheme="majorHAnsi" w:cstheme="majorHAnsi"/>
-          <w:b/>
-          <w:bCs/>
-          <w:lang w:val="en-US"/>
-        </w:rPr>
         <w:t>display()</w:t>
       </w:r>
       <w:r>
@@ -7089,66 +6410,21 @@
           <w:rFonts w:asciiTheme="majorHAnsi" w:hAnsiTheme="majorHAnsi" w:cstheme="majorHAnsi"/>
           <w:lang w:val="en-US"/>
         </w:rPr>
-        <w:t xml:space="preserve">. Note that the </w:t>
-      </w:r>
-      <w:proofErr w:type="spellStart"/>
-      <w:r>
-        <w:rPr>
-          <w:rFonts w:asciiTheme="majorHAnsi" w:hAnsiTheme="majorHAnsi" w:cstheme="majorHAnsi"/>
-          <w:lang w:val="en-US"/>
-        </w:rPr>
-        <w:t>fucntion</w:t>
-      </w:r>
-      <w:proofErr w:type="spellEnd"/>
-      <w:r>
-        <w:rPr>
-          <w:rFonts w:asciiTheme="majorHAnsi" w:hAnsiTheme="majorHAnsi" w:cstheme="majorHAnsi"/>
-          <w:lang w:val="en-US"/>
-        </w:rPr>
-        <w:t xml:space="preserve"> </w:t>
-      </w:r>
-      <w:proofErr w:type="gramStart"/>
-      <w:r>
-        <w:rPr>
-          <w:rFonts w:asciiTheme="majorHAnsi" w:hAnsiTheme="majorHAnsi" w:cstheme="majorHAnsi"/>
-          <w:b/>
-          <w:bCs/>
-          <w:lang w:val="en-US"/>
-        </w:rPr>
-        <w:t>display(</w:t>
-      </w:r>
-      <w:proofErr w:type="gramEnd"/>
-      <w:r>
-        <w:rPr>
-          <w:rFonts w:asciiTheme="majorHAnsi" w:hAnsiTheme="majorHAnsi" w:cstheme="majorHAnsi"/>
-          <w:b/>
-          <w:bCs/>
-          <w:lang w:val="en-US"/>
-        </w:rPr>
-        <w:t>)</w:t>
-      </w:r>
-      <w:r>
-        <w:rPr>
-          <w:rFonts w:asciiTheme="majorHAnsi" w:hAnsiTheme="majorHAnsi" w:cstheme="majorHAnsi"/>
-          <w:lang w:val="en-US"/>
-        </w:rPr>
-        <w:t xml:space="preserve"> is only used for command-line interface program. Although we have moved to GUI, we still decide to keep that function for debugging. Hence, it is better and more "OOP" to have an abstract </w:t>
-      </w:r>
-      <w:proofErr w:type="spellStart"/>
-      <w:r>
-        <w:rPr>
-          <w:rFonts w:asciiTheme="majorHAnsi" w:hAnsiTheme="majorHAnsi" w:cstheme="majorHAnsi"/>
-          <w:lang w:val="en-US"/>
-        </w:rPr>
-        <w:t>ckass</w:t>
-      </w:r>
-      <w:proofErr w:type="spellEnd"/>
-      <w:r>
-        <w:rPr>
-          <w:rFonts w:asciiTheme="majorHAnsi" w:hAnsiTheme="majorHAnsi" w:cstheme="majorHAnsi"/>
-          <w:lang w:val="en-US"/>
-        </w:rPr>
-        <w:t xml:space="preserve"> called Table, and let these 2 tables extend</w:t>
+        <w:t xml:space="preserve"> is only used for command-line interface program. Although we have moved to GUI, we still decide to keep that function for debugging. Hence, it is better and more "OOP" to have an abstract c</w:t>
+      </w:r>
+      <w:r>
+        <w:rPr>
+          <w:rFonts w:asciiTheme="majorHAnsi" w:hAnsiTheme="majorHAnsi" w:cstheme="majorHAnsi"/>
+          <w:lang w:val="en-US"/>
+        </w:rPr>
+        <w:t>l</w:t>
+      </w:r>
+      <w:r>
+        <w:rPr>
+          <w:rFonts w:asciiTheme="majorHAnsi" w:hAnsiTheme="majorHAnsi" w:cstheme="majorHAnsi"/>
+          <w:lang w:val="en-US"/>
+        </w:rPr>
+        <w:t>ass called Table, and let these 2 tables extend</w:t>
       </w:r>
       <w:r>
         <w:rPr>
@@ -7196,6 +6472,7 @@
           <w:rFonts w:asciiTheme="majorHAnsi" w:hAnsiTheme="majorHAnsi" w:cstheme="majorHAnsi"/>
           <w:noProof/>
         </w:rPr>
+        <w:lastRenderedPageBreak/>
         <w:drawing>
           <wp:inline distT="0" distB="0" distL="0" distR="0" wp14:anchorId="613B5354" wp14:editId="2BC9CBCB">
             <wp:extent cx="4677378" cy="1028700"/>
@@ -7307,23 +6584,7 @@
           <w:rFonts w:asciiTheme="majorHAnsi" w:hAnsiTheme="majorHAnsi" w:cstheme="majorHAnsi"/>
           <w:lang w:val="en-US"/>
         </w:rPr>
-        <w:t xml:space="preserve"> </w:t>
-      </w:r>
-      <w:proofErr w:type="spellStart"/>
-      <w:r>
-        <w:rPr>
-          <w:rFonts w:asciiTheme="majorHAnsi" w:hAnsiTheme="majorHAnsi" w:cstheme="majorHAnsi"/>
-          <w:lang w:val="en-US"/>
-        </w:rPr>
-        <w:t>primeImplicant</w:t>
-      </w:r>
-      <w:proofErr w:type="spellEnd"/>
-      <w:r>
-        <w:rPr>
-          <w:rFonts w:asciiTheme="majorHAnsi" w:hAnsiTheme="majorHAnsi" w:cstheme="majorHAnsi"/>
-          <w:lang w:val="en-US"/>
-        </w:rPr>
-        <w:t>.</w:t>
+        <w:t xml:space="preserve"> primeImplicant.</w:t>
       </w:r>
     </w:p>
     <w:p>
@@ -7347,7 +6608,6 @@
         </w:rPr>
         <w:t xml:space="preserve">Besides, we have two abstract classes </w:t>
       </w:r>
-      <w:proofErr w:type="gramStart"/>
       <w:r>
         <w:rPr>
           <w:rFonts w:asciiTheme="majorHAnsi" w:hAnsiTheme="majorHAnsi" w:cstheme="majorHAnsi"/>
@@ -7355,9 +6615,15 @@
           <w:bCs/>
           <w:lang w:val="en-US"/>
         </w:rPr>
-        <w:t>generate(</w:t>
-      </w:r>
-      <w:proofErr w:type="gramEnd"/>
+        <w:t>generate()</w:t>
+      </w:r>
+      <w:r>
+        <w:rPr>
+          <w:rFonts w:asciiTheme="majorHAnsi" w:hAnsiTheme="majorHAnsi" w:cstheme="majorHAnsi"/>
+          <w:lang w:val="en-US"/>
+        </w:rPr>
+        <w:t xml:space="preserve"> and </w:t>
+      </w:r>
       <w:r>
         <w:rPr>
           <w:rFonts w:asciiTheme="majorHAnsi" w:hAnsiTheme="majorHAnsi" w:cstheme="majorHAnsi"/>
@@ -7365,34 +6631,7 @@
           <w:bCs/>
           <w:lang w:val="en-US"/>
         </w:rPr>
-        <w:t>)</w:t>
-      </w:r>
-      <w:r>
-        <w:rPr>
-          <w:rFonts w:asciiTheme="majorHAnsi" w:hAnsiTheme="majorHAnsi" w:cstheme="majorHAnsi"/>
-          <w:lang w:val="en-US"/>
-        </w:rPr>
-        <w:t xml:space="preserve"> and </w:t>
-      </w:r>
-      <w:proofErr w:type="spellStart"/>
-      <w:r>
-        <w:rPr>
-          <w:rFonts w:asciiTheme="majorHAnsi" w:hAnsiTheme="majorHAnsi" w:cstheme="majorHAnsi"/>
-          <w:b/>
-          <w:bCs/>
-          <w:lang w:val="en-US"/>
-        </w:rPr>
-        <w:t>getPrimeImplicants</w:t>
-      </w:r>
-      <w:proofErr w:type="spellEnd"/>
-      <w:r>
-        <w:rPr>
-          <w:rFonts w:asciiTheme="majorHAnsi" w:hAnsiTheme="majorHAnsi" w:cstheme="majorHAnsi"/>
-          <w:b/>
-          <w:bCs/>
-          <w:lang w:val="en-US"/>
-        </w:rPr>
-        <w:t>()</w:t>
+        <w:t>getPrimeImplicants()</w:t>
       </w:r>
       <w:r>
         <w:rPr>
@@ -7421,23 +6660,7 @@
           <w:rFonts w:asciiTheme="majorHAnsi" w:hAnsiTheme="majorHAnsi" w:cstheme="majorHAnsi"/>
           <w:lang w:val="en-US"/>
         </w:rPr>
-        <w:t xml:space="preserve">Class </w:t>
-      </w:r>
-      <w:proofErr w:type="spellStart"/>
-      <w:r>
-        <w:rPr>
-          <w:rFonts w:asciiTheme="majorHAnsi" w:hAnsiTheme="majorHAnsi" w:cstheme="majorHAnsi"/>
-          <w:lang w:val="en-US"/>
-        </w:rPr>
-        <w:t>IntermediateTable</w:t>
-      </w:r>
-      <w:proofErr w:type="spellEnd"/>
-      <w:r>
-        <w:rPr>
-          <w:rFonts w:asciiTheme="majorHAnsi" w:hAnsiTheme="majorHAnsi" w:cstheme="majorHAnsi"/>
-          <w:lang w:val="en-US"/>
-        </w:rPr>
-        <w:t>:</w:t>
+        <w:t>Class IntermediateTable:</w:t>
       </w:r>
     </w:p>
     <w:p>
@@ -7481,25 +6704,8 @@
           <w:rFonts w:asciiTheme="majorHAnsi" w:hAnsiTheme="majorHAnsi" w:cstheme="majorHAnsi"/>
           <w:lang w:val="en-US"/>
         </w:rPr>
-        <w:t xml:space="preserve">The </w:t>
-      </w:r>
-      <w:proofErr w:type="spellStart"/>
-      <w:r>
-        <w:rPr>
-          <w:rFonts w:asciiTheme="majorHAnsi" w:hAnsiTheme="majorHAnsi" w:cstheme="majorHAnsi"/>
-          <w:lang w:val="en-US"/>
-        </w:rPr>
-        <w:t>overrided</w:t>
-      </w:r>
-      <w:proofErr w:type="spellEnd"/>
-      <w:r>
-        <w:rPr>
-          <w:rFonts w:asciiTheme="majorHAnsi" w:hAnsiTheme="majorHAnsi" w:cstheme="majorHAnsi"/>
-          <w:lang w:val="en-US"/>
-        </w:rPr>
-        <w:t xml:space="preserve"> function </w:t>
-      </w:r>
-      <w:proofErr w:type="gramStart"/>
+        <w:t xml:space="preserve">The overrided function </w:t>
+      </w:r>
       <w:r>
         <w:rPr>
           <w:rFonts w:asciiTheme="majorHAnsi" w:hAnsiTheme="majorHAnsi" w:cstheme="majorHAnsi"/>
@@ -7507,9 +6713,15 @@
           <w:bCs/>
           <w:lang w:val="en-US"/>
         </w:rPr>
-        <w:t>generate(</w:t>
-      </w:r>
-      <w:proofErr w:type="gramEnd"/>
+        <w:t>generate()</w:t>
+      </w:r>
+      <w:r>
+        <w:rPr>
+          <w:rFonts w:asciiTheme="majorHAnsi" w:hAnsiTheme="majorHAnsi" w:cstheme="majorHAnsi"/>
+          <w:lang w:val="en-US"/>
+        </w:rPr>
+        <w:t xml:space="preserve"> executes an infinite loop. In each loop, it will generate a new column by calling function </w:t>
+      </w:r>
       <w:r>
         <w:rPr>
           <w:rFonts w:asciiTheme="majorHAnsi" w:hAnsiTheme="majorHAnsi" w:cstheme="majorHAnsi"/>
@@ -7517,45 +6729,7 @@
           <w:bCs/>
           <w:lang w:val="en-US"/>
         </w:rPr>
-        <w:t>)</w:t>
-      </w:r>
-      <w:r>
-        <w:rPr>
-          <w:rFonts w:asciiTheme="majorHAnsi" w:hAnsiTheme="majorHAnsi" w:cstheme="majorHAnsi"/>
-          <w:lang w:val="en-US"/>
-        </w:rPr>
-        <w:t xml:space="preserve"> executes an infinite loop. In each loop, it will generate a new column by calling function </w:t>
-      </w:r>
-      <w:proofErr w:type="spellStart"/>
-      <w:proofErr w:type="gramStart"/>
-      <w:r>
-        <w:rPr>
-          <w:rFonts w:asciiTheme="majorHAnsi" w:hAnsiTheme="majorHAnsi" w:cstheme="majorHAnsi"/>
-          <w:b/>
-          <w:bCs/>
-          <w:lang w:val="en-US"/>
-        </w:rPr>
-        <w:t>generateNextColumn</w:t>
-      </w:r>
-      <w:proofErr w:type="spellEnd"/>
-      <w:r>
-        <w:rPr>
-          <w:rFonts w:asciiTheme="majorHAnsi" w:hAnsiTheme="majorHAnsi" w:cstheme="majorHAnsi"/>
-          <w:b/>
-          <w:bCs/>
-          <w:lang w:val="en-US"/>
-        </w:rPr>
-        <w:t>(</w:t>
-      </w:r>
-      <w:proofErr w:type="gramEnd"/>
-      <w:r>
-        <w:rPr>
-          <w:rFonts w:asciiTheme="majorHAnsi" w:hAnsiTheme="majorHAnsi" w:cstheme="majorHAnsi"/>
-          <w:b/>
-          <w:bCs/>
-          <w:lang w:val="en-US"/>
-        </w:rPr>
-        <w:t>)</w:t>
+        <w:t>generateNextColumn()</w:t>
       </w:r>
       <w:r>
         <w:rPr>
@@ -7710,47 +6884,7 @@
           <w:iCs/>
           <w:lang w:val="en-US"/>
         </w:rPr>
-        <w:t xml:space="preserve">Override the method </w:t>
-      </w:r>
-      <w:proofErr w:type="gramStart"/>
-      <w:r>
-        <w:rPr>
-          <w:rFonts w:asciiTheme="majorHAnsi" w:hAnsiTheme="majorHAnsi" w:cstheme="majorHAnsi"/>
-          <w:i/>
-          <w:iCs/>
-          <w:lang w:val="en-US"/>
-        </w:rPr>
-        <w:t>generate(</w:t>
-      </w:r>
-      <w:proofErr w:type="gramEnd"/>
-      <w:r>
-        <w:rPr>
-          <w:rFonts w:asciiTheme="majorHAnsi" w:hAnsiTheme="majorHAnsi" w:cstheme="majorHAnsi"/>
-          <w:i/>
-          <w:iCs/>
-          <w:lang w:val="en-US"/>
-        </w:rPr>
-        <w:t xml:space="preserve">) in </w:t>
-      </w:r>
-      <w:proofErr w:type="spellStart"/>
-      <w:r>
-        <w:rPr>
-          <w:rFonts w:asciiTheme="majorHAnsi" w:hAnsiTheme="majorHAnsi" w:cstheme="majorHAnsi"/>
-          <w:i/>
-          <w:iCs/>
-          <w:lang w:val="en-US"/>
-        </w:rPr>
-        <w:t>IntermediateTable</w:t>
-      </w:r>
-      <w:proofErr w:type="spellEnd"/>
-      <w:r>
-        <w:rPr>
-          <w:rFonts w:asciiTheme="majorHAnsi" w:hAnsiTheme="majorHAnsi" w:cstheme="majorHAnsi"/>
-          <w:i/>
-          <w:iCs/>
-          <w:lang w:val="en-US"/>
-        </w:rPr>
-        <w:t xml:space="preserve"> class</w:t>
+        <w:t>Override the method generate() in IntermediateTable class</w:t>
       </w:r>
     </w:p>
     <w:p>
@@ -7772,23 +6906,7 @@
           <w:rFonts w:asciiTheme="majorHAnsi" w:hAnsiTheme="majorHAnsi" w:cstheme="majorHAnsi"/>
           <w:lang w:val="en-US"/>
         </w:rPr>
-        <w:t xml:space="preserve">Class </w:t>
-      </w:r>
-      <w:proofErr w:type="spellStart"/>
-      <w:r>
-        <w:rPr>
-          <w:rFonts w:asciiTheme="majorHAnsi" w:hAnsiTheme="majorHAnsi" w:cstheme="majorHAnsi"/>
-          <w:lang w:val="en-US"/>
-        </w:rPr>
-        <w:t>PITable</w:t>
-      </w:r>
-      <w:proofErr w:type="spellEnd"/>
-      <w:r>
-        <w:rPr>
-          <w:rFonts w:asciiTheme="majorHAnsi" w:hAnsiTheme="majorHAnsi" w:cstheme="majorHAnsi"/>
-          <w:lang w:val="en-US"/>
-        </w:rPr>
-        <w:t>:</w:t>
+        <w:t>Class PITable:</w:t>
       </w:r>
     </w:p>
     <w:p>
@@ -7810,39 +6928,7 @@
           <w:rFonts w:asciiTheme="majorHAnsi" w:hAnsiTheme="majorHAnsi" w:cstheme="majorHAnsi"/>
           <w:lang w:val="en-US"/>
         </w:rPr>
-        <w:t xml:space="preserve">This class has a variable Table </w:t>
-      </w:r>
-      <w:proofErr w:type="spellStart"/>
-      <w:r>
-        <w:rPr>
-          <w:rFonts w:asciiTheme="majorHAnsi" w:hAnsiTheme="majorHAnsi" w:cstheme="majorHAnsi"/>
-          <w:lang w:val="en-US"/>
-        </w:rPr>
-        <w:t>table</w:t>
-      </w:r>
-      <w:proofErr w:type="spellEnd"/>
-      <w:r>
-        <w:rPr>
-          <w:rFonts w:asciiTheme="majorHAnsi" w:hAnsiTheme="majorHAnsi" w:cstheme="majorHAnsi"/>
-          <w:lang w:val="en-US"/>
-        </w:rPr>
-        <w:t xml:space="preserve">. Note that Table is an abstract class, hence it will be </w:t>
-      </w:r>
-      <w:proofErr w:type="spellStart"/>
-      <w:r>
-        <w:rPr>
-          <w:rFonts w:asciiTheme="majorHAnsi" w:hAnsiTheme="majorHAnsi" w:cstheme="majorHAnsi"/>
-          <w:lang w:val="en-US"/>
-        </w:rPr>
-        <w:t>binded</w:t>
-      </w:r>
-      <w:proofErr w:type="spellEnd"/>
-      <w:r>
-        <w:rPr>
-          <w:rFonts w:asciiTheme="majorHAnsi" w:hAnsiTheme="majorHAnsi" w:cstheme="majorHAnsi"/>
-          <w:lang w:val="en-US"/>
-        </w:rPr>
-        <w:t xml:space="preserve"> by its child classes.</w:t>
+        <w:t>This class has a variable Table table. Note that Table is an abstract class, hence it will be binded by its child classes.</w:t>
       </w:r>
     </w:p>
     <w:p>
@@ -7866,7 +6952,6 @@
         </w:rPr>
         <w:t xml:space="preserve">The </w:t>
       </w:r>
-      <w:proofErr w:type="gramStart"/>
       <w:r>
         <w:rPr>
           <w:rFonts w:asciiTheme="majorHAnsi" w:hAnsiTheme="majorHAnsi" w:cstheme="majorHAnsi"/>
@@ -7874,9 +6959,15 @@
           <w:bCs/>
           <w:lang w:val="en-US"/>
         </w:rPr>
-        <w:t>generate(</w:t>
-      </w:r>
-      <w:proofErr w:type="gramEnd"/>
+        <w:t>generate()</w:t>
+      </w:r>
+      <w:r>
+        <w:rPr>
+          <w:rFonts w:asciiTheme="majorHAnsi" w:hAnsiTheme="majorHAnsi" w:cstheme="majorHAnsi"/>
+          <w:lang w:val="en-US"/>
+        </w:rPr>
+        <w:t xml:space="preserve"> function simply calls table.getPrimeImplicants() (this function is an abstract function as mentioned above). This is where polymorphism is exploited. If table is binded by type IntermediatTable, then this function will call IntermediateTable::</w:t>
+      </w:r>
       <w:r>
         <w:rPr>
           <w:rFonts w:asciiTheme="majorHAnsi" w:hAnsiTheme="majorHAnsi" w:cstheme="majorHAnsi"/>
@@ -7884,90 +6975,22 @@
           <w:bCs/>
           <w:lang w:val="en-US"/>
         </w:rPr>
-        <w:t>)</w:t>
-      </w:r>
-      <w:r>
-        <w:rPr>
-          <w:rFonts w:asciiTheme="majorHAnsi" w:hAnsiTheme="majorHAnsi" w:cstheme="majorHAnsi"/>
-          <w:lang w:val="en-US"/>
-        </w:rPr>
-        <w:t xml:space="preserve"> function simply calls </w:t>
-      </w:r>
-      <w:proofErr w:type="spellStart"/>
-      <w:r>
-        <w:rPr>
-          <w:rFonts w:asciiTheme="majorHAnsi" w:hAnsiTheme="majorHAnsi" w:cstheme="majorHAnsi"/>
-          <w:lang w:val="en-US"/>
-        </w:rPr>
-        <w:t>table.getPrimeImplicants</w:t>
-      </w:r>
-      <w:proofErr w:type="spellEnd"/>
-      <w:r>
-        <w:rPr>
-          <w:rFonts w:asciiTheme="majorHAnsi" w:hAnsiTheme="majorHAnsi" w:cstheme="majorHAnsi"/>
-          <w:lang w:val="en-US"/>
-        </w:rPr>
-        <w:t xml:space="preserve">() (this function is an abstract function as mentioned above). This is where polymorphism is exploited. If table is </w:t>
-      </w:r>
-      <w:proofErr w:type="spellStart"/>
-      <w:r>
-        <w:rPr>
-          <w:rFonts w:asciiTheme="majorHAnsi" w:hAnsiTheme="majorHAnsi" w:cstheme="majorHAnsi"/>
-          <w:lang w:val="en-US"/>
-        </w:rPr>
-        <w:t>binded</w:t>
-      </w:r>
-      <w:proofErr w:type="spellEnd"/>
-      <w:r>
-        <w:rPr>
-          <w:rFonts w:asciiTheme="majorHAnsi" w:hAnsiTheme="majorHAnsi" w:cstheme="majorHAnsi"/>
-          <w:lang w:val="en-US"/>
-        </w:rPr>
-        <w:t xml:space="preserve"> by type </w:t>
-      </w:r>
-      <w:proofErr w:type="spellStart"/>
-      <w:r>
-        <w:rPr>
-          <w:rFonts w:asciiTheme="majorHAnsi" w:hAnsiTheme="majorHAnsi" w:cstheme="majorHAnsi"/>
-          <w:lang w:val="en-US"/>
-        </w:rPr>
-        <w:t>IntermediatTable</w:t>
-      </w:r>
-      <w:proofErr w:type="spellEnd"/>
-      <w:r>
-        <w:rPr>
-          <w:rFonts w:asciiTheme="majorHAnsi" w:hAnsiTheme="majorHAnsi" w:cstheme="majorHAnsi"/>
-          <w:lang w:val="en-US"/>
-        </w:rPr>
-        <w:t xml:space="preserve">, </w:t>
-      </w:r>
-      <w:r>
-        <w:rPr>
-          <w:rFonts w:asciiTheme="majorHAnsi" w:hAnsiTheme="majorHAnsi" w:cstheme="majorHAnsi"/>
-          <w:lang w:val="en-US"/>
-        </w:rPr>
-        <w:lastRenderedPageBreak/>
-        <w:t xml:space="preserve">then this function will call </w:t>
-      </w:r>
-      <w:proofErr w:type="spellStart"/>
-      <w:proofErr w:type="gramStart"/>
-      <w:r>
-        <w:rPr>
-          <w:rFonts w:asciiTheme="majorHAnsi" w:hAnsiTheme="majorHAnsi" w:cstheme="majorHAnsi"/>
-          <w:lang w:val="en-US"/>
-        </w:rPr>
-        <w:t>IntermediateTable</w:t>
-      </w:r>
-      <w:proofErr w:type="spellEnd"/>
-      <w:r>
-        <w:rPr>
-          <w:rFonts w:asciiTheme="majorHAnsi" w:hAnsiTheme="majorHAnsi" w:cstheme="majorHAnsi"/>
-          <w:lang w:val="en-US"/>
-        </w:rPr>
-        <w:t>::</w:t>
-      </w:r>
-      <w:proofErr w:type="spellStart"/>
-      <w:proofErr w:type="gramEnd"/>
+        <w:t>getPrimeImplicants()</w:t>
+      </w:r>
+      <w:r>
+        <w:rPr>
+          <w:rFonts w:asciiTheme="majorHAnsi" w:hAnsiTheme="majorHAnsi" w:cstheme="majorHAnsi"/>
+          <w:lang w:val="en-US"/>
+        </w:rPr>
+        <w:t>.</w:t>
+      </w:r>
+      <w:r>
+        <w:rPr>
+          <w:rFonts w:asciiTheme="majorHAnsi" w:hAnsiTheme="majorHAnsi" w:cstheme="majorHAnsi"/>
+          <w:lang w:val="en-US"/>
+        </w:rPr>
+        <w:t xml:space="preserve"> Otherwise, it will call PITable::</w:t>
+      </w:r>
       <w:r>
         <w:rPr>
           <w:rFonts w:asciiTheme="majorHAnsi" w:hAnsiTheme="majorHAnsi" w:cstheme="majorHAnsi"/>
@@ -7975,69 +6998,7 @@
           <w:bCs/>
           <w:lang w:val="en-US"/>
         </w:rPr>
-        <w:t>getPrimeImplicants</w:t>
-      </w:r>
-      <w:proofErr w:type="spellEnd"/>
-      <w:r>
-        <w:rPr>
-          <w:rFonts w:asciiTheme="majorHAnsi" w:hAnsiTheme="majorHAnsi" w:cstheme="majorHAnsi"/>
-          <w:b/>
-          <w:bCs/>
-          <w:lang w:val="en-US"/>
-        </w:rPr>
-        <w:t>()</w:t>
-      </w:r>
-      <w:r>
-        <w:rPr>
-          <w:rFonts w:asciiTheme="majorHAnsi" w:hAnsiTheme="majorHAnsi" w:cstheme="majorHAnsi"/>
-          <w:lang w:val="en-US"/>
-        </w:rPr>
-        <w:t>.</w:t>
-      </w:r>
-      <w:r>
-        <w:rPr>
-          <w:rFonts w:asciiTheme="majorHAnsi" w:hAnsiTheme="majorHAnsi" w:cstheme="majorHAnsi"/>
-          <w:lang w:val="en-US"/>
-        </w:rPr>
-        <w:t xml:space="preserve"> Otherwise, it will call </w:t>
-      </w:r>
-      <w:proofErr w:type="spellStart"/>
-      <w:proofErr w:type="gramStart"/>
-      <w:r>
-        <w:rPr>
-          <w:rFonts w:asciiTheme="majorHAnsi" w:hAnsiTheme="majorHAnsi" w:cstheme="majorHAnsi"/>
-          <w:lang w:val="en-US"/>
-        </w:rPr>
-        <w:t>PITable</w:t>
-      </w:r>
-      <w:proofErr w:type="spellEnd"/>
-      <w:r>
-        <w:rPr>
-          <w:rFonts w:asciiTheme="majorHAnsi" w:hAnsiTheme="majorHAnsi" w:cstheme="majorHAnsi"/>
-          <w:lang w:val="en-US"/>
-        </w:rPr>
-        <w:t>::</w:t>
-      </w:r>
-      <w:proofErr w:type="spellStart"/>
-      <w:proofErr w:type="gramEnd"/>
-      <w:r>
-        <w:rPr>
-          <w:rFonts w:asciiTheme="majorHAnsi" w:hAnsiTheme="majorHAnsi" w:cstheme="majorHAnsi"/>
-          <w:b/>
-          <w:bCs/>
-          <w:lang w:val="en-US"/>
-        </w:rPr>
-        <w:t>getPrimeImplicants</w:t>
-      </w:r>
-      <w:proofErr w:type="spellEnd"/>
-      <w:r>
-        <w:rPr>
-          <w:rFonts w:asciiTheme="majorHAnsi" w:hAnsiTheme="majorHAnsi" w:cstheme="majorHAnsi"/>
-          <w:b/>
-          <w:bCs/>
-          <w:lang w:val="en-US"/>
-        </w:rPr>
-        <w:t>()</w:t>
+        <w:t>getPrimeImplicants()</w:t>
       </w:r>
       <w:r>
         <w:rPr>
@@ -8061,6 +7022,7 @@
         <w:rPr>
           <w:noProof/>
         </w:rPr>
+        <w:lastRenderedPageBreak/>
         <w:drawing>
           <wp:inline distT="0" distB="0" distL="0" distR="0" wp14:anchorId="54DD2A74" wp14:editId="7753CBF5">
             <wp:extent cx="4452743" cy="929935"/>
@@ -8167,47 +7129,7 @@
           <w:iCs/>
           <w:lang w:val="en-US"/>
         </w:rPr>
-        <w:t xml:space="preserve">. Override the method </w:t>
-      </w:r>
-      <w:proofErr w:type="gramStart"/>
-      <w:r>
-        <w:rPr>
-          <w:rFonts w:asciiTheme="majorHAnsi" w:hAnsiTheme="majorHAnsi" w:cstheme="majorHAnsi"/>
-          <w:i/>
-          <w:iCs/>
-          <w:lang w:val="en-US"/>
-        </w:rPr>
-        <w:t>generate(</w:t>
-      </w:r>
-      <w:proofErr w:type="gramEnd"/>
-      <w:r>
-        <w:rPr>
-          <w:rFonts w:asciiTheme="majorHAnsi" w:hAnsiTheme="majorHAnsi" w:cstheme="majorHAnsi"/>
-          <w:i/>
-          <w:iCs/>
-          <w:lang w:val="en-US"/>
-        </w:rPr>
-        <w:t xml:space="preserve">) in </w:t>
-      </w:r>
-      <w:proofErr w:type="spellStart"/>
-      <w:r>
-        <w:rPr>
-          <w:rFonts w:asciiTheme="majorHAnsi" w:hAnsiTheme="majorHAnsi" w:cstheme="majorHAnsi"/>
-          <w:i/>
-          <w:iCs/>
-          <w:lang w:val="en-US"/>
-        </w:rPr>
-        <w:t>PITable</w:t>
-      </w:r>
-      <w:proofErr w:type="spellEnd"/>
-      <w:r>
-        <w:rPr>
-          <w:rFonts w:asciiTheme="majorHAnsi" w:hAnsiTheme="majorHAnsi" w:cstheme="majorHAnsi"/>
-          <w:i/>
-          <w:iCs/>
-          <w:lang w:val="en-US"/>
-        </w:rPr>
-        <w:t xml:space="preserve"> class</w:t>
+        <w:t>. Override the method generate() in PITable class</w:t>
       </w:r>
     </w:p>
     <w:p>
@@ -8227,7 +7149,6 @@
         </w:rPr>
         <w:t xml:space="preserve">The function of </w:t>
       </w:r>
-      <w:proofErr w:type="gramStart"/>
       <w:r>
         <w:rPr>
           <w:rFonts w:asciiTheme="majorHAnsi" w:hAnsiTheme="majorHAnsi" w:cstheme="majorHAnsi"/>
@@ -8235,17 +7156,7 @@
           <w:bCs/>
           <w:lang w:val="en-US"/>
         </w:rPr>
-        <w:t>generate(</w:t>
-      </w:r>
-      <w:proofErr w:type="gramEnd"/>
-      <w:r>
-        <w:rPr>
-          <w:rFonts w:asciiTheme="majorHAnsi" w:hAnsiTheme="majorHAnsi" w:cstheme="majorHAnsi"/>
-          <w:b/>
-          <w:bCs/>
-          <w:lang w:val="en-US"/>
-        </w:rPr>
-        <w:t xml:space="preserve">) </w:t>
+        <w:t xml:space="preserve">generate() </w:t>
       </w:r>
       <w:r>
         <w:rPr>
@@ -8343,39 +7254,8 @@
           <w:iCs/>
           <w:lang w:val="en-US"/>
         </w:rPr>
-        <w:t xml:space="preserve">Figure 13. </w:t>
-      </w:r>
-      <w:proofErr w:type="gramStart"/>
-      <w:r>
-        <w:rPr>
-          <w:rFonts w:asciiTheme="majorHAnsi" w:hAnsiTheme="majorHAnsi" w:cstheme="majorHAnsi"/>
-          <w:i/>
-          <w:iCs/>
-          <w:lang w:val="en-US"/>
-        </w:rPr>
-        <w:t>generate(</w:t>
-      </w:r>
-      <w:proofErr w:type="gramEnd"/>
-      <w:r>
-        <w:rPr>
-          <w:rFonts w:asciiTheme="majorHAnsi" w:hAnsiTheme="majorHAnsi" w:cstheme="majorHAnsi"/>
-          <w:i/>
-          <w:iCs/>
-          <w:lang w:val="en-US"/>
-        </w:rPr>
-        <w:t xml:space="preserve">) is used in </w:t>
-      </w:r>
-      <w:proofErr w:type="spellStart"/>
-      <w:r>
-        <w:rPr>
-          <w:rFonts w:asciiTheme="majorHAnsi" w:hAnsiTheme="majorHAnsi" w:cstheme="majorHAnsi"/>
-          <w:i/>
-          <w:iCs/>
-          <w:lang w:val="en-US"/>
-        </w:rPr>
-        <w:t>InputController</w:t>
-      </w:r>
-      <w:proofErr w:type="spellEnd"/>
+        <w:t>Figure 13. generate() is used in InputController</w:t>
+      </w:r>
     </w:p>
     <w:p>
       <w:pPr>
@@ -8550,39 +7430,7 @@
           <w:rFonts w:asciiTheme="majorHAnsi" w:hAnsiTheme="majorHAnsi" w:cstheme="majorHAnsi"/>
           <w:lang w:val="en-US"/>
         </w:rPr>
-        <w:t xml:space="preserve">The </w:t>
-      </w:r>
-      <w:proofErr w:type="spellStart"/>
-      <w:r>
-        <w:rPr>
-          <w:rFonts w:asciiTheme="majorHAnsi" w:hAnsiTheme="majorHAnsi" w:cstheme="majorHAnsi"/>
-          <w:lang w:val="en-US"/>
-        </w:rPr>
-        <w:t>outputfunction</w:t>
-      </w:r>
-      <w:proofErr w:type="spellEnd"/>
-      <w:r>
-        <w:rPr>
-          <w:rFonts w:asciiTheme="majorHAnsi" w:hAnsiTheme="majorHAnsi" w:cstheme="majorHAnsi"/>
-          <w:lang w:val="en-US"/>
-        </w:rPr>
-        <w:t xml:space="preserve"> package is directly responsible for the </w:t>
-      </w:r>
-      <w:proofErr w:type="spellStart"/>
-      <w:r>
-        <w:rPr>
-          <w:rFonts w:asciiTheme="majorHAnsi" w:hAnsiTheme="majorHAnsi" w:cstheme="majorHAnsi"/>
-          <w:lang w:val="en-US"/>
-        </w:rPr>
-        <w:t>makeEquation</w:t>
-      </w:r>
-      <w:proofErr w:type="spellEnd"/>
-      <w:r>
-        <w:rPr>
-          <w:rFonts w:asciiTheme="majorHAnsi" w:hAnsiTheme="majorHAnsi" w:cstheme="majorHAnsi"/>
-          <w:lang w:val="en-US"/>
-        </w:rPr>
-        <w:t xml:space="preserve"> table and the final normalize expression. In this package, we have </w:t>
+        <w:t xml:space="preserve">The outputfunction package is directly responsible for the makeEquation table and the final normalize expression. In this package, we have </w:t>
       </w:r>
       <w:r>
         <w:rPr>
@@ -8596,24 +7444,7 @@
           <w:rFonts w:asciiTheme="majorHAnsi" w:hAnsiTheme="majorHAnsi" w:cstheme="majorHAnsi"/>
           <w:lang w:val="en-US"/>
         </w:rPr>
-        <w:t xml:space="preserve"> </w:t>
-      </w:r>
-      <w:proofErr w:type="spellStart"/>
-      <w:r>
-        <w:rPr>
-          <w:rFonts w:asciiTheme="majorHAnsi" w:hAnsiTheme="majorHAnsi" w:cstheme="majorHAnsi"/>
-          <w:lang w:val="en-US"/>
-        </w:rPr>
-        <w:lastRenderedPageBreak/>
-        <w:t>OutputFunction</w:t>
-      </w:r>
-      <w:proofErr w:type="spellEnd"/>
-      <w:r>
-        <w:rPr>
-          <w:rFonts w:asciiTheme="majorHAnsi" w:hAnsiTheme="majorHAnsi" w:cstheme="majorHAnsi"/>
-          <w:lang w:val="en-US"/>
-        </w:rPr>
-        <w:t xml:space="preserve"> and 2 </w:t>
+        <w:t xml:space="preserve"> OutputFunction and 2 </w:t>
       </w:r>
       <w:r>
         <w:rPr>
@@ -8634,17 +7465,8 @@
           <w:rFonts w:asciiTheme="majorHAnsi" w:hAnsiTheme="majorHAnsi" w:cstheme="majorHAnsi"/>
           <w:lang w:val="en-US"/>
         </w:rPr>
-        <w:t xml:space="preserve"> extend an abstract class called </w:t>
-      </w:r>
-      <w:proofErr w:type="spellStart"/>
-      <w:r>
-        <w:rPr>
-          <w:rFonts w:asciiTheme="majorHAnsi" w:hAnsiTheme="majorHAnsi" w:cstheme="majorHAnsi"/>
-          <w:lang w:val="en-US"/>
-        </w:rPr>
-        <w:t>CanonicalForm</w:t>
-      </w:r>
-      <w:proofErr w:type="spellEnd"/>
+        <w:t xml:space="preserve"> extend an abstract class called CanonicalForm</w:t>
+      </w:r>
       <w:r>
         <w:rPr>
           <w:rFonts w:asciiTheme="majorHAnsi" w:hAnsiTheme="majorHAnsi" w:cstheme="majorHAnsi"/>
@@ -8700,6 +7522,7 @@
         <w:rPr>
           <w:noProof/>
         </w:rPr>
+        <w:lastRenderedPageBreak/>
         <w:drawing>
           <wp:inline distT="0" distB="0" distL="0" distR="0" wp14:anchorId="61C1DA70" wp14:editId="3847E3A6">
             <wp:extent cx="5087620" cy="508000"/>
@@ -8783,42 +7606,8 @@
           <w:szCs w:val="26"/>
           <w:lang w:val="en-US"/>
         </w:rPr>
-        <w:t xml:space="preserve"> 15. </w:t>
-      </w:r>
-      <w:proofErr w:type="gramStart"/>
-      <w:r>
-        <w:rPr>
-          <w:rFonts w:asciiTheme="majorHAnsi" w:hAnsiTheme="majorHAnsi" w:cstheme="majorHAnsi"/>
-          <w:i/>
-          <w:iCs/>
-          <w:szCs w:val="26"/>
-          <w:lang w:val="en-US"/>
-        </w:rPr>
-        <w:t>generate(</w:t>
-      </w:r>
-      <w:proofErr w:type="gramEnd"/>
-      <w:r>
-        <w:rPr>
-          <w:rFonts w:asciiTheme="majorHAnsi" w:hAnsiTheme="majorHAnsi" w:cstheme="majorHAnsi"/>
-          <w:i/>
-          <w:iCs/>
-          <w:szCs w:val="26"/>
-          <w:lang w:val="en-US"/>
-        </w:rPr>
-        <w:t xml:space="preserve">) method in </w:t>
-      </w:r>
-      <w:proofErr w:type="spellStart"/>
-      <w:r>
-        <w:rPr>
-          <w:rFonts w:asciiTheme="majorHAnsi" w:hAnsiTheme="majorHAnsi" w:cstheme="majorHAnsi"/>
-          <w:i/>
-          <w:iCs/>
-          <w:szCs w:val="26"/>
-          <w:lang w:val="en-US"/>
-        </w:rPr>
-        <w:t>OutputFunction</w:t>
-      </w:r>
-      <w:proofErr w:type="spellEnd"/>
+        <w:t xml:space="preserve"> 15. generate() method in OutputFunction</w:t>
+      </w:r>
     </w:p>
     <w:p>
       <w:pPr>
@@ -8853,7 +7642,22 @@
           <w:rFonts w:asciiTheme="majorHAnsi" w:hAnsiTheme="majorHAnsi" w:cstheme="majorHAnsi"/>
           <w:szCs w:val="26"/>
         </w:rPr>
-        <w:t xml:space="preserve"> method in 2 subclass that extends</w:t>
+        <w:t xml:space="preserve"> method in 2 subclass</w:t>
+      </w:r>
+      <w:r>
+        <w:rPr>
+          <w:rFonts w:asciiTheme="majorHAnsi" w:hAnsiTheme="majorHAnsi" w:cstheme="majorHAnsi"/>
+          <w:szCs w:val="26"/>
+          <w:lang w:val="en-US"/>
+        </w:rPr>
+        <w:t>es</w:t>
+      </w:r>
+      <w:r>
+        <w:rPr>
+          <w:rFonts w:asciiTheme="majorHAnsi" w:hAnsiTheme="majorHAnsi" w:cstheme="majorHAnsi"/>
+          <w:szCs w:val="26"/>
+        </w:rPr>
+        <w:t xml:space="preserve"> that extends</w:t>
       </w:r>
       <w:r>
         <w:rPr>
@@ -8863,7 +7667,6 @@
         </w:rPr>
         <w:t xml:space="preserve"> </w:t>
       </w:r>
-      <w:proofErr w:type="spellStart"/>
       <w:r>
         <w:rPr>
           <w:rFonts w:asciiTheme="majorHAnsi" w:hAnsiTheme="majorHAnsi" w:cstheme="majorHAnsi"/>
@@ -8872,7 +7675,6 @@
         </w:rPr>
         <w:t>CanonicalForm</w:t>
       </w:r>
-      <w:proofErr w:type="spellEnd"/>
       <w:r>
         <w:rPr>
           <w:rFonts w:asciiTheme="majorHAnsi" w:hAnsiTheme="majorHAnsi" w:cstheme="majorHAnsi"/>
@@ -9024,7 +7826,6 @@
         </w:rPr>
         <w:t xml:space="preserve"> 16. </w:t>
       </w:r>
-      <w:proofErr w:type="gramStart"/>
       <w:r>
         <w:rPr>
           <w:rFonts w:asciiTheme="majorHAnsi" w:hAnsiTheme="majorHAnsi" w:cstheme="majorHAnsi"/>
@@ -9033,18 +7834,7 @@
           <w:szCs w:val="26"/>
           <w:lang w:val="en-US"/>
         </w:rPr>
-        <w:t>generate(</w:t>
-      </w:r>
-      <w:proofErr w:type="gramEnd"/>
-      <w:r>
-        <w:rPr>
-          <w:rFonts w:asciiTheme="majorHAnsi" w:hAnsiTheme="majorHAnsi" w:cstheme="majorHAnsi"/>
-          <w:i/>
-          <w:iCs/>
-          <w:szCs w:val="26"/>
-          <w:lang w:val="en-US"/>
-        </w:rPr>
-        <w:t>) implementation of SOP</w:t>
+        <w:t>generate() implementation of SOP</w:t>
       </w:r>
     </w:p>
     <w:p>
@@ -9178,29 +7968,7 @@
           <w:szCs w:val="26"/>
           <w:lang w:val="en-US"/>
         </w:rPr>
-        <w:t xml:space="preserve"> 17. </w:t>
-      </w:r>
-      <w:proofErr w:type="gramStart"/>
-      <w:r>
-        <w:rPr>
-          <w:rFonts w:asciiTheme="majorHAnsi" w:hAnsiTheme="majorHAnsi" w:cstheme="majorHAnsi"/>
-          <w:i/>
-          <w:iCs/>
-          <w:szCs w:val="26"/>
-          <w:lang w:val="en-US"/>
-        </w:rPr>
-        <w:t>generate(</w:t>
-      </w:r>
-      <w:proofErr w:type="gramEnd"/>
-      <w:r>
-        <w:rPr>
-          <w:rFonts w:asciiTheme="majorHAnsi" w:hAnsiTheme="majorHAnsi" w:cstheme="majorHAnsi"/>
-          <w:i/>
-          <w:iCs/>
-          <w:szCs w:val="26"/>
-          <w:lang w:val="en-US"/>
-        </w:rPr>
-        <w:t>) implementation of POS</w:t>
+        <w:t xml:space="preserve"> 17. generate() implementation of POS</w:t>
       </w:r>
     </w:p>
     <w:p>
@@ -9360,41 +8128,7 @@
           <w:szCs w:val="26"/>
           <w:lang w:val="en-US"/>
         </w:rPr>
-        <w:t xml:space="preserve"> 18. inside the </w:t>
-      </w:r>
-      <w:proofErr w:type="spellStart"/>
-      <w:proofErr w:type="gramStart"/>
-      <w:r>
-        <w:rPr>
-          <w:rFonts w:asciiTheme="majorHAnsi" w:hAnsiTheme="majorHAnsi" w:cstheme="majorHAnsi"/>
-          <w:i/>
-          <w:iCs/>
-          <w:szCs w:val="26"/>
-          <w:lang w:val="en-US"/>
-        </w:rPr>
-        <w:t>submitButtonPressed</w:t>
-      </w:r>
-      <w:proofErr w:type="spellEnd"/>
-      <w:r>
-        <w:rPr>
-          <w:rFonts w:asciiTheme="majorHAnsi" w:hAnsiTheme="majorHAnsi" w:cstheme="majorHAnsi"/>
-          <w:i/>
-          <w:iCs/>
-          <w:szCs w:val="26"/>
-          <w:lang w:val="en-US"/>
-        </w:rPr>
-        <w:t>(</w:t>
-      </w:r>
-      <w:proofErr w:type="gramEnd"/>
-      <w:r>
-        <w:rPr>
-          <w:rFonts w:asciiTheme="majorHAnsi" w:hAnsiTheme="majorHAnsi" w:cstheme="majorHAnsi"/>
-          <w:i/>
-          <w:iCs/>
-          <w:szCs w:val="26"/>
-          <w:lang w:val="en-US"/>
-        </w:rPr>
-        <w:t>) method</w:t>
+        <w:t xml:space="preserve"> 18. inside the submitButtonPressed() method</w:t>
       </w:r>
     </w:p>
     <w:p>
@@ -9411,21 +8145,12 @@
           <w:lang w:val="en-US"/>
         </w:rPr>
       </w:pPr>
-      <w:proofErr w:type="spellStart"/>
-      <w:r>
-        <w:rPr>
-          <w:rFonts w:asciiTheme="majorHAnsi" w:hAnsiTheme="majorHAnsi" w:cstheme="majorHAnsi"/>
-          <w:lang w:val="en-US"/>
-        </w:rPr>
-        <w:t>OutputFunction</w:t>
-      </w:r>
-      <w:proofErr w:type="spellEnd"/>
-      <w:r>
-        <w:rPr>
-          <w:rFonts w:asciiTheme="majorHAnsi" w:hAnsiTheme="majorHAnsi" w:cstheme="majorHAnsi"/>
-          <w:lang w:val="en-US"/>
-        </w:rPr>
-        <w:t xml:space="preserve"> </w:t>
+      <w:r>
+        <w:rPr>
+          <w:rFonts w:asciiTheme="majorHAnsi" w:hAnsiTheme="majorHAnsi" w:cstheme="majorHAnsi"/>
+          <w:lang w:val="en-US"/>
+        </w:rPr>
+        <w:t xml:space="preserve">OutputFunction </w:t>
       </w:r>
       <w:r>
         <w:rPr>
@@ -9470,7 +8195,6 @@
         </w:rPr>
         <w:t xml:space="preserve"> method, namely </w:t>
       </w:r>
-      <w:proofErr w:type="gramStart"/>
       <w:r>
         <w:rPr>
           <w:rFonts w:asciiTheme="majorHAnsi" w:hAnsiTheme="majorHAnsi" w:cstheme="majorHAnsi"/>
@@ -9487,17 +8211,7 @@
           <w:bCs/>
           <w:lang w:val="en-US"/>
         </w:rPr>
-        <w:t>(</w:t>
-      </w:r>
-      <w:proofErr w:type="gramEnd"/>
-      <w:r>
-        <w:rPr>
-          <w:rFonts w:asciiTheme="majorHAnsi" w:hAnsiTheme="majorHAnsi" w:cstheme="majorHAnsi"/>
-          <w:b/>
-          <w:bCs/>
-          <w:lang w:val="en-US"/>
-        </w:rPr>
-        <w:t>)</w:t>
+        <w:t>()</w:t>
       </w:r>
       <w:r>
         <w:rPr>
@@ -9511,23 +8225,7 @@
           <w:rFonts w:asciiTheme="majorHAnsi" w:hAnsiTheme="majorHAnsi" w:cstheme="majorHAnsi"/>
           <w:lang w:val="en-US"/>
         </w:rPr>
-        <w:t xml:space="preserve">simply to invoke class to be used in the </w:t>
-      </w:r>
-      <w:proofErr w:type="spellStart"/>
-      <w:r>
-        <w:rPr>
-          <w:rFonts w:asciiTheme="majorHAnsi" w:hAnsiTheme="majorHAnsi" w:cstheme="majorHAnsi"/>
-          <w:lang w:val="en-US"/>
-        </w:rPr>
-        <w:t>InputController</w:t>
-      </w:r>
-      <w:proofErr w:type="spellEnd"/>
-      <w:r>
-        <w:rPr>
-          <w:rFonts w:asciiTheme="majorHAnsi" w:hAnsiTheme="majorHAnsi" w:cstheme="majorHAnsi"/>
-          <w:lang w:val="en-US"/>
-        </w:rPr>
-        <w:t xml:space="preserve"> class. </w:t>
+        <w:t xml:space="preserve">simply to invoke class to be used in the InputController class. </w:t>
       </w:r>
     </w:p>
     <w:p>
@@ -9544,21 +8242,12 @@
           <w:lang w:val="en-US"/>
         </w:rPr>
       </w:pPr>
-      <w:proofErr w:type="spellStart"/>
-      <w:r>
-        <w:rPr>
-          <w:rFonts w:asciiTheme="majorHAnsi" w:hAnsiTheme="majorHAnsi" w:cstheme="majorHAnsi"/>
-          <w:lang w:val="en-US"/>
-        </w:rPr>
-        <w:t>CanonicalForm</w:t>
-      </w:r>
-      <w:proofErr w:type="spellEnd"/>
-      <w:r>
-        <w:rPr>
-          <w:rFonts w:asciiTheme="majorHAnsi" w:hAnsiTheme="majorHAnsi" w:cstheme="majorHAnsi"/>
-          <w:lang w:val="en-US"/>
-        </w:rPr>
-        <w:t xml:space="preserve"> class:</w:t>
+      <w:r>
+        <w:rPr>
+          <w:rFonts w:asciiTheme="majorHAnsi" w:hAnsiTheme="majorHAnsi" w:cstheme="majorHAnsi"/>
+          <w:lang w:val="en-US"/>
+        </w:rPr>
+        <w:t>CanonicalForm class:</w:t>
       </w:r>
     </w:p>
     <w:p>
@@ -9656,27 +8345,7 @@
           <w:iCs/>
           <w:lang w:val="en-US"/>
         </w:rPr>
-        <w:t xml:space="preserve"> 19. </w:t>
-      </w:r>
-      <w:proofErr w:type="spellStart"/>
-      <w:r>
-        <w:rPr>
-          <w:rFonts w:asciiTheme="majorHAnsi" w:hAnsiTheme="majorHAnsi" w:cstheme="majorHAnsi"/>
-          <w:i/>
-          <w:iCs/>
-          <w:lang w:val="en-US"/>
-        </w:rPr>
-        <w:t>CanonicalForm</w:t>
-      </w:r>
-      <w:proofErr w:type="spellEnd"/>
-      <w:r>
-        <w:rPr>
-          <w:rFonts w:asciiTheme="majorHAnsi" w:hAnsiTheme="majorHAnsi" w:cstheme="majorHAnsi"/>
-          <w:i/>
-          <w:iCs/>
-          <w:lang w:val="en-US"/>
-        </w:rPr>
-        <w:t xml:space="preserve"> abstract class</w:t>
+        <w:t xml:space="preserve"> 19. CanonicalForm abstract class</w:t>
       </w:r>
     </w:p>
     <w:p>
@@ -9696,7 +8365,6 @@
         </w:rPr>
         <w:t xml:space="preserve">Note that we do not override the abstract function </w:t>
       </w:r>
-      <w:proofErr w:type="gramStart"/>
       <w:r>
         <w:rPr>
           <w:rFonts w:asciiTheme="majorHAnsi" w:hAnsiTheme="majorHAnsi" w:cstheme="majorHAnsi"/>
@@ -9704,9 +8372,15 @@
           <w:bCs/>
           <w:lang w:val="en-US"/>
         </w:rPr>
-        <w:t>generate(</w:t>
-      </w:r>
-      <w:proofErr w:type="gramEnd"/>
+        <w:t xml:space="preserve">generate() </w:t>
+      </w:r>
+      <w:r>
+        <w:rPr>
+          <w:rFonts w:asciiTheme="majorHAnsi" w:hAnsiTheme="majorHAnsi" w:cstheme="majorHAnsi"/>
+          <w:lang w:val="en-US"/>
+        </w:rPr>
+        <w:t xml:space="preserve">of OutputFuction interface. This is because all of its children must have different </w:t>
+      </w:r>
       <w:r>
         <w:rPr>
           <w:rFonts w:asciiTheme="majorHAnsi" w:hAnsiTheme="majorHAnsi" w:cstheme="majorHAnsi"/>
@@ -9714,73 +8388,14 @@
           <w:bCs/>
           <w:lang w:val="en-US"/>
         </w:rPr>
-        <w:t xml:space="preserve">) </w:t>
-      </w:r>
-      <w:r>
-        <w:rPr>
-          <w:rFonts w:asciiTheme="majorHAnsi" w:hAnsiTheme="majorHAnsi" w:cstheme="majorHAnsi"/>
-          <w:lang w:val="en-US"/>
-        </w:rPr>
-        <w:t xml:space="preserve">of </w:t>
-      </w:r>
-      <w:proofErr w:type="spellStart"/>
-      <w:r>
-        <w:rPr>
-          <w:rFonts w:asciiTheme="majorHAnsi" w:hAnsiTheme="majorHAnsi" w:cstheme="majorHAnsi"/>
-          <w:lang w:val="en-US"/>
-        </w:rPr>
-        <w:t>OutputFuction</w:t>
-      </w:r>
-      <w:proofErr w:type="spellEnd"/>
-      <w:r>
-        <w:rPr>
-          <w:rFonts w:asciiTheme="majorHAnsi" w:hAnsiTheme="majorHAnsi" w:cstheme="majorHAnsi"/>
-          <w:lang w:val="en-US"/>
-        </w:rPr>
-        <w:t xml:space="preserve"> interface. This is because all of its children must have different </w:t>
-      </w:r>
-      <w:proofErr w:type="gramStart"/>
-      <w:r>
-        <w:rPr>
-          <w:rFonts w:asciiTheme="majorHAnsi" w:hAnsiTheme="majorHAnsi" w:cstheme="majorHAnsi"/>
-          <w:b/>
-          <w:bCs/>
-          <w:lang w:val="en-US"/>
-        </w:rPr>
-        <w:t>generate(</w:t>
-      </w:r>
-      <w:proofErr w:type="gramEnd"/>
-      <w:r>
-        <w:rPr>
-          <w:rFonts w:asciiTheme="majorHAnsi" w:hAnsiTheme="majorHAnsi" w:cstheme="majorHAnsi"/>
-          <w:b/>
-          <w:bCs/>
-          <w:lang w:val="en-US"/>
-        </w:rPr>
-        <w:t xml:space="preserve">) </w:t>
-      </w:r>
-      <w:r>
-        <w:rPr>
-          <w:rFonts w:asciiTheme="majorHAnsi" w:hAnsiTheme="majorHAnsi" w:cstheme="majorHAnsi"/>
-          <w:lang w:val="en-US"/>
-        </w:rPr>
-        <w:t xml:space="preserve">functions. </w:t>
-      </w:r>
-      <w:proofErr w:type="gramStart"/>
-      <w:r>
-        <w:rPr>
-          <w:rFonts w:asciiTheme="majorHAnsi" w:hAnsiTheme="majorHAnsi" w:cstheme="majorHAnsi"/>
-          <w:lang w:val="en-US"/>
-        </w:rPr>
-        <w:t>So</w:t>
-      </w:r>
-      <w:proofErr w:type="gramEnd"/>
-      <w:r>
-        <w:rPr>
-          <w:rFonts w:asciiTheme="majorHAnsi" w:hAnsiTheme="majorHAnsi" w:cstheme="majorHAnsi"/>
-          <w:lang w:val="en-US"/>
-        </w:rPr>
-        <w:t xml:space="preserve"> all child classes have to override this method themselves.</w:t>
+        <w:t xml:space="preserve">generate() </w:t>
+      </w:r>
+      <w:r>
+        <w:rPr>
+          <w:rFonts w:asciiTheme="majorHAnsi" w:hAnsiTheme="majorHAnsi" w:cstheme="majorHAnsi"/>
+          <w:lang w:val="en-US"/>
+        </w:rPr>
+        <w:t>functions. So all child classes have to override this method themselves.</w:t>
       </w:r>
     </w:p>
     <w:p>
@@ -9834,23 +8449,7 @@
           <w:rFonts w:asciiTheme="majorHAnsi" w:hAnsiTheme="majorHAnsi" w:cstheme="majorHAnsi"/>
           <w:lang w:val="en-US"/>
         </w:rPr>
-        <w:t xml:space="preserve"> </w:t>
-      </w:r>
-      <w:proofErr w:type="gramStart"/>
-      <w:r>
-        <w:rPr>
-          <w:rFonts w:asciiTheme="majorHAnsi" w:hAnsiTheme="majorHAnsi" w:cstheme="majorHAnsi"/>
-          <w:lang w:val="en-US"/>
-        </w:rPr>
-        <w:t>are</w:t>
-      </w:r>
-      <w:proofErr w:type="gramEnd"/>
-      <w:r>
-        <w:rPr>
-          <w:rFonts w:asciiTheme="majorHAnsi" w:hAnsiTheme="majorHAnsi" w:cstheme="majorHAnsi"/>
-          <w:lang w:val="en-US"/>
-        </w:rPr>
-        <w:t xml:space="preserve"> used with the intention of re-using these 2 properties in both the abstract super class and its 2 subclasses. </w:t>
+        <w:t xml:space="preserve"> are used with the intention of re-using these 2 properties in both the super class and its subclass. </w:t>
       </w:r>
     </w:p>
     <w:p>
@@ -9872,42 +8471,8 @@
           <w:rFonts w:asciiTheme="majorHAnsi" w:hAnsiTheme="majorHAnsi" w:cstheme="majorHAnsi"/>
           <w:lang w:val="en-US"/>
         </w:rPr>
-        <w:t xml:space="preserve">The most crucial tasks of </w:t>
-      </w:r>
-      <w:proofErr w:type="spellStart"/>
-      <w:r>
-        <w:rPr>
-          <w:rFonts w:asciiTheme="majorHAnsi" w:hAnsiTheme="majorHAnsi" w:cstheme="majorHAnsi"/>
-          <w:lang w:val="en-US"/>
-        </w:rPr>
-        <w:t>OutputFunction</w:t>
-      </w:r>
-      <w:proofErr w:type="spellEnd"/>
-      <w:r>
-        <w:rPr>
-          <w:rFonts w:asciiTheme="majorHAnsi" w:hAnsiTheme="majorHAnsi" w:cstheme="majorHAnsi"/>
-          <w:lang w:val="en-US"/>
-        </w:rPr>
-        <w:t xml:space="preserve"> class are taking possible EPI from the </w:t>
-      </w:r>
-      <w:proofErr w:type="spellStart"/>
-      <w:r>
-        <w:rPr>
-          <w:rFonts w:asciiTheme="majorHAnsi" w:hAnsiTheme="majorHAnsi" w:cstheme="majorHAnsi"/>
-          <w:lang w:val="en-US"/>
-        </w:rPr>
-        <w:t>PITable</w:t>
-      </w:r>
-      <w:proofErr w:type="spellEnd"/>
-      <w:r>
-        <w:rPr>
-          <w:rFonts w:asciiTheme="majorHAnsi" w:hAnsiTheme="majorHAnsi" w:cstheme="majorHAnsi"/>
-          <w:lang w:val="en-US"/>
-        </w:rPr>
-        <w:t xml:space="preserve"> then providing algorithms to minimalize logic expression which is executed by the </w:t>
-      </w:r>
-      <w:proofErr w:type="spellStart"/>
-      <w:proofErr w:type="gramStart"/>
+        <w:t xml:space="preserve">The most crucial tasks of OutputFunction class are taking possible EPI from the PITable then providing algorithms to minimalize logic expression which is executed by the </w:t>
+      </w:r>
       <w:r>
         <w:rPr>
           <w:rFonts w:asciiTheme="majorHAnsi" w:hAnsiTheme="majorHAnsi" w:cstheme="majorHAnsi"/>
@@ -9915,27 +8480,7 @@
           <w:bCs/>
           <w:lang w:val="en-US"/>
         </w:rPr>
-        <w:t>takeEPI</w:t>
-      </w:r>
-      <w:proofErr w:type="spellEnd"/>
-      <w:r>
-        <w:rPr>
-          <w:rFonts w:asciiTheme="majorHAnsi" w:hAnsiTheme="majorHAnsi" w:cstheme="majorHAnsi"/>
-          <w:b/>
-          <w:bCs/>
-          <w:lang w:val="en-US"/>
-        </w:rPr>
-        <w:t>(</w:t>
-      </w:r>
-      <w:proofErr w:type="gramEnd"/>
-      <w:r>
-        <w:rPr>
-          <w:rFonts w:asciiTheme="majorHAnsi" w:hAnsiTheme="majorHAnsi" w:cstheme="majorHAnsi"/>
-          <w:b/>
-          <w:bCs/>
-          <w:lang w:val="en-US"/>
-        </w:rPr>
-        <w:t>)</w:t>
+        <w:t>takeEPI()</w:t>
       </w:r>
       <w:r>
         <w:rPr>
@@ -9959,8 +8504,6 @@
           <w:lang w:val="en-US"/>
         </w:rPr>
       </w:pPr>
-      <w:proofErr w:type="spellStart"/>
-      <w:proofErr w:type="gramStart"/>
       <w:r>
         <w:rPr>
           <w:rFonts w:asciiTheme="majorHAnsi" w:hAnsiTheme="majorHAnsi" w:cstheme="majorHAnsi"/>
@@ -9968,27 +8511,7 @@
           <w:bCs/>
           <w:lang w:val="en-US"/>
         </w:rPr>
-        <w:t>takeEPI</w:t>
-      </w:r>
-      <w:proofErr w:type="spellEnd"/>
-      <w:r>
-        <w:rPr>
-          <w:rFonts w:asciiTheme="majorHAnsi" w:hAnsiTheme="majorHAnsi" w:cstheme="majorHAnsi"/>
-          <w:b/>
-          <w:bCs/>
-          <w:lang w:val="en-US"/>
-        </w:rPr>
-        <w:t>(</w:t>
-      </w:r>
-      <w:proofErr w:type="gramEnd"/>
-      <w:r>
-        <w:rPr>
-          <w:rFonts w:asciiTheme="majorHAnsi" w:hAnsiTheme="majorHAnsi" w:cstheme="majorHAnsi"/>
-          <w:b/>
-          <w:bCs/>
-          <w:lang w:val="en-US"/>
-        </w:rPr>
-        <w:t>)</w:t>
+        <w:t>takeEPI()</w:t>
       </w:r>
       <w:r>
         <w:rPr>
@@ -10144,8 +8667,6 @@
         </w:rPr>
         <w:t xml:space="preserve"> </w:t>
       </w:r>
-      <w:proofErr w:type="spellStart"/>
-      <w:proofErr w:type="gramStart"/>
       <w:r>
         <w:rPr>
           <w:rFonts w:asciiTheme="majorHAnsi" w:hAnsiTheme="majorHAnsi" w:cstheme="majorHAnsi"/>
@@ -10154,29 +8675,7 @@
           <w:szCs w:val="26"/>
           <w:lang w:val="en-US"/>
         </w:rPr>
-        <w:t>takeEPI</w:t>
-      </w:r>
-      <w:proofErr w:type="spellEnd"/>
-      <w:r>
-        <w:rPr>
-          <w:rFonts w:asciiTheme="majorHAnsi" w:hAnsiTheme="majorHAnsi" w:cstheme="majorHAnsi"/>
-          <w:i/>
-          <w:iCs/>
-          <w:szCs w:val="26"/>
-          <w:lang w:val="en-US"/>
-        </w:rPr>
-        <w:t>(</w:t>
-      </w:r>
-      <w:proofErr w:type="gramEnd"/>
-      <w:r>
-        <w:rPr>
-          <w:rFonts w:asciiTheme="majorHAnsi" w:hAnsiTheme="majorHAnsi" w:cstheme="majorHAnsi"/>
-          <w:i/>
-          <w:iCs/>
-          <w:szCs w:val="26"/>
-          <w:lang w:val="en-US"/>
-        </w:rPr>
-        <w:t>) implementation</w:t>
+        <w:t>takeEPI() implementation</w:t>
       </w:r>
     </w:p>
     <w:p>
@@ -10233,39 +8732,7 @@
           <w:rFonts w:asciiTheme="majorHAnsi" w:hAnsiTheme="majorHAnsi" w:cstheme="majorHAnsi"/>
           <w:lang w:val="en-US"/>
         </w:rPr>
-        <w:t xml:space="preserve">(SOP or POS), either one of these 2 classes will be used to invoke an object in the </w:t>
-      </w:r>
-      <w:proofErr w:type="spellStart"/>
-      <w:r>
-        <w:rPr>
-          <w:rFonts w:asciiTheme="majorHAnsi" w:hAnsiTheme="majorHAnsi" w:cstheme="majorHAnsi"/>
-          <w:lang w:val="en-US"/>
-        </w:rPr>
-        <w:t>InputController</w:t>
-      </w:r>
-      <w:proofErr w:type="spellEnd"/>
-      <w:r>
-        <w:rPr>
-          <w:rFonts w:asciiTheme="majorHAnsi" w:hAnsiTheme="majorHAnsi" w:cstheme="majorHAnsi"/>
-          <w:lang w:val="en-US"/>
-        </w:rPr>
-        <w:t xml:space="preserve"> class (check out the </w:t>
-      </w:r>
-      <w:proofErr w:type="spellStart"/>
-      <w:r>
-        <w:rPr>
-          <w:rFonts w:asciiTheme="majorHAnsi" w:hAnsiTheme="majorHAnsi" w:cstheme="majorHAnsi"/>
-          <w:lang w:val="en-US"/>
-        </w:rPr>
-        <w:t>InputController</w:t>
-      </w:r>
-      <w:proofErr w:type="spellEnd"/>
-      <w:r>
-        <w:rPr>
-          <w:rFonts w:asciiTheme="majorHAnsi" w:hAnsiTheme="majorHAnsi" w:cstheme="majorHAnsi"/>
-          <w:lang w:val="en-US"/>
-        </w:rPr>
-        <w:t xml:space="preserve"> class description for more detail). </w:t>
+        <w:t xml:space="preserve">(SOP or POS), either one of these 2 classes will be used to invoke an object in the InputController class (check out the InputController class description for more detail). </w:t>
       </w:r>
     </w:p>
     <w:p>
@@ -10287,23 +8754,7 @@
           <w:rFonts w:asciiTheme="majorHAnsi" w:hAnsiTheme="majorHAnsi" w:cstheme="majorHAnsi"/>
           <w:lang w:val="en-US"/>
         </w:rPr>
-        <w:t xml:space="preserve">If the POS class is invoked, the program performs the </w:t>
-      </w:r>
-      <w:proofErr w:type="spellStart"/>
-      <w:r>
-        <w:rPr>
-          <w:rFonts w:asciiTheme="majorHAnsi" w:hAnsiTheme="majorHAnsi" w:cstheme="majorHAnsi"/>
-          <w:lang w:val="en-US"/>
-        </w:rPr>
-        <w:t>takeEPI</w:t>
-      </w:r>
-      <w:proofErr w:type="spellEnd"/>
-      <w:r>
-        <w:rPr>
-          <w:rFonts w:asciiTheme="majorHAnsi" w:hAnsiTheme="majorHAnsi" w:cstheme="majorHAnsi"/>
-          <w:lang w:val="en-US"/>
-        </w:rPr>
-        <w:t xml:space="preserve"> method in the abstract class and transforms the minimalize implicants into normalize</w:t>
+        <w:t>If the POS class is invoked, the program performs the takeEPI method in the abstract class and transforms the minimalize implicants into normalize</w:t>
       </w:r>
       <w:r>
         <w:rPr>
@@ -10317,39 +8768,7 @@
           <w:rFonts w:asciiTheme="majorHAnsi" w:hAnsiTheme="majorHAnsi" w:cstheme="majorHAnsi"/>
           <w:lang w:val="en-US"/>
         </w:rPr>
-        <w:t xml:space="preserve">(character) expression. The remaining task is applying </w:t>
-      </w:r>
-      <w:proofErr w:type="spellStart"/>
-      <w:r>
-        <w:rPr>
-          <w:rFonts w:asciiTheme="majorHAnsi" w:hAnsiTheme="majorHAnsi" w:cstheme="majorHAnsi"/>
-          <w:lang w:val="en-US"/>
-        </w:rPr>
-        <w:t>DeMorgan</w:t>
-      </w:r>
-      <w:proofErr w:type="spellEnd"/>
-      <w:r>
-        <w:rPr>
-          <w:rFonts w:asciiTheme="majorHAnsi" w:hAnsiTheme="majorHAnsi" w:cstheme="majorHAnsi"/>
-          <w:lang w:val="en-US"/>
-        </w:rPr>
-        <w:t xml:space="preserve"> 's Law through the </w:t>
-      </w:r>
-      <w:proofErr w:type="spellStart"/>
-      <w:r>
-        <w:rPr>
-          <w:rFonts w:asciiTheme="majorHAnsi" w:hAnsiTheme="majorHAnsi" w:cstheme="majorHAnsi"/>
-          <w:lang w:val="en-US"/>
-        </w:rPr>
-        <w:t>DeMorgan</w:t>
-      </w:r>
-      <w:proofErr w:type="spellEnd"/>
-      <w:r>
-        <w:rPr>
-          <w:rFonts w:asciiTheme="majorHAnsi" w:hAnsiTheme="majorHAnsi" w:cstheme="majorHAnsi"/>
-          <w:lang w:val="en-US"/>
-        </w:rPr>
-        <w:t xml:space="preserve"> method to get the POS final expression. </w:t>
+        <w:t xml:space="preserve">(character) expression. The remaining task is applying DeMorgan 's Law through the DeMorgan method to get the POS final expression. </w:t>
       </w:r>
     </w:p>
     <w:p>
@@ -10373,8 +8792,6 @@
         </w:rPr>
         <w:t xml:space="preserve">If the SOP class is invoked, the program does the same thing as the POS class except this time the </w:t>
       </w:r>
-      <w:proofErr w:type="spellStart"/>
-      <w:proofErr w:type="gramStart"/>
       <w:r>
         <w:rPr>
           <w:rFonts w:asciiTheme="majorHAnsi" w:hAnsiTheme="majorHAnsi" w:cstheme="majorHAnsi"/>
@@ -10382,27 +8799,7 @@
           <w:bCs/>
           <w:lang w:val="en-US"/>
         </w:rPr>
-        <w:t>DeMorgan</w:t>
-      </w:r>
-      <w:proofErr w:type="spellEnd"/>
-      <w:r>
-        <w:rPr>
-          <w:rFonts w:asciiTheme="majorHAnsi" w:hAnsiTheme="majorHAnsi" w:cstheme="majorHAnsi"/>
-          <w:b/>
-          <w:bCs/>
-          <w:lang w:val="en-US"/>
-        </w:rPr>
-        <w:t>(</w:t>
-      </w:r>
-      <w:proofErr w:type="gramEnd"/>
-      <w:r>
-        <w:rPr>
-          <w:rFonts w:asciiTheme="majorHAnsi" w:hAnsiTheme="majorHAnsi" w:cstheme="majorHAnsi"/>
-          <w:b/>
-          <w:bCs/>
-          <w:lang w:val="en-US"/>
-        </w:rPr>
-        <w:t>)</w:t>
+        <w:t>DeMorgan()</w:t>
       </w:r>
       <w:r>
         <w:rPr>
@@ -10629,23 +9026,7 @@
           <w:rFonts w:asciiTheme="majorHAnsi" w:hAnsiTheme="majorHAnsi" w:cstheme="majorHAnsi"/>
           <w:lang w:val="en-US"/>
         </w:rPr>
-        <w:t xml:space="preserve"> are indispensable parts of all scenes since </w:t>
-      </w:r>
-      <w:proofErr w:type="gramStart"/>
-      <w:r>
-        <w:rPr>
-          <w:rFonts w:asciiTheme="majorHAnsi" w:hAnsiTheme="majorHAnsi" w:cstheme="majorHAnsi"/>
-          <w:lang w:val="en-US"/>
-        </w:rPr>
-        <w:t>all of</w:t>
-      </w:r>
-      <w:proofErr w:type="gramEnd"/>
-      <w:r>
-        <w:rPr>
-          <w:rFonts w:asciiTheme="majorHAnsi" w:hAnsiTheme="majorHAnsi" w:cstheme="majorHAnsi"/>
-          <w:lang w:val="en-US"/>
-        </w:rPr>
-        <w:t xml:space="preserve"> the class below extends this abstract super class.</w:t>
+        <w:t xml:space="preserve"> are indispensable parts of all scenes since all of the class below extends this abstract super class.</w:t>
       </w:r>
     </w:p>
     <w:p>
@@ -10662,21 +9043,12 @@
           <w:lang w:val="en-US"/>
         </w:rPr>
       </w:pPr>
-      <w:proofErr w:type="spellStart"/>
-      <w:r>
-        <w:rPr>
-          <w:rFonts w:asciiTheme="majorHAnsi" w:hAnsiTheme="majorHAnsi" w:cstheme="majorHAnsi"/>
-          <w:lang w:val="en-US"/>
-        </w:rPr>
-        <w:t>Controller.home</w:t>
-      </w:r>
-      <w:proofErr w:type="spellEnd"/>
-      <w:r>
-        <w:rPr>
-          <w:rFonts w:asciiTheme="majorHAnsi" w:hAnsiTheme="majorHAnsi" w:cstheme="majorHAnsi"/>
-          <w:lang w:val="en-US"/>
-        </w:rPr>
-        <w:t xml:space="preserve"> package:</w:t>
+      <w:r>
+        <w:rPr>
+          <w:rFonts w:asciiTheme="majorHAnsi" w:hAnsiTheme="majorHAnsi" w:cstheme="majorHAnsi"/>
+          <w:lang w:val="en-US"/>
+        </w:rPr>
+        <w:t>Controller.home package:</w:t>
       </w:r>
     </w:p>
     <w:p>
@@ -10694,41 +9066,8 @@
           <w:rFonts w:asciiTheme="majorHAnsi" w:hAnsiTheme="majorHAnsi" w:cstheme="majorHAnsi"/>
           <w:lang w:val="en-US"/>
         </w:rPr>
-        <w:t xml:space="preserve">Only comprises of the </w:t>
-      </w:r>
-      <w:proofErr w:type="spellStart"/>
-      <w:r>
-        <w:rPr>
-          <w:rFonts w:asciiTheme="majorHAnsi" w:hAnsiTheme="majorHAnsi" w:cstheme="majorHAnsi"/>
-          <w:lang w:val="en-US"/>
-        </w:rPr>
-        <w:t>HomeController</w:t>
-      </w:r>
-      <w:proofErr w:type="spellEnd"/>
-      <w:r>
-        <w:rPr>
-          <w:rFonts w:asciiTheme="majorHAnsi" w:hAnsiTheme="majorHAnsi" w:cstheme="majorHAnsi"/>
-          <w:lang w:val="en-US"/>
-        </w:rPr>
-        <w:t xml:space="preserve"> class. Other than inheriting 2 buttons, </w:t>
-      </w:r>
-      <w:proofErr w:type="spellStart"/>
-      <w:r>
-        <w:rPr>
-          <w:rFonts w:asciiTheme="majorHAnsi" w:hAnsiTheme="majorHAnsi" w:cstheme="majorHAnsi"/>
-          <w:lang w:val="en-US"/>
-        </w:rPr>
-        <w:t>HomeController</w:t>
-      </w:r>
-      <w:proofErr w:type="spellEnd"/>
-      <w:r>
-        <w:rPr>
-          <w:rFonts w:asciiTheme="majorHAnsi" w:hAnsiTheme="majorHAnsi" w:cstheme="majorHAnsi"/>
-          <w:lang w:val="en-US"/>
-        </w:rPr>
-        <w:t xml:space="preserve"> also has an </w:t>
-      </w:r>
-      <w:proofErr w:type="gramStart"/>
+        <w:t xml:space="preserve">Only comprises of the HomeController class. Other than inheriting 2 buttons, HomeController also has an </w:t>
+      </w:r>
       <w:r>
         <w:rPr>
           <w:rFonts w:asciiTheme="majorHAnsi" w:hAnsiTheme="majorHAnsi" w:cstheme="majorHAnsi"/>
@@ -10736,17 +9075,7 @@
           <w:bCs/>
           <w:lang w:val="en-US"/>
         </w:rPr>
-        <w:t>initialize(</w:t>
-      </w:r>
-      <w:proofErr w:type="gramEnd"/>
-      <w:r>
-        <w:rPr>
-          <w:rFonts w:asciiTheme="majorHAnsi" w:hAnsiTheme="majorHAnsi" w:cstheme="majorHAnsi"/>
-          <w:b/>
-          <w:bCs/>
-          <w:lang w:val="en-US"/>
-        </w:rPr>
-        <w:t xml:space="preserve">) </w:t>
+        <w:t xml:space="preserve">initialize() </w:t>
       </w:r>
       <w:r>
         <w:rPr>
@@ -10770,7 +9099,6 @@
           <w:lang w:val="en-US"/>
         </w:rPr>
       </w:pPr>
-      <w:proofErr w:type="spellStart"/>
       <w:r>
         <w:rPr>
           <w:rFonts w:asciiTheme="majorHAnsi" w:hAnsiTheme="majorHAnsi" w:cstheme="majorHAnsi"/>
@@ -10790,15 +9118,7 @@
           <w:rFonts w:asciiTheme="majorHAnsi" w:hAnsiTheme="majorHAnsi" w:cstheme="majorHAnsi"/>
           <w:lang w:val="en-US"/>
         </w:rPr>
-        <w:t>ontroller</w:t>
-      </w:r>
-      <w:proofErr w:type="spellEnd"/>
-      <w:r>
-        <w:rPr>
-          <w:rFonts w:asciiTheme="majorHAnsi" w:hAnsiTheme="majorHAnsi" w:cstheme="majorHAnsi"/>
-          <w:lang w:val="en-US"/>
-        </w:rPr>
-        <w:t xml:space="preserve"> package:</w:t>
+        <w:t>ontroller package:</w:t>
       </w:r>
     </w:p>
     <w:p>
@@ -10811,53 +9131,12 @@
           <w:lang w:val="en-US"/>
         </w:rPr>
       </w:pPr>
-      <w:proofErr w:type="spellStart"/>
-      <w:r>
-        <w:rPr>
-          <w:rFonts w:asciiTheme="majorHAnsi" w:hAnsiTheme="majorHAnsi" w:cstheme="majorHAnsi"/>
-          <w:lang w:val="en-US"/>
-        </w:rPr>
-        <w:t>ThreeVariablesController</w:t>
-      </w:r>
-      <w:proofErr w:type="spellEnd"/>
-      <w:r>
-        <w:rPr>
-          <w:rFonts w:asciiTheme="majorHAnsi" w:hAnsiTheme="majorHAnsi" w:cstheme="majorHAnsi"/>
-          <w:lang w:val="en-US"/>
-        </w:rPr>
-        <w:t xml:space="preserve"> and </w:t>
-      </w:r>
-      <w:proofErr w:type="spellStart"/>
-      <w:r>
-        <w:rPr>
-          <w:rFonts w:asciiTheme="majorHAnsi" w:hAnsiTheme="majorHAnsi" w:cstheme="majorHAnsi"/>
-          <w:lang w:val="en-US"/>
-        </w:rPr>
-        <w:t>FourVariablesController</w:t>
-      </w:r>
-      <w:proofErr w:type="spellEnd"/>
-      <w:r>
-        <w:rPr>
-          <w:rFonts w:asciiTheme="majorHAnsi" w:hAnsiTheme="majorHAnsi" w:cstheme="majorHAnsi"/>
-          <w:lang w:val="en-US"/>
-        </w:rPr>
-        <w:t xml:space="preserve"> that extends the parent class </w:t>
-      </w:r>
-      <w:proofErr w:type="spellStart"/>
-      <w:r>
-        <w:rPr>
-          <w:rFonts w:asciiTheme="majorHAnsi" w:hAnsiTheme="majorHAnsi" w:cstheme="majorHAnsi"/>
-          <w:lang w:val="en-US"/>
-        </w:rPr>
-        <w:t>InputController</w:t>
-      </w:r>
-      <w:proofErr w:type="spellEnd"/>
-      <w:r>
-        <w:rPr>
-          <w:rFonts w:asciiTheme="majorHAnsi" w:hAnsiTheme="majorHAnsi" w:cstheme="majorHAnsi"/>
-          <w:lang w:val="en-US"/>
-        </w:rPr>
-        <w:t>.</w:t>
+      <w:r>
+        <w:rPr>
+          <w:rFonts w:asciiTheme="majorHAnsi" w:hAnsiTheme="majorHAnsi" w:cstheme="majorHAnsi"/>
+          <w:lang w:val="en-US"/>
+        </w:rPr>
+        <w:t>ThreeVariablesController and FourVariablesController that extends the parent class InputController.</w:t>
       </w:r>
       <w:r>
         <w:rPr>
@@ -10871,23 +9150,7 @@
           <w:rFonts w:asciiTheme="majorHAnsi" w:hAnsiTheme="majorHAnsi" w:cstheme="majorHAnsi"/>
           <w:lang w:val="en-US"/>
         </w:rPr>
-        <w:t xml:space="preserve">Inside the </w:t>
-      </w:r>
-      <w:proofErr w:type="spellStart"/>
-      <w:r>
-        <w:rPr>
-          <w:rFonts w:asciiTheme="majorHAnsi" w:hAnsiTheme="majorHAnsi" w:cstheme="majorHAnsi"/>
-          <w:lang w:val="en-US"/>
-        </w:rPr>
-        <w:t>InputController</w:t>
-      </w:r>
-      <w:proofErr w:type="spellEnd"/>
-      <w:r>
-        <w:rPr>
-          <w:rFonts w:asciiTheme="majorHAnsi" w:hAnsiTheme="majorHAnsi" w:cstheme="majorHAnsi"/>
-          <w:lang w:val="en-US"/>
-        </w:rPr>
-        <w:t xml:space="preserve"> class, there are integrated buttons, labels that appear on the user interface and several listeners to their pressed button.</w:t>
+        <w:t>Inside the InputController class, there are integrated buttons, labels that appear on the user interface and several listeners to their pressed button.</w:t>
       </w:r>
     </w:p>
     <w:p>
@@ -10904,8 +9167,6 @@
           <w:lang w:val="en-US"/>
         </w:rPr>
       </w:pPr>
-      <w:proofErr w:type="spellStart"/>
-      <w:proofErr w:type="gramStart"/>
       <w:r>
         <w:rPr>
           <w:rFonts w:asciiTheme="majorHAnsi" w:hAnsiTheme="majorHAnsi" w:cstheme="majorHAnsi"/>
@@ -10913,27 +9174,7 @@
           <w:bCs/>
           <w:lang w:val="en-US"/>
         </w:rPr>
-        <w:t>backButtonPressed</w:t>
-      </w:r>
-      <w:proofErr w:type="spellEnd"/>
-      <w:r>
-        <w:rPr>
-          <w:rFonts w:asciiTheme="majorHAnsi" w:hAnsiTheme="majorHAnsi" w:cstheme="majorHAnsi"/>
-          <w:b/>
-          <w:bCs/>
-          <w:lang w:val="en-US"/>
-        </w:rPr>
-        <w:t>(</w:t>
-      </w:r>
-      <w:proofErr w:type="gramEnd"/>
-      <w:r>
-        <w:rPr>
-          <w:rFonts w:asciiTheme="majorHAnsi" w:hAnsiTheme="majorHAnsi" w:cstheme="majorHAnsi"/>
-          <w:b/>
-          <w:bCs/>
-          <w:lang w:val="en-US"/>
-        </w:rPr>
-        <w:t>)</w:t>
+        <w:t>backButtonPressed()</w:t>
       </w:r>
       <w:r>
         <w:rPr>
@@ -10971,8 +9212,6 @@
           <w:lang w:val="en-US"/>
         </w:rPr>
       </w:pPr>
-      <w:proofErr w:type="spellStart"/>
-      <w:proofErr w:type="gramStart"/>
       <w:r>
         <w:rPr>
           <w:rFonts w:asciiTheme="majorHAnsi" w:hAnsiTheme="majorHAnsi" w:cstheme="majorHAnsi"/>
@@ -10981,27 +9220,7 @@
           <w:lang w:val="en-US"/>
         </w:rPr>
         <w:lastRenderedPageBreak/>
-        <w:t>submitButtonPressed</w:t>
-      </w:r>
-      <w:proofErr w:type="spellEnd"/>
-      <w:r>
-        <w:rPr>
-          <w:rFonts w:asciiTheme="majorHAnsi" w:hAnsiTheme="majorHAnsi" w:cstheme="majorHAnsi"/>
-          <w:b/>
-          <w:bCs/>
-          <w:lang w:val="en-US"/>
-        </w:rPr>
-        <w:t>(</w:t>
-      </w:r>
-      <w:proofErr w:type="gramEnd"/>
-      <w:r>
-        <w:rPr>
-          <w:rFonts w:asciiTheme="majorHAnsi" w:hAnsiTheme="majorHAnsi" w:cstheme="majorHAnsi"/>
-          <w:b/>
-          <w:bCs/>
-          <w:lang w:val="en-US"/>
-        </w:rPr>
-        <w:t>)</w:t>
+        <w:t>submitButtonPressed()</w:t>
       </w:r>
       <w:r>
         <w:rPr>
@@ -11040,39 +9259,7 @@
           <w:rFonts w:asciiTheme="majorHAnsi" w:hAnsiTheme="majorHAnsi" w:cstheme="majorHAnsi"/>
           <w:lang w:val="en-US"/>
         </w:rPr>
-        <w:t xml:space="preserve">The core principle of this method is when the SOP button is pressed, all the expression that are set to 1 are directly used as </w:t>
-      </w:r>
-      <w:proofErr w:type="spellStart"/>
-      <w:r>
-        <w:rPr>
-          <w:rFonts w:asciiTheme="majorHAnsi" w:hAnsiTheme="majorHAnsi" w:cstheme="majorHAnsi"/>
-          <w:lang w:val="en-US"/>
-        </w:rPr>
-        <w:t>minterm</w:t>
-      </w:r>
-      <w:proofErr w:type="spellEnd"/>
-      <w:r>
-        <w:rPr>
-          <w:rFonts w:asciiTheme="majorHAnsi" w:hAnsiTheme="majorHAnsi" w:cstheme="majorHAnsi"/>
-          <w:lang w:val="en-US"/>
-        </w:rPr>
-        <w:t xml:space="preserve">. On the other hand, if the POS button is pressed, all the remaining expressions (expressions that have the value of 0) are used as </w:t>
-      </w:r>
-      <w:proofErr w:type="spellStart"/>
-      <w:r>
-        <w:rPr>
-          <w:rFonts w:asciiTheme="majorHAnsi" w:hAnsiTheme="majorHAnsi" w:cstheme="majorHAnsi"/>
-          <w:lang w:val="en-US"/>
-        </w:rPr>
-        <w:t>minterm</w:t>
-      </w:r>
-      <w:proofErr w:type="spellEnd"/>
-      <w:r>
-        <w:rPr>
-          <w:rFonts w:asciiTheme="majorHAnsi" w:hAnsiTheme="majorHAnsi" w:cstheme="majorHAnsi"/>
-          <w:lang w:val="en-US"/>
-        </w:rPr>
-        <w:t xml:space="preserve"> for further investigation</w:t>
+        <w:t>The core principle of this method is when the SOP button is pressed, all the expression that are set to 1 are directly used as minterm. On the other hand, if the POS button is pressed, all the remaining expressions (expressions that have the value of 0) are used as minterm for further investigation</w:t>
       </w:r>
       <w:r>
         <w:rPr>
@@ -11096,21 +9283,12 @@
           <w:lang w:val="en-US"/>
         </w:rPr>
       </w:pPr>
-      <w:proofErr w:type="spellStart"/>
-      <w:r>
-        <w:rPr>
-          <w:rFonts w:asciiTheme="majorHAnsi" w:hAnsiTheme="majorHAnsi" w:cstheme="majorHAnsi"/>
-          <w:lang w:val="en-US"/>
-        </w:rPr>
-        <w:t>Outputcontroller</w:t>
-      </w:r>
-      <w:proofErr w:type="spellEnd"/>
-      <w:r>
-        <w:rPr>
-          <w:rFonts w:asciiTheme="majorHAnsi" w:hAnsiTheme="majorHAnsi" w:cstheme="majorHAnsi"/>
-          <w:lang w:val="en-US"/>
-        </w:rPr>
-        <w:t xml:space="preserve"> package:</w:t>
+      <w:r>
+        <w:rPr>
+          <w:rFonts w:asciiTheme="majorHAnsi" w:hAnsiTheme="majorHAnsi" w:cstheme="majorHAnsi"/>
+          <w:lang w:val="en-US"/>
+        </w:rPr>
+        <w:t>Outputcontroller package:</w:t>
       </w:r>
     </w:p>
     <w:p>
@@ -11123,21 +9301,12 @@
           <w:lang w:val="en-US"/>
         </w:rPr>
       </w:pPr>
-      <w:proofErr w:type="spellStart"/>
-      <w:r>
-        <w:rPr>
-          <w:rFonts w:asciiTheme="majorHAnsi" w:hAnsiTheme="majorHAnsi" w:cstheme="majorHAnsi"/>
-          <w:lang w:val="en-US"/>
-        </w:rPr>
-        <w:t>OutputController</w:t>
-      </w:r>
-      <w:proofErr w:type="spellEnd"/>
-      <w:r>
-        <w:rPr>
-          <w:rFonts w:asciiTheme="majorHAnsi" w:hAnsiTheme="majorHAnsi" w:cstheme="majorHAnsi"/>
-          <w:lang w:val="en-US"/>
-        </w:rPr>
-        <w:t xml:space="preserve"> class</w:t>
+      <w:r>
+        <w:rPr>
+          <w:rFonts w:asciiTheme="majorHAnsi" w:hAnsiTheme="majorHAnsi" w:cstheme="majorHAnsi"/>
+          <w:lang w:val="en-US"/>
+        </w:rPr>
+        <w:t>OutputController class</w:t>
       </w:r>
       <w:r>
         <w:rPr>
@@ -11160,8 +9329,6 @@
         </w:rPr>
         <w:t xml:space="preserve"> </w:t>
       </w:r>
-      <w:proofErr w:type="spellStart"/>
-      <w:proofErr w:type="gramStart"/>
       <w:r>
         <w:rPr>
           <w:rFonts w:asciiTheme="majorHAnsi" w:hAnsiTheme="majorHAnsi" w:cstheme="majorHAnsi"/>
@@ -11169,9 +9336,8 @@
           <w:bCs/>
           <w:lang w:val="en-US"/>
         </w:rPr>
-        <w:t>setIntermediateTable</w:t>
-      </w:r>
-      <w:proofErr w:type="spellEnd"/>
+        <w:t>setIntermediateTable()</w:t>
+      </w:r>
       <w:r>
         <w:rPr>
           <w:rFonts w:asciiTheme="majorHAnsi" w:hAnsiTheme="majorHAnsi" w:cstheme="majorHAnsi"/>
@@ -11179,9 +9345,8 @@
           <w:bCs/>
           <w:lang w:val="en-US"/>
         </w:rPr>
-        <w:t>(</w:t>
-      </w:r>
-      <w:proofErr w:type="gramEnd"/>
+        <w:t xml:space="preserve">, </w:t>
+      </w:r>
       <w:r>
         <w:rPr>
           <w:rFonts w:asciiTheme="majorHAnsi" w:hAnsiTheme="majorHAnsi" w:cstheme="majorHAnsi"/>
@@ -11189,7 +9354,21 @@
           <w:bCs/>
           <w:lang w:val="en-US"/>
         </w:rPr>
-        <w:t>)</w:t>
+        <w:t>setMakeEquationTable()</w:t>
+      </w:r>
+      <w:r>
+        <w:rPr>
+          <w:rFonts w:asciiTheme="majorHAnsi" w:hAnsiTheme="majorHAnsi" w:cstheme="majorHAnsi"/>
+          <w:lang w:val="en-US"/>
+        </w:rPr>
+        <w:t>,</w:t>
+      </w:r>
+      <w:r>
+        <w:rPr>
+          <w:rFonts w:asciiTheme="majorHAnsi" w:hAnsiTheme="majorHAnsi" w:cstheme="majorHAnsi"/>
+          <w:lang w:val="en-US"/>
+        </w:rPr>
+        <w:t xml:space="preserve"> </w:t>
       </w:r>
       <w:r>
         <w:rPr>
@@ -11198,9 +9377,22 @@
           <w:bCs/>
           <w:lang w:val="en-US"/>
         </w:rPr>
+        <w:t>setPITable()</w:t>
+      </w:r>
+      <w:r>
+        <w:rPr>
+          <w:rFonts w:asciiTheme="majorHAnsi" w:hAnsiTheme="majorHAnsi" w:cstheme="majorHAnsi"/>
+          <w:lang w:val="en-US"/>
+        </w:rPr>
         <w:t xml:space="preserve">, </w:t>
       </w:r>
-      <w:proofErr w:type="spellStart"/>
+      <w:r>
+        <w:rPr>
+          <w:rFonts w:asciiTheme="majorHAnsi" w:hAnsiTheme="majorHAnsi" w:cstheme="majorHAnsi"/>
+          <w:lang w:val="en-US"/>
+        </w:rPr>
+        <w:t xml:space="preserve"> </w:t>
+      </w:r>
       <w:r>
         <w:rPr>
           <w:rFonts w:asciiTheme="majorHAnsi" w:hAnsiTheme="majorHAnsi" w:cstheme="majorHAnsi"/>
@@ -11208,85 +9400,7 @@
           <w:bCs/>
           <w:lang w:val="en-US"/>
         </w:rPr>
-        <w:t>setMakeEquationTable</w:t>
-      </w:r>
-      <w:proofErr w:type="spellEnd"/>
-      <w:r>
-        <w:rPr>
-          <w:rFonts w:asciiTheme="majorHAnsi" w:hAnsiTheme="majorHAnsi" w:cstheme="majorHAnsi"/>
-          <w:b/>
-          <w:bCs/>
-          <w:lang w:val="en-US"/>
-        </w:rPr>
-        <w:t>()</w:t>
-      </w:r>
-      <w:r>
-        <w:rPr>
-          <w:rFonts w:asciiTheme="majorHAnsi" w:hAnsiTheme="majorHAnsi" w:cstheme="majorHAnsi"/>
-          <w:lang w:val="en-US"/>
-        </w:rPr>
-        <w:t>,</w:t>
-      </w:r>
-      <w:r>
-        <w:rPr>
-          <w:rFonts w:asciiTheme="majorHAnsi" w:hAnsiTheme="majorHAnsi" w:cstheme="majorHAnsi"/>
-          <w:lang w:val="en-US"/>
-        </w:rPr>
-        <w:t xml:space="preserve"> </w:t>
-      </w:r>
-      <w:proofErr w:type="spellStart"/>
-      <w:r>
-        <w:rPr>
-          <w:rFonts w:asciiTheme="majorHAnsi" w:hAnsiTheme="majorHAnsi" w:cstheme="majorHAnsi"/>
-          <w:b/>
-          <w:bCs/>
-          <w:lang w:val="en-US"/>
-        </w:rPr>
-        <w:t>setPITable</w:t>
-      </w:r>
-      <w:proofErr w:type="spellEnd"/>
-      <w:r>
-        <w:rPr>
-          <w:rFonts w:asciiTheme="majorHAnsi" w:hAnsiTheme="majorHAnsi" w:cstheme="majorHAnsi"/>
-          <w:b/>
-          <w:bCs/>
-          <w:lang w:val="en-US"/>
-        </w:rPr>
-        <w:t>()</w:t>
-      </w:r>
-      <w:r>
-        <w:rPr>
-          <w:rFonts w:asciiTheme="majorHAnsi" w:hAnsiTheme="majorHAnsi" w:cstheme="majorHAnsi"/>
-          <w:lang w:val="en-US"/>
-        </w:rPr>
-        <w:t xml:space="preserve">, </w:t>
-      </w:r>
-      <w:r>
-        <w:rPr>
-          <w:rFonts w:asciiTheme="majorHAnsi" w:hAnsiTheme="majorHAnsi" w:cstheme="majorHAnsi"/>
-          <w:lang w:val="en-US"/>
-        </w:rPr>
-        <w:t xml:space="preserve"> </w:t>
-      </w:r>
-      <w:proofErr w:type="spellStart"/>
-      <w:r>
-        <w:rPr>
-          <w:rFonts w:asciiTheme="majorHAnsi" w:hAnsiTheme="majorHAnsi" w:cstheme="majorHAnsi"/>
-          <w:b/>
-          <w:bCs/>
-          <w:lang w:val="en-US"/>
-        </w:rPr>
-        <w:t>setFinalEquationTable</w:t>
-      </w:r>
-      <w:proofErr w:type="spellEnd"/>
-      <w:r>
-        <w:rPr>
-          <w:rFonts w:asciiTheme="majorHAnsi" w:hAnsiTheme="majorHAnsi" w:cstheme="majorHAnsi"/>
-          <w:b/>
-          <w:bCs/>
-          <w:lang w:val="en-US"/>
-        </w:rPr>
-        <w:t xml:space="preserve"> ()</w:t>
+        <w:t>setFinalEquationTable ()</w:t>
       </w:r>
       <w:r>
         <w:rPr>
@@ -11494,21 +9608,12 @@
           <w:lang w:val="en-US"/>
         </w:rPr>
       </w:pPr>
-      <w:proofErr w:type="spellStart"/>
-      <w:r>
-        <w:rPr>
-          <w:rFonts w:asciiTheme="majorHAnsi" w:hAnsiTheme="majorHAnsi" w:cstheme="majorHAnsi"/>
-          <w:lang w:val="en-US"/>
-        </w:rPr>
-        <w:t>FunctionConverter</w:t>
-      </w:r>
-      <w:proofErr w:type="spellEnd"/>
-      <w:r>
-        <w:rPr>
-          <w:rFonts w:asciiTheme="majorHAnsi" w:hAnsiTheme="majorHAnsi" w:cstheme="majorHAnsi"/>
-          <w:lang w:val="en-US"/>
-        </w:rPr>
-        <w:t xml:space="preserve"> class: </w:t>
+      <w:r>
+        <w:rPr>
+          <w:rFonts w:asciiTheme="majorHAnsi" w:hAnsiTheme="majorHAnsi" w:cstheme="majorHAnsi"/>
+          <w:lang w:val="en-US"/>
+        </w:rPr>
+        <w:t xml:space="preserve">FunctionConverter class: </w:t>
       </w:r>
       <w:r>
         <w:rPr>
@@ -11517,8 +9622,6 @@
         </w:rPr>
         <w:t xml:space="preserve">Implements the method </w:t>
       </w:r>
-      <w:proofErr w:type="spellStart"/>
-      <w:proofErr w:type="gramStart"/>
       <w:r>
         <w:rPr>
           <w:rFonts w:asciiTheme="majorHAnsi" w:hAnsiTheme="majorHAnsi" w:cstheme="majorHAnsi"/>
@@ -11526,44 +9629,15 @@
           <w:bCs/>
           <w:lang w:val="en-US"/>
         </w:rPr>
-        <w:t>DeMorgan</w:t>
-      </w:r>
-      <w:proofErr w:type="spellEnd"/>
-      <w:r>
-        <w:rPr>
-          <w:rFonts w:asciiTheme="majorHAnsi" w:hAnsiTheme="majorHAnsi" w:cstheme="majorHAnsi"/>
-          <w:b/>
-          <w:bCs/>
-          <w:lang w:val="en-US"/>
-        </w:rPr>
-        <w:t>(</w:t>
-      </w:r>
-      <w:proofErr w:type="gramEnd"/>
-      <w:r>
-        <w:rPr>
-          <w:rFonts w:asciiTheme="majorHAnsi" w:hAnsiTheme="majorHAnsi" w:cstheme="majorHAnsi"/>
-          <w:b/>
-          <w:bCs/>
-          <w:lang w:val="en-US"/>
-        </w:rPr>
-        <w:t>)</w:t>
-      </w:r>
-      <w:r>
-        <w:rPr>
-          <w:rFonts w:asciiTheme="majorHAnsi" w:hAnsiTheme="majorHAnsi" w:cstheme="majorHAnsi"/>
-          <w:lang w:val="en-US"/>
-        </w:rPr>
-        <w:t xml:space="preserve"> and a method to convert the EPIs to string </w:t>
-      </w:r>
-      <w:proofErr w:type="spellStart"/>
-      <w:r>
-        <w:rPr>
-          <w:rFonts w:asciiTheme="majorHAnsi" w:hAnsiTheme="majorHAnsi" w:cstheme="majorHAnsi"/>
-          <w:lang w:val="en-US"/>
-        </w:rPr>
-        <w:t>represention</w:t>
-      </w:r>
-      <w:proofErr w:type="spellEnd"/>
+        <w:t>DeMorgan()</w:t>
+      </w:r>
+      <w:r>
+        <w:rPr>
+          <w:rFonts w:asciiTheme="majorHAnsi" w:hAnsiTheme="majorHAnsi" w:cstheme="majorHAnsi"/>
+          <w:lang w:val="en-US"/>
+        </w:rPr>
+        <w:t xml:space="preserve"> and a method to convert the EPIs to string represention</w:t>
+      </w:r>
       <w:r>
         <w:rPr>
           <w:rFonts w:asciiTheme="majorHAnsi" w:hAnsiTheme="majorHAnsi" w:cstheme="majorHAnsi"/>
@@ -11617,21 +9691,7 @@
         <w:rPr>
           <w:lang w:val="en-US"/>
         </w:rPr>
-        <w:t xml:space="preserve">only contains FXML files to visualize the GUI through JavaFX using </w:t>
-      </w:r>
-      <w:proofErr w:type="spellStart"/>
-      <w:r>
-        <w:rPr>
-          <w:lang w:val="en-US"/>
-        </w:rPr>
-        <w:t>SceneBuilder</w:t>
-      </w:r>
-      <w:proofErr w:type="spellEnd"/>
-      <w:r>
-        <w:rPr>
-          <w:lang w:val="en-US"/>
-        </w:rPr>
-        <w:t>.</w:t>
+        <w:t>only contains FXML files to visualize the GUI through JavaFX using SceneBuilder.</w:t>
       </w:r>
     </w:p>
     <w:p>
@@ -11958,63 +10018,7 @@
         <w:rPr>
           <w:lang w:val="en-US"/>
         </w:rPr>
-        <w:t xml:space="preserve"> will share the same listener which are implemented in </w:t>
-      </w:r>
-      <w:proofErr w:type="spellStart"/>
-      <w:r>
-        <w:rPr>
-          <w:lang w:val="en-US"/>
-        </w:rPr>
-        <w:t>InputController</w:t>
-      </w:r>
-      <w:proofErr w:type="spellEnd"/>
-      <w:r>
-        <w:rPr>
-          <w:lang w:val="en-US"/>
-        </w:rPr>
-        <w:t xml:space="preserve"> </w:t>
-      </w:r>
-      <w:proofErr w:type="spellStart"/>
-      <w:r>
-        <w:rPr>
-          <w:lang w:val="en-US"/>
-        </w:rPr>
-        <w:t>claas</w:t>
-      </w:r>
-      <w:proofErr w:type="spellEnd"/>
-      <w:r>
-        <w:rPr>
-          <w:lang w:val="en-US"/>
-        </w:rPr>
-        <w:t xml:space="preserve">, the parent class of </w:t>
-      </w:r>
-      <w:proofErr w:type="spellStart"/>
-      <w:r>
-        <w:rPr>
-          <w:lang w:val="en-US"/>
-        </w:rPr>
-        <w:t>ThreeVariablesController</w:t>
-      </w:r>
-      <w:proofErr w:type="spellEnd"/>
-      <w:r>
-        <w:rPr>
-          <w:lang w:val="en-US"/>
-        </w:rPr>
-        <w:t xml:space="preserve"> and </w:t>
-      </w:r>
-      <w:proofErr w:type="spellStart"/>
-      <w:r>
-        <w:rPr>
-          <w:lang w:val="en-US"/>
-        </w:rPr>
-        <w:t>FourVariablesController</w:t>
-      </w:r>
-      <w:proofErr w:type="spellEnd"/>
-      <w:r>
-        <w:rPr>
-          <w:lang w:val="en-US"/>
-        </w:rPr>
-        <w:t xml:space="preserve"> as mentioned in section 5. The output interface appears after the user press the “Submit” button.</w:t>
+        <w:t xml:space="preserve"> will share the same listener which are implemented in InputController claas, the parent class of ThreeVariablesController and FourVariablesController as mentioned in section 5. The output interface appears after the user press the “Submit” button.</w:t>
       </w:r>
     </w:p>
     <w:p>
@@ -12124,7 +10128,7 @@
 </file>
 
 <file path=word/endnotes.xml><?xml version="1.0" encoding="utf-8"?>
-<w:endnotes xmlns:wpc="http://schemas.microsoft.com/office/word/2010/wordprocessingCanvas" xmlns:cx="http://schemas.microsoft.com/office/drawing/2014/chartex" xmlns:cx1="http://schemas.microsoft.com/office/drawing/2015/9/8/chartex" xmlns:cx2="http://schemas.microsoft.com/office/drawing/2015/10/21/chartex" xmlns:cx3="http://schemas.microsoft.com/office/drawing/2016/5/9/chartex" xmlns:cx4="http://schemas.microsoft.com/office/drawing/2016/5/10/chartex" xmlns:cx5="http://schemas.microsoft.com/office/drawing/2016/5/11/chartex" xmlns:cx6="http://schemas.microsoft.com/office/drawing/2016/5/12/chartex" xmlns:cx7="http://schemas.microsoft.com/office/drawing/2016/5/13/chartex" xmlns:cx8="http://schemas.microsoft.com/office/drawing/2016/5/14/chartex" xmlns:mc="http://schemas.openxmlformats.org/markup-compatibility/2006" xmlns:aink="http://schemas.microsoft.com/office/drawing/2016/ink" xmlns:am3d="http://schemas.microsoft.com/office/drawing/2017/model3d" xmlns:o="urn:schemas-microsoft-com:office:office" xmlns:r="http://schemas.openxmlformats.org/officeDocument/2006/relationships" xmlns:m="http://schemas.openxmlformats.org/officeDocument/2006/math" xmlns:v="urn:schemas-microsoft-com:vml" xmlns:wp14="http://schemas.microsoft.com/office/word/2010/wordprocessingDrawing" xmlns:wp="http://schemas.openxmlformats.org/drawingml/2006/wordprocessingDrawing" xmlns:w10="urn:schemas-microsoft-com:office:word" xmlns:w="http://schemas.openxmlformats.org/wordprocessingml/2006/main" xmlns:w14="http://schemas.microsoft.com/office/word/2010/wordml" xmlns:w15="http://schemas.microsoft.com/office/word/2012/wordml" xmlns:w16cex="http://schemas.microsoft.com/office/word/2018/wordml/cex" xmlns:w16cid="http://schemas.microsoft.com/office/word/2016/wordml/cid" xmlns:w16="http://schemas.microsoft.com/office/word/2018/wordml" xmlns:w16se="http://schemas.microsoft.com/office/word/2015/wordml/symex" xmlns:wpg="http://schemas.microsoft.com/office/word/2010/wordprocessingGroup" xmlns:wpi="http://schemas.microsoft.com/office/word/2010/wordprocessingInk" xmlns:wne="http://schemas.microsoft.com/office/word/2006/wordml" xmlns:wps="http://schemas.microsoft.com/office/word/2010/wordprocessingShape" mc:Ignorable="w14 w15 w16se w16cid w16 w16cex wp14">
+<w:endnotes xmlns:wpc="http://schemas.microsoft.com/office/word/2010/wordprocessingCanvas" xmlns:cx="http://schemas.microsoft.com/office/drawing/2014/chartex" xmlns:cx1="http://schemas.microsoft.com/office/drawing/2015/9/8/chartex" xmlns:cx2="http://schemas.microsoft.com/office/drawing/2015/10/21/chartex" xmlns:cx3="http://schemas.microsoft.com/office/drawing/2016/5/9/chartex" xmlns:cx4="http://schemas.microsoft.com/office/drawing/2016/5/10/chartex" xmlns:cx5="http://schemas.microsoft.com/office/drawing/2016/5/11/chartex" xmlns:cx6="http://schemas.microsoft.com/office/drawing/2016/5/12/chartex" xmlns:cx7="http://schemas.microsoft.com/office/drawing/2016/5/13/chartex" xmlns:cx8="http://schemas.microsoft.com/office/drawing/2016/5/14/chartex" xmlns:mc="http://schemas.openxmlformats.org/markup-compatibility/2006" xmlns:aink="http://schemas.microsoft.com/office/drawing/2016/ink" xmlns:am3d="http://schemas.microsoft.com/office/drawing/2017/model3d" xmlns:o="urn:schemas-microsoft-com:office:office" xmlns:r="http://schemas.openxmlformats.org/officeDocument/2006/relationships" xmlns:m="http://schemas.openxmlformats.org/officeDocument/2006/math" xmlns:v="urn:schemas-microsoft-com:vml" xmlns:wp14="http://schemas.microsoft.com/office/word/2010/wordprocessingDrawing" xmlns:wp="http://schemas.openxmlformats.org/drawingml/2006/wordprocessingDrawing" xmlns:w10="urn:schemas-microsoft-com:office:word" xmlns:w="http://schemas.openxmlformats.org/wordprocessingml/2006/main" xmlns:w14="http://schemas.microsoft.com/office/word/2010/wordml" xmlns:w15="http://schemas.microsoft.com/office/word/2012/wordml" xmlns:w16cex="http://schemas.microsoft.com/office/word/2018/wordml/cex" xmlns:w16cid="http://schemas.microsoft.com/office/word/2016/wordml/cid" xmlns:w16="http://schemas.microsoft.com/office/word/2018/wordml" xmlns:w16sdtdh="http://schemas.microsoft.com/office/word/2020/wordml/sdtdatahash" xmlns:w16se="http://schemas.microsoft.com/office/word/2015/wordml/symex" xmlns:wpg="http://schemas.microsoft.com/office/word/2010/wordprocessingGroup" xmlns:wpi="http://schemas.microsoft.com/office/word/2010/wordprocessingInk" xmlns:wne="http://schemas.microsoft.com/office/word/2006/wordml" xmlns:wps="http://schemas.microsoft.com/office/word/2010/wordprocessingShape" mc:Ignorable="w14 w15 w16se w16cid w16 w16cex w16sdtdh wp14">
   <w:endnote w:type="separator" w:id="-1">
     <w:p>
       <w:pPr>
@@ -12149,7 +10153,7 @@
 </file>
 
 <file path=word/footer1.xml><?xml version="1.0" encoding="utf-8"?>
-<w:ftr xmlns:wpc="http://schemas.microsoft.com/office/word/2010/wordprocessingCanvas" xmlns:cx="http://schemas.microsoft.com/office/drawing/2014/chartex" xmlns:cx1="http://schemas.microsoft.com/office/drawing/2015/9/8/chartex" xmlns:cx2="http://schemas.microsoft.com/office/drawing/2015/10/21/chartex" xmlns:cx3="http://schemas.microsoft.com/office/drawing/2016/5/9/chartex" xmlns:cx4="http://schemas.microsoft.com/office/drawing/2016/5/10/chartex" xmlns:cx5="http://schemas.microsoft.com/office/drawing/2016/5/11/chartex" xmlns:cx6="http://schemas.microsoft.com/office/drawing/2016/5/12/chartex" xmlns:cx7="http://schemas.microsoft.com/office/drawing/2016/5/13/chartex" xmlns:cx8="http://schemas.microsoft.com/office/drawing/2016/5/14/chartex" xmlns:mc="http://schemas.openxmlformats.org/markup-compatibility/2006" xmlns:aink="http://schemas.microsoft.com/office/drawing/2016/ink" xmlns:am3d="http://schemas.microsoft.com/office/drawing/2017/model3d" xmlns:o="urn:schemas-microsoft-com:office:office" xmlns:r="http://schemas.openxmlformats.org/officeDocument/2006/relationships" xmlns:m="http://schemas.openxmlformats.org/officeDocument/2006/math" xmlns:v="urn:schemas-microsoft-com:vml" xmlns:wp14="http://schemas.microsoft.com/office/word/2010/wordprocessingDrawing" xmlns:wp="http://schemas.openxmlformats.org/drawingml/2006/wordprocessingDrawing" xmlns:w10="urn:schemas-microsoft-com:office:word" xmlns:w="http://schemas.openxmlformats.org/wordprocessingml/2006/main" xmlns:w14="http://schemas.microsoft.com/office/word/2010/wordml" xmlns:w15="http://schemas.microsoft.com/office/word/2012/wordml" xmlns:w16cex="http://schemas.microsoft.com/office/word/2018/wordml/cex" xmlns:w16cid="http://schemas.microsoft.com/office/word/2016/wordml/cid" xmlns:w16="http://schemas.microsoft.com/office/word/2018/wordml" xmlns:w16se="http://schemas.microsoft.com/office/word/2015/wordml/symex" xmlns:wpg="http://schemas.microsoft.com/office/word/2010/wordprocessingGroup" xmlns:wpi="http://schemas.microsoft.com/office/word/2010/wordprocessingInk" xmlns:wne="http://schemas.microsoft.com/office/word/2006/wordml" xmlns:wps="http://schemas.microsoft.com/office/word/2010/wordprocessingShape" mc:Ignorable="w14 w15 w16se w16cid w16 w16cex wp14">
+<w:ftr xmlns:wpc="http://schemas.microsoft.com/office/word/2010/wordprocessingCanvas" xmlns:cx="http://schemas.microsoft.com/office/drawing/2014/chartex" xmlns:cx1="http://schemas.microsoft.com/office/drawing/2015/9/8/chartex" xmlns:cx2="http://schemas.microsoft.com/office/drawing/2015/10/21/chartex" xmlns:cx3="http://schemas.microsoft.com/office/drawing/2016/5/9/chartex" xmlns:cx4="http://schemas.microsoft.com/office/drawing/2016/5/10/chartex" xmlns:cx5="http://schemas.microsoft.com/office/drawing/2016/5/11/chartex" xmlns:cx6="http://schemas.microsoft.com/office/drawing/2016/5/12/chartex" xmlns:cx7="http://schemas.microsoft.com/office/drawing/2016/5/13/chartex" xmlns:cx8="http://schemas.microsoft.com/office/drawing/2016/5/14/chartex" xmlns:mc="http://schemas.openxmlformats.org/markup-compatibility/2006" xmlns:aink="http://schemas.microsoft.com/office/drawing/2016/ink" xmlns:am3d="http://schemas.microsoft.com/office/drawing/2017/model3d" xmlns:o="urn:schemas-microsoft-com:office:office" xmlns:r="http://schemas.openxmlformats.org/officeDocument/2006/relationships" xmlns:m="http://schemas.openxmlformats.org/officeDocument/2006/math" xmlns:v="urn:schemas-microsoft-com:vml" xmlns:wp14="http://schemas.microsoft.com/office/word/2010/wordprocessingDrawing" xmlns:wp="http://schemas.openxmlformats.org/drawingml/2006/wordprocessingDrawing" xmlns:w10="urn:schemas-microsoft-com:office:word" xmlns:w="http://schemas.openxmlformats.org/wordprocessingml/2006/main" xmlns:w14="http://schemas.microsoft.com/office/word/2010/wordml" xmlns:w15="http://schemas.microsoft.com/office/word/2012/wordml" xmlns:w16cex="http://schemas.microsoft.com/office/word/2018/wordml/cex" xmlns:w16cid="http://schemas.microsoft.com/office/word/2016/wordml/cid" xmlns:w16="http://schemas.microsoft.com/office/word/2018/wordml" xmlns:w16sdtdh="http://schemas.microsoft.com/office/word/2020/wordml/sdtdatahash" xmlns:w16se="http://schemas.microsoft.com/office/word/2015/wordml/symex" xmlns:wpg="http://schemas.microsoft.com/office/word/2010/wordprocessingGroup" xmlns:wpi="http://schemas.microsoft.com/office/word/2010/wordprocessingInk" xmlns:wne="http://schemas.microsoft.com/office/word/2006/wordml" xmlns:wps="http://schemas.microsoft.com/office/word/2010/wordprocessingShape" mc:Ignorable="w14 w15 w16se w16cid w16 w16cex w16sdtdh wp14">
   <w:sdt>
     <w:sdtPr>
       <w:id w:val="-724914080"/>
@@ -12219,7 +10223,7 @@
 </file>
 
 <file path=word/footnotes.xml><?xml version="1.0" encoding="utf-8"?>
-<w:footnotes xmlns:wpc="http://schemas.microsoft.com/office/word/2010/wordprocessingCanvas" xmlns:cx="http://schemas.microsoft.com/office/drawing/2014/chartex" xmlns:cx1="http://schemas.microsoft.com/office/drawing/2015/9/8/chartex" xmlns:cx2="http://schemas.microsoft.com/office/drawing/2015/10/21/chartex" xmlns:cx3="http://schemas.microsoft.com/office/drawing/2016/5/9/chartex" xmlns:cx4="http://schemas.microsoft.com/office/drawing/2016/5/10/chartex" xmlns:cx5="http://schemas.microsoft.com/office/drawing/2016/5/11/chartex" xmlns:cx6="http://schemas.microsoft.com/office/drawing/2016/5/12/chartex" xmlns:cx7="http://schemas.microsoft.com/office/drawing/2016/5/13/chartex" xmlns:cx8="http://schemas.microsoft.com/office/drawing/2016/5/14/chartex" xmlns:mc="http://schemas.openxmlformats.org/markup-compatibility/2006" xmlns:aink="http://schemas.microsoft.com/office/drawing/2016/ink" xmlns:am3d="http://schemas.microsoft.com/office/drawing/2017/model3d" xmlns:o="urn:schemas-microsoft-com:office:office" xmlns:r="http://schemas.openxmlformats.org/officeDocument/2006/relationships" xmlns:m="http://schemas.openxmlformats.org/officeDocument/2006/math" xmlns:v="urn:schemas-microsoft-com:vml" xmlns:wp14="http://schemas.microsoft.com/office/word/2010/wordprocessingDrawing" xmlns:wp="http://schemas.openxmlformats.org/drawingml/2006/wordprocessingDrawing" xmlns:w10="urn:schemas-microsoft-com:office:word" xmlns:w="http://schemas.openxmlformats.org/wordprocessingml/2006/main" xmlns:w14="http://schemas.microsoft.com/office/word/2010/wordml" xmlns:w15="http://schemas.microsoft.com/office/word/2012/wordml" xmlns:w16cex="http://schemas.microsoft.com/office/word/2018/wordml/cex" xmlns:w16cid="http://schemas.microsoft.com/office/word/2016/wordml/cid" xmlns:w16="http://schemas.microsoft.com/office/word/2018/wordml" xmlns:w16se="http://schemas.microsoft.com/office/word/2015/wordml/symex" xmlns:wpg="http://schemas.microsoft.com/office/word/2010/wordprocessingGroup" xmlns:wpi="http://schemas.microsoft.com/office/word/2010/wordprocessingInk" xmlns:wne="http://schemas.microsoft.com/office/word/2006/wordml" xmlns:wps="http://schemas.microsoft.com/office/word/2010/wordprocessingShape" mc:Ignorable="w14 w15 w16se w16cid w16 w16cex wp14">
+<w:footnotes xmlns:wpc="http://schemas.microsoft.com/office/word/2010/wordprocessingCanvas" xmlns:cx="http://schemas.microsoft.com/office/drawing/2014/chartex" xmlns:cx1="http://schemas.microsoft.com/office/drawing/2015/9/8/chartex" xmlns:cx2="http://schemas.microsoft.com/office/drawing/2015/10/21/chartex" xmlns:cx3="http://schemas.microsoft.com/office/drawing/2016/5/9/chartex" xmlns:cx4="http://schemas.microsoft.com/office/drawing/2016/5/10/chartex" xmlns:cx5="http://schemas.microsoft.com/office/drawing/2016/5/11/chartex" xmlns:cx6="http://schemas.microsoft.com/office/drawing/2016/5/12/chartex" xmlns:cx7="http://schemas.microsoft.com/office/drawing/2016/5/13/chartex" xmlns:cx8="http://schemas.microsoft.com/office/drawing/2016/5/14/chartex" xmlns:mc="http://schemas.openxmlformats.org/markup-compatibility/2006" xmlns:aink="http://schemas.microsoft.com/office/drawing/2016/ink" xmlns:am3d="http://schemas.microsoft.com/office/drawing/2017/model3d" xmlns:o="urn:schemas-microsoft-com:office:office" xmlns:r="http://schemas.openxmlformats.org/officeDocument/2006/relationships" xmlns:m="http://schemas.openxmlformats.org/officeDocument/2006/math" xmlns:v="urn:schemas-microsoft-com:vml" xmlns:wp14="http://schemas.microsoft.com/office/word/2010/wordprocessingDrawing" xmlns:wp="http://schemas.openxmlformats.org/drawingml/2006/wordprocessingDrawing" xmlns:w10="urn:schemas-microsoft-com:office:word" xmlns:w="http://schemas.openxmlformats.org/wordprocessingml/2006/main" xmlns:w14="http://schemas.microsoft.com/office/word/2010/wordml" xmlns:w15="http://schemas.microsoft.com/office/word/2012/wordml" xmlns:w16cex="http://schemas.microsoft.com/office/word/2018/wordml/cex" xmlns:w16cid="http://schemas.microsoft.com/office/word/2016/wordml/cid" xmlns:w16="http://schemas.microsoft.com/office/word/2018/wordml" xmlns:w16sdtdh="http://schemas.microsoft.com/office/word/2020/wordml/sdtdatahash" xmlns:w16se="http://schemas.microsoft.com/office/word/2015/wordml/symex" xmlns:wpg="http://schemas.microsoft.com/office/word/2010/wordprocessingGroup" xmlns:wpi="http://schemas.microsoft.com/office/word/2010/wordprocessingInk" xmlns:wne="http://schemas.microsoft.com/office/word/2006/wordml" xmlns:wps="http://schemas.microsoft.com/office/word/2010/wordprocessingShape" mc:Ignorable="w14 w15 w16se w16cid w16 w16cex w16sdtdh wp14">
   <w:footnote w:type="separator" w:id="-1">
     <w:p>
       <w:pPr>
@@ -12244,7 +10248,7 @@
 </file>
 
 <file path=word/numbering.xml><?xml version="1.0" encoding="utf-8"?>
-<w:numbering xmlns:wpc="http://schemas.microsoft.com/office/word/2010/wordprocessingCanvas" xmlns:cx="http://schemas.microsoft.com/office/drawing/2014/chartex" xmlns:cx1="http://schemas.microsoft.com/office/drawing/2015/9/8/chartex" xmlns:cx2="http://schemas.microsoft.com/office/drawing/2015/10/21/chartex" xmlns:cx3="http://schemas.microsoft.com/office/drawing/2016/5/9/chartex" xmlns:cx4="http://schemas.microsoft.com/office/drawing/2016/5/10/chartex" xmlns:cx5="http://schemas.microsoft.com/office/drawing/2016/5/11/chartex" xmlns:cx6="http://schemas.microsoft.com/office/drawing/2016/5/12/chartex" xmlns:cx7="http://schemas.microsoft.com/office/drawing/2016/5/13/chartex" xmlns:cx8="http://schemas.microsoft.com/office/drawing/2016/5/14/chartex" xmlns:mc="http://schemas.openxmlformats.org/markup-compatibility/2006" xmlns:aink="http://schemas.microsoft.com/office/drawing/2016/ink" xmlns:am3d="http://schemas.microsoft.com/office/drawing/2017/model3d" xmlns:o="urn:schemas-microsoft-com:office:office" xmlns:r="http://schemas.openxmlformats.org/officeDocument/2006/relationships" xmlns:m="http://schemas.openxmlformats.org/officeDocument/2006/math" xmlns:v="urn:schemas-microsoft-com:vml" xmlns:wp14="http://schemas.microsoft.com/office/word/2010/wordprocessingDrawing" xmlns:wp="http://schemas.openxmlformats.org/drawingml/2006/wordprocessingDrawing" xmlns:w10="urn:schemas-microsoft-com:office:word" xmlns:w="http://schemas.openxmlformats.org/wordprocessingml/2006/main" xmlns:w14="http://schemas.microsoft.com/office/word/2010/wordml" xmlns:w15="http://schemas.microsoft.com/office/word/2012/wordml" xmlns:w16cex="http://schemas.microsoft.com/office/word/2018/wordml/cex" xmlns:w16cid="http://schemas.microsoft.com/office/word/2016/wordml/cid" xmlns:w16="http://schemas.microsoft.com/office/word/2018/wordml" xmlns:w16se="http://schemas.microsoft.com/office/word/2015/wordml/symex" xmlns:wpg="http://schemas.microsoft.com/office/word/2010/wordprocessingGroup" xmlns:wpi="http://schemas.microsoft.com/office/word/2010/wordprocessingInk" xmlns:wne="http://schemas.microsoft.com/office/word/2006/wordml" xmlns:wps="http://schemas.microsoft.com/office/word/2010/wordprocessingShape" mc:Ignorable="w14 w15 w16se w16cid w16 w16cex wp14">
+<w:numbering xmlns:wpc="http://schemas.microsoft.com/office/word/2010/wordprocessingCanvas" xmlns:cx="http://schemas.microsoft.com/office/drawing/2014/chartex" xmlns:cx1="http://schemas.microsoft.com/office/drawing/2015/9/8/chartex" xmlns:cx2="http://schemas.microsoft.com/office/drawing/2015/10/21/chartex" xmlns:cx3="http://schemas.microsoft.com/office/drawing/2016/5/9/chartex" xmlns:cx4="http://schemas.microsoft.com/office/drawing/2016/5/10/chartex" xmlns:cx5="http://schemas.microsoft.com/office/drawing/2016/5/11/chartex" xmlns:cx6="http://schemas.microsoft.com/office/drawing/2016/5/12/chartex" xmlns:cx7="http://schemas.microsoft.com/office/drawing/2016/5/13/chartex" xmlns:cx8="http://schemas.microsoft.com/office/drawing/2016/5/14/chartex" xmlns:mc="http://schemas.openxmlformats.org/markup-compatibility/2006" xmlns:aink="http://schemas.microsoft.com/office/drawing/2016/ink" xmlns:am3d="http://schemas.microsoft.com/office/drawing/2017/model3d" xmlns:o="urn:schemas-microsoft-com:office:office" xmlns:r="http://schemas.openxmlformats.org/officeDocument/2006/relationships" xmlns:m="http://schemas.openxmlformats.org/officeDocument/2006/math" xmlns:v="urn:schemas-microsoft-com:vml" xmlns:wp14="http://schemas.microsoft.com/office/word/2010/wordprocessingDrawing" xmlns:wp="http://schemas.openxmlformats.org/drawingml/2006/wordprocessingDrawing" xmlns:w10="urn:schemas-microsoft-com:office:word" xmlns:w="http://schemas.openxmlformats.org/wordprocessingml/2006/main" xmlns:w14="http://schemas.microsoft.com/office/word/2010/wordml" xmlns:w15="http://schemas.microsoft.com/office/word/2012/wordml" xmlns:w16cex="http://schemas.microsoft.com/office/word/2018/wordml/cex" xmlns:w16cid="http://schemas.microsoft.com/office/word/2016/wordml/cid" xmlns:w16="http://schemas.microsoft.com/office/word/2018/wordml" xmlns:w16sdtdh="http://schemas.microsoft.com/office/word/2020/wordml/sdtdatahash" xmlns:w16se="http://schemas.microsoft.com/office/word/2015/wordml/symex" xmlns:wpg="http://schemas.microsoft.com/office/word/2010/wordprocessingGroup" xmlns:wpi="http://schemas.microsoft.com/office/word/2010/wordprocessingInk" xmlns:wne="http://schemas.microsoft.com/office/word/2006/wordml" xmlns:wps="http://schemas.microsoft.com/office/word/2010/wordprocessingShape" mc:Ignorable="w14 w15 w16se w16cid w16 w16cex w16sdtdh wp14">
   <w:abstractNum w:abstractNumId="0" w15:restartNumberingAfterBreak="0">
     <w:nsid w:val="050A6E2C"/>
     <w:multiLevelType w:val="hybridMultilevel"/>
@@ -16170,7 +14174,7 @@
 </file>
 
 <file path=word/styles.xml><?xml version="1.0" encoding="utf-8"?>
-<w:styles xmlns:mc="http://schemas.openxmlformats.org/markup-compatibility/2006" xmlns:r="http://schemas.openxmlformats.org/officeDocument/2006/relationships" xmlns:w="http://schemas.openxmlformats.org/wordprocessingml/2006/main" xmlns:w14="http://schemas.microsoft.com/office/word/2010/wordml" xmlns:w15="http://schemas.microsoft.com/office/word/2012/wordml" xmlns:w16cex="http://schemas.microsoft.com/office/word/2018/wordml/cex" xmlns:w16cid="http://schemas.microsoft.com/office/word/2016/wordml/cid" xmlns:w16="http://schemas.microsoft.com/office/word/2018/wordml" xmlns:w16se="http://schemas.microsoft.com/office/word/2015/wordml/symex" mc:Ignorable="w14 w15 w16se w16cid w16 w16cex">
+<w:styles xmlns:mc="http://schemas.openxmlformats.org/markup-compatibility/2006" xmlns:r="http://schemas.openxmlformats.org/officeDocument/2006/relationships" xmlns:w="http://schemas.openxmlformats.org/wordprocessingml/2006/main" xmlns:w14="http://schemas.microsoft.com/office/word/2010/wordml" xmlns:w15="http://schemas.microsoft.com/office/word/2012/wordml" xmlns:w16cex="http://schemas.microsoft.com/office/word/2018/wordml/cex" xmlns:w16cid="http://schemas.microsoft.com/office/word/2016/wordml/cid" xmlns:w16="http://schemas.microsoft.com/office/word/2018/wordml" xmlns:w16sdtdh="http://schemas.microsoft.com/office/word/2020/wordml/sdtdatahash" xmlns:w16se="http://schemas.microsoft.com/office/word/2015/wordml/symex" mc:Ignorable="w14 w15 w16se w16cid w16 w16cex w16sdtdh">
   <w:docDefaults>
     <w:rPrDefault>
       <w:rPr>

</xml_diff>